<commit_message>
Performance 2, PWAs, Testing
</commit_message>
<xml_diff>
--- a/it-knowledge-of-webpreneur.docx
+++ b/it-knowledge-of-webpreneur.docx
@@ -77,9 +77,387 @@
         <w:t>ssh {user}@{host}</w:t>
       </w:r>
     </w:p>
+    <w:p>
+      <w:r>
+        <w:t>You will be granted a remote terminal window.</w:t>
+      </w:r>
+    </w:p>
+    <w:p>
+      <w:r>
+        <w:t>ssh key (</w:t>
+      </w:r>
+      <w:proofErr w:type="spellStart"/>
+      <w:r>
+        <w:t>github</w:t>
+      </w:r>
+      <w:proofErr w:type="spellEnd"/>
+      <w:r>
+        <w:t>, bitbucket…)</w:t>
+      </w:r>
+    </w:p>
+    <w:p>
+      <w:pPr>
+        <w:pStyle w:val="Cmsor3"/>
+      </w:pPr>
+      <w:r>
+        <w:t>How SSH works</w:t>
+      </w:r>
+    </w:p>
+    <w:p>
+      <w:r>
+        <w:t xml:space="preserve">Encryption is a way to “have secrets”. </w:t>
+      </w:r>
+    </w:p>
+    <w:p>
+      <w:pPr>
+        <w:pStyle w:val="Listaszerbekezds"/>
+        <w:numPr>
+          <w:ilvl w:val="0"/>
+          <w:numId w:val="2"/>
+        </w:numPr>
+        <w:rPr>
+          <w:b/>
+          <w:bCs/>
+        </w:rPr>
+      </w:pPr>
+      <w:r>
+        <w:rPr>
+          <w:b/>
+          <w:bCs/>
+        </w:rPr>
+        <w:t>Symmetric Encryption</w:t>
+      </w:r>
+    </w:p>
+    <w:p>
+      <w:pPr>
+        <w:pStyle w:val="Listaszerbekezds"/>
+        <w:numPr>
+          <w:ilvl w:val="1"/>
+          <w:numId w:val="2"/>
+        </w:numPr>
+      </w:pPr>
+      <w:r>
+        <w:t>A</w:t>
+      </w:r>
+      <w:r>
+        <w:t xml:space="preserve"> secret</w:t>
+      </w:r>
+      <w:r>
+        <w:t xml:space="preserve"> </w:t>
+      </w:r>
+      <w:r>
+        <w:rPr>
+          <w:b/>
+          <w:bCs/>
+        </w:rPr>
+        <w:t>key</w:t>
+      </w:r>
+      <w:r>
+        <w:t xml:space="preserve"> for encryption and decryption.</w:t>
+      </w:r>
+    </w:p>
+    <w:p>
+      <w:pPr>
+        <w:pStyle w:val="Listaszerbekezds"/>
+        <w:numPr>
+          <w:ilvl w:val="1"/>
+          <w:numId w:val="2"/>
+        </w:numPr>
+      </w:pPr>
+      <w:r>
+        <w:rPr>
+          <w:u w:val="single"/>
+        </w:rPr>
+        <w:t>Problem</w:t>
+      </w:r>
+      <w:r>
+        <w:t>: anyone who has the key can decrypt messages!</w:t>
+      </w:r>
+    </w:p>
+    <w:p>
+      <w:pPr>
+        <w:pStyle w:val="Listaszerbekezds"/>
+        <w:numPr>
+          <w:ilvl w:val="1"/>
+          <w:numId w:val="2"/>
+        </w:numPr>
+      </w:pPr>
+      <w:r>
+        <w:rPr>
+          <w:u w:val="single"/>
+        </w:rPr>
+        <w:t>Solution</w:t>
+      </w:r>
+      <w:r>
+        <w:t>: Key Exchange Algorithm</w:t>
+      </w:r>
+    </w:p>
+    <w:p>
+      <w:pPr>
+        <w:pStyle w:val="Listaszerbekezds"/>
+        <w:numPr>
+          <w:ilvl w:val="2"/>
+          <w:numId w:val="2"/>
+        </w:numPr>
+      </w:pPr>
+      <w:r>
+        <w:t>The key is never shared between the client and server</w:t>
+      </w:r>
+      <w:r>
+        <w:t>!</w:t>
+      </w:r>
+    </w:p>
+    <w:p>
+      <w:pPr>
+        <w:pStyle w:val="Listaszerbekezds"/>
+        <w:numPr>
+          <w:ilvl w:val="0"/>
+          <w:numId w:val="2"/>
+        </w:numPr>
+        <w:rPr>
+          <w:b/>
+          <w:bCs/>
+        </w:rPr>
+      </w:pPr>
+      <w:r>
+        <w:rPr>
+          <w:b/>
+          <w:bCs/>
+        </w:rPr>
+        <w:t>Asymmetrical Encryption</w:t>
+      </w:r>
+    </w:p>
+    <w:p>
+      <w:pPr>
+        <w:pStyle w:val="Listaszerbekezds"/>
+        <w:numPr>
+          <w:ilvl w:val="1"/>
+          <w:numId w:val="2"/>
+        </w:numPr>
+      </w:pPr>
+      <w:r>
+        <w:t>Public vs. private keys</w:t>
+      </w:r>
+    </w:p>
+    <w:p>
+      <w:pPr>
+        <w:pStyle w:val="Listaszerbekezds"/>
+        <w:numPr>
+          <w:ilvl w:val="2"/>
+          <w:numId w:val="2"/>
+        </w:numPr>
+      </w:pPr>
+      <w:r>
+        <w:t>Two separate keys for encryption</w:t>
+      </w:r>
+      <w:r>
+        <w:t xml:space="preserve"> (public)</w:t>
+      </w:r>
+      <w:r>
+        <w:t xml:space="preserve"> and decryption</w:t>
+      </w:r>
+      <w:r>
+        <w:t xml:space="preserve"> (private)</w:t>
+      </w:r>
+    </w:p>
+    <w:p>
+      <w:pPr>
+        <w:pStyle w:val="Listaszerbekezds"/>
+        <w:numPr>
+          <w:ilvl w:val="3"/>
+          <w:numId w:val="2"/>
+        </w:numPr>
+      </w:pPr>
+      <w:r>
+        <w:t>One way relationship</w:t>
+      </w:r>
+    </w:p>
+    <w:p>
+      <w:pPr>
+        <w:pStyle w:val="Listaszerbekezds"/>
+        <w:numPr>
+          <w:ilvl w:val="3"/>
+          <w:numId w:val="2"/>
+        </w:numPr>
+        <w:rPr>
+          <w:b/>
+          <w:bCs/>
+        </w:rPr>
+      </w:pPr>
+      <w:r>
+        <w:rPr>
+          <w:b/>
+          <w:bCs/>
+        </w:rPr>
+        <w:t>The private key never relieved!</w:t>
+      </w:r>
+    </w:p>
+    <w:p>
+      <w:pPr>
+        <w:pStyle w:val="Listaszerbekezds"/>
+        <w:numPr>
+          <w:ilvl w:val="2"/>
+          <w:numId w:val="2"/>
+        </w:numPr>
+      </w:pPr>
+      <w:r>
+        <w:t>They linked together in term</w:t>
+      </w:r>
+      <w:r>
+        <w:t>s of functionality</w:t>
+      </w:r>
+    </w:p>
+    <w:p>
+      <w:pPr>
+        <w:pStyle w:val="Listaszerbekezds"/>
+        <w:numPr>
+          <w:ilvl w:val="3"/>
+          <w:numId w:val="2"/>
+        </w:numPr>
+      </w:pPr>
+      <w:r>
+        <w:t xml:space="preserve">But the private key </w:t>
+      </w:r>
+      <w:proofErr w:type="spellStart"/>
+      <w:r>
+        <w:t>can not</w:t>
+      </w:r>
+      <w:proofErr w:type="spellEnd"/>
+      <w:r>
+        <w:t xml:space="preserve"> mathematically </w:t>
+      </w:r>
+      <w:r>
+        <w:t>compute from its public counterpart.</w:t>
+      </w:r>
+    </w:p>
+    <w:p>
+      <w:pPr>
+        <w:pStyle w:val="Listaszerbekezds"/>
+        <w:numPr>
+          <w:ilvl w:val="1"/>
+          <w:numId w:val="2"/>
+        </w:numPr>
+        <w:rPr>
+          <w:u w:val="single"/>
+        </w:rPr>
+      </w:pPr>
+      <w:r>
+        <w:rPr>
+          <w:u w:val="single"/>
+        </w:rPr>
+        <w:t>Difiie Hellman Key Exchange Algorithm</w:t>
+      </w:r>
+    </w:p>
+    <w:p>
+      <w:pPr>
+        <w:pStyle w:val="Listaszerbekezds"/>
+        <w:numPr>
+          <w:ilvl w:val="2"/>
+          <w:numId w:val="2"/>
+        </w:numPr>
+      </w:pPr>
+      <w:r>
+        <w:t>It makes it possible for each party to combine their own private data with public data are from other systems to arrive in an identical secret session key.</w:t>
+      </w:r>
+    </w:p>
+    <w:p>
+      <w:pPr>
+        <w:pStyle w:val="Listaszerbekezds"/>
+        <w:numPr>
+          <w:ilvl w:val="0"/>
+          <w:numId w:val="2"/>
+        </w:numPr>
+        <w:rPr>
+          <w:b/>
+          <w:bCs/>
+        </w:rPr>
+      </w:pPr>
+      <w:r>
+        <w:rPr>
+          <w:b/>
+          <w:bCs/>
+        </w:rPr>
+        <w:t>Hashing</w:t>
+      </w:r>
+    </w:p>
+    <w:p>
+      <w:pPr>
+        <w:pStyle w:val="Listaszerbekezds"/>
+        <w:numPr>
+          <w:ilvl w:val="1"/>
+          <w:numId w:val="2"/>
+        </w:numPr>
+      </w:pPr>
+      <w:r>
+        <w:t xml:space="preserve">Solves the </w:t>
+      </w:r>
+      <w:proofErr w:type="gramStart"/>
+      <w:r>
+        <w:t>M</w:t>
+      </w:r>
+      <w:r>
+        <w:t>iddle man</w:t>
+      </w:r>
+      <w:proofErr w:type="gramEnd"/>
+      <w:r>
+        <w:t xml:space="preserve"> problem.</w:t>
+      </w:r>
+    </w:p>
+    <w:p>
+      <w:pPr>
+        <w:pStyle w:val="Listaszerbekezds"/>
+        <w:numPr>
+          <w:ilvl w:val="0"/>
+          <w:numId w:val="2"/>
+        </w:numPr>
+        <w:rPr>
+          <w:b/>
+          <w:bCs/>
+        </w:rPr>
+      </w:pPr>
+      <w:r>
+        <w:rPr>
+          <w:b/>
+          <w:bCs/>
+        </w:rPr>
+        <w:t>Authentication</w:t>
+      </w:r>
+    </w:p>
+    <w:p>
+      <w:pPr>
+        <w:pStyle w:val="Listaszerbekezds"/>
+        <w:numPr>
+          <w:ilvl w:val="1"/>
+          <w:numId w:val="2"/>
+        </w:numPr>
+      </w:pPr>
+      <w:r>
+        <w:t>Password</w:t>
+      </w:r>
+    </w:p>
+    <w:p>
+      <w:pPr>
+        <w:pStyle w:val="Listaszerbekezds"/>
+        <w:numPr>
+          <w:ilvl w:val="1"/>
+          <w:numId w:val="2"/>
+        </w:numPr>
+      </w:pPr>
+      <w:proofErr w:type="spellStart"/>
+      <w:r>
+        <w:t>R</w:t>
+      </w:r>
+      <w:r>
+        <w:t>sa</w:t>
+      </w:r>
+      <w:proofErr w:type="spellEnd"/>
+      <w:r>
+        <w:t xml:space="preserve"> (public-keygen)</w:t>
+      </w:r>
+    </w:p>
     <w:p/>
     <w:p>
-      <w:hyperlink r:id="rId7" w:history="1">
+      <w:hyperlink r:id="rId7" w:anchor="overview" w:history="1">
         <w:r>
           <w:rPr>
             <w:rStyle w:val="Hiperhivatkozs"/>
@@ -89,6 +467,2628 @@
       </w:hyperlink>
     </w:p>
     <w:p/>
+    <w:p>
+      <w:pPr>
+        <w:pStyle w:val="Cmsor2"/>
+      </w:pPr>
+      <w:r>
+        <w:t>Performance</w:t>
+      </w:r>
+    </w:p>
+    <w:p>
+      <w:r>
+        <w:t>JTS – Section 3</w:t>
+      </w:r>
+    </w:p>
+    <w:p>
+      <w:pPr>
+        <w:rPr>
+          <w:b/>
+          <w:bCs/>
+        </w:rPr>
+      </w:pPr>
+      <w:r>
+        <w:rPr>
+          <w:b/>
+          <w:bCs/>
+        </w:rPr>
+        <w:t>Each second of web page load delay cost a heavy amount of money!</w:t>
+      </w:r>
+    </w:p>
+    <w:p>
+      <w:hyperlink r:id="rId8" w:anchor="content" w:history="1">
+        <w:r>
+          <w:rPr>
+            <w:rStyle w:val="Hiperhivatkozs"/>
+          </w:rPr>
+          <w:t>https://www.udemy.com/course/the-complete-junior-to-senior-web-developer-roadmap/learn/lecture/10202472#content</w:t>
+        </w:r>
+      </w:hyperlink>
+    </w:p>
+    <w:p>
+      <w:pPr>
+        <w:pStyle w:val="Cmsor3"/>
+      </w:pPr>
+      <w:r>
+        <w:lastRenderedPageBreak/>
+        <w:t>3 keys to performance</w:t>
+      </w:r>
+    </w:p>
+    <w:p>
+      <w:pPr>
+        <w:pStyle w:val="Listaszerbekezds"/>
+        <w:numPr>
+          <w:ilvl w:val="0"/>
+          <w:numId w:val="3"/>
+        </w:numPr>
+        <w:rPr>
+          <w:b/>
+          <w:bCs/>
+        </w:rPr>
+      </w:pPr>
+      <w:r>
+        <w:rPr>
+          <w:b/>
+          <w:bCs/>
+        </w:rPr>
+        <w:t>Client side (rendering)</w:t>
+      </w:r>
+    </w:p>
+    <w:p>
+      <w:pPr>
+        <w:pStyle w:val="Listaszerbekezds"/>
+        <w:numPr>
+          <w:ilvl w:val="1"/>
+          <w:numId w:val="3"/>
+        </w:numPr>
+      </w:pPr>
+      <w:r>
+        <w:t>Critical Render Path</w:t>
+      </w:r>
+    </w:p>
+    <w:p>
+      <w:pPr>
+        <w:pStyle w:val="Listaszerbekezds"/>
+        <w:numPr>
+          <w:ilvl w:val="2"/>
+          <w:numId w:val="3"/>
+        </w:numPr>
+      </w:pPr>
+      <w:r>
+        <w:t>The files arrive at the browser</w:t>
+      </w:r>
+    </w:p>
+    <w:p>
+      <w:pPr>
+        <w:pStyle w:val="Listaszerbekezds"/>
+        <w:numPr>
+          <w:ilvl w:val="3"/>
+          <w:numId w:val="3"/>
+        </w:numPr>
+      </w:pPr>
+      <w:r>
+        <w:t>HTML (parsing) -&gt; DOM</w:t>
+      </w:r>
+    </w:p>
+    <w:p>
+      <w:pPr>
+        <w:pStyle w:val="Listaszerbekezds"/>
+        <w:numPr>
+          <w:ilvl w:val="3"/>
+          <w:numId w:val="3"/>
+        </w:numPr>
+      </w:pPr>
+      <w:r>
+        <w:t>Style link -&gt; CSS</w:t>
+      </w:r>
+    </w:p>
+    <w:p>
+      <w:pPr>
+        <w:pStyle w:val="Listaszerbekezds"/>
+        <w:numPr>
+          <w:ilvl w:val="4"/>
+          <w:numId w:val="3"/>
+        </w:numPr>
+      </w:pPr>
+      <w:r>
+        <w:t>CSSOM</w:t>
+      </w:r>
+    </w:p>
+    <w:p>
+      <w:pPr>
+        <w:pStyle w:val="Listaszerbekezds"/>
+        <w:numPr>
+          <w:ilvl w:val="3"/>
+          <w:numId w:val="3"/>
+        </w:numPr>
+      </w:pPr>
+      <w:r>
+        <w:t>Script tag -&gt; DOM -&gt; CSSOM</w:t>
+      </w:r>
+    </w:p>
+    <w:p>
+      <w:pPr>
+        <w:pStyle w:val="Listaszerbekezds"/>
+        <w:numPr>
+          <w:ilvl w:val="3"/>
+          <w:numId w:val="3"/>
+        </w:numPr>
+      </w:pPr>
+      <w:r>
+        <w:t>DOM + CSSOM =&gt; Render Tree =&gt; Layout</w:t>
+      </w:r>
+      <w:r>
+        <w:t xml:space="preserve"> =&gt; </w:t>
+      </w:r>
+      <w:r>
+        <w:rPr>
+          <w:b/>
+          <w:bCs/>
+        </w:rPr>
+        <w:t>Paint</w:t>
+      </w:r>
+    </w:p>
+    <w:p>
+      <w:pPr>
+        <w:pStyle w:val="Listaszerbekezds"/>
+        <w:numPr>
+          <w:ilvl w:val="2"/>
+          <w:numId w:val="3"/>
+        </w:numPr>
+      </w:pPr>
+      <w:r>
+        <w:t>Optimization opportunities</w:t>
+      </w:r>
+    </w:p>
+    <w:p>
+      <w:pPr>
+        <w:pStyle w:val="Listaszerbekezds"/>
+        <w:numPr>
+          <w:ilvl w:val="3"/>
+          <w:numId w:val="3"/>
+        </w:numPr>
+      </w:pPr>
+      <w:r>
+        <w:t>Put the script tag at the end of the .html file this way it is not going to block the page rendering</w:t>
+      </w:r>
+    </w:p>
+    <w:p>
+      <w:pPr>
+        <w:pStyle w:val="Listaszerbekezds"/>
+        <w:numPr>
+          <w:ilvl w:val="4"/>
+          <w:numId w:val="3"/>
+        </w:numPr>
+      </w:pPr>
+      <w:r>
+        <w:t xml:space="preserve">Except for special cases, </w:t>
+      </w:r>
+      <w:proofErr w:type="spellStart"/>
+      <w:r>
+        <w:t>eg.</w:t>
+      </w:r>
+      <w:proofErr w:type="spellEnd"/>
+      <w:r>
+        <w:t>: google analytics</w:t>
+      </w:r>
+    </w:p>
+    <w:p>
+      <w:pPr>
+        <w:pStyle w:val="Listaszerbekezds"/>
+        <w:numPr>
+          <w:ilvl w:val="3"/>
+          <w:numId w:val="3"/>
+        </w:numPr>
+      </w:pPr>
+      <w:r>
+        <w:t>CSS is render blocking!</w:t>
+      </w:r>
+    </w:p>
+    <w:p>
+      <w:pPr>
+        <w:pStyle w:val="Listaszerbekezds"/>
+        <w:numPr>
+          <w:ilvl w:val="4"/>
+          <w:numId w:val="3"/>
+        </w:numPr>
+      </w:pPr>
+      <w:r>
+        <w:t>Load only what is needed!</w:t>
+      </w:r>
+    </w:p>
+    <w:p>
+      <w:pPr>
+        <w:pStyle w:val="Listaszerbekezds"/>
+        <w:numPr>
+          <w:ilvl w:val="4"/>
+          <w:numId w:val="3"/>
+        </w:numPr>
+      </w:pPr>
+      <w:r>
+        <w:t>Above the fold loading</w:t>
+      </w:r>
+    </w:p>
+    <w:p>
+      <w:pPr>
+        <w:pStyle w:val="Listaszerbekezds"/>
+        <w:numPr>
+          <w:ilvl w:val="4"/>
+          <w:numId w:val="3"/>
+        </w:numPr>
+      </w:pPr>
+      <w:r>
+        <w:t>link tag media attributes</w:t>
+      </w:r>
+    </w:p>
+    <w:p>
+      <w:pPr>
+        <w:pStyle w:val="Listaszerbekezds"/>
+        <w:numPr>
+          <w:ilvl w:val="4"/>
+          <w:numId w:val="3"/>
+        </w:numPr>
+      </w:pPr>
+      <w:r>
+        <w:t>less specificity</w:t>
+      </w:r>
+    </w:p>
+    <w:p>
+      <w:pPr>
+        <w:pStyle w:val="Listaszerbekezds"/>
+        <w:numPr>
+          <w:ilvl w:val="4"/>
+          <w:numId w:val="3"/>
+        </w:numPr>
+      </w:pPr>
+      <w:r>
+        <w:t>+1: internal CSS (no load)</w:t>
+      </w:r>
+    </w:p>
+    <w:p>
+      <w:pPr>
+        <w:pStyle w:val="Listaszerbekezds"/>
+        <w:numPr>
+          <w:ilvl w:val="4"/>
+          <w:numId w:val="3"/>
+        </w:numPr>
+      </w:pPr>
+      <w:r>
+        <w:t>+2: inline CSS</w:t>
+      </w:r>
+    </w:p>
+    <w:p>
+      <w:pPr>
+        <w:pStyle w:val="Listaszerbekezds"/>
+        <w:numPr>
+          <w:ilvl w:val="3"/>
+          <w:numId w:val="3"/>
+        </w:numPr>
+      </w:pPr>
+      <w:r>
+        <w:t>JS is parses blocking!</w:t>
+      </w:r>
+    </w:p>
+    <w:p>
+      <w:pPr>
+        <w:pStyle w:val="Listaszerbekezds"/>
+        <w:numPr>
+          <w:ilvl w:val="4"/>
+          <w:numId w:val="3"/>
+        </w:numPr>
+      </w:pPr>
+      <w:r>
+        <w:t>It can affect both CSSOM and the DOM!</w:t>
+      </w:r>
+    </w:p>
+    <w:p>
+      <w:pPr>
+        <w:pStyle w:val="Listaszerbekezds"/>
+        <w:numPr>
+          <w:ilvl w:val="4"/>
+          <w:numId w:val="3"/>
+        </w:numPr>
+      </w:pPr>
+      <w:r>
+        <w:t xml:space="preserve">Use </w:t>
+      </w:r>
+      <w:r>
+        <w:rPr>
+          <w:b/>
+          <w:bCs/>
+        </w:rPr>
+        <w:t>async</w:t>
+      </w:r>
+      <w:r>
+        <w:t xml:space="preserve"> and </w:t>
+      </w:r>
+      <w:r>
+        <w:rPr>
+          <w:b/>
+          <w:bCs/>
+        </w:rPr>
+        <w:t>defer</w:t>
+      </w:r>
+      <w:r>
+        <w:t xml:space="preserve"> </w:t>
+      </w:r>
+      <w:proofErr w:type="spellStart"/>
+      <w:r>
+        <w:t>attrs</w:t>
+      </w:r>
+      <w:proofErr w:type="spellEnd"/>
+    </w:p>
+    <w:p>
+      <w:pPr>
+        <w:pStyle w:val="Listaszerbekezds"/>
+        <w:numPr>
+          <w:ilvl w:val="5"/>
+          <w:numId w:val="3"/>
+        </w:numPr>
+      </w:pPr>
+      <w:r>
+        <w:t>async: Download during the renders phase and execute as soon as downloaded</w:t>
+      </w:r>
+    </w:p>
+    <w:p>
+      <w:pPr>
+        <w:pStyle w:val="Listaszerbekezds"/>
+        <w:numPr>
+          <w:ilvl w:val="6"/>
+          <w:numId w:val="3"/>
+        </w:numPr>
+      </w:pPr>
+      <w:r>
+        <w:t>use it only if the script does not care about the DOM at all…</w:t>
+      </w:r>
+    </w:p>
+    <w:p>
+      <w:pPr>
+        <w:pStyle w:val="Listaszerbekezds"/>
+        <w:numPr>
+          <w:ilvl w:val="5"/>
+          <w:numId w:val="3"/>
+        </w:numPr>
+      </w:pPr>
+      <w:r>
+        <w:t>defer: Download during the parsing phase and execute code only after the page is completely parsed</w:t>
+      </w:r>
+    </w:p>
+    <w:p>
+      <w:pPr>
+        <w:pStyle w:val="Listaszerbekezds"/>
+        <w:numPr>
+          <w:ilvl w:val="4"/>
+          <w:numId w:val="3"/>
+        </w:numPr>
+      </w:pPr>
+      <w:r>
+        <w:t>Minimize DOM manipulation</w:t>
+      </w:r>
+    </w:p>
+    <w:p>
+      <w:pPr>
+        <w:pStyle w:val="Listaszerbekezds"/>
+        <w:numPr>
+          <w:ilvl w:val="5"/>
+          <w:numId w:val="3"/>
+        </w:numPr>
+      </w:pPr>
+      <w:r>
+        <w:t>It causes redraw</w:t>
+      </w:r>
+    </w:p>
+    <w:p>
+      <w:pPr>
+        <w:pStyle w:val="Listaszerbekezds"/>
+        <w:numPr>
+          <w:ilvl w:val="4"/>
+          <w:numId w:val="3"/>
+        </w:numPr>
+      </w:pPr>
+      <w:r>
+        <w:t>Inline scripts (in HTML) block rendering</w:t>
+      </w:r>
+    </w:p>
+    <w:p>
+      <w:pPr>
+        <w:pStyle w:val="Listaszerbekezds"/>
+        <w:numPr>
+          <w:ilvl w:val="1"/>
+          <w:numId w:val="3"/>
+        </w:numPr>
+      </w:pPr>
+      <w:r>
+        <w:t>Optimized Code</w:t>
+      </w:r>
+    </w:p>
+    <w:p>
+      <w:pPr>
+        <w:pStyle w:val="Listaszerbekezds"/>
+        <w:numPr>
+          <w:ilvl w:val="2"/>
+          <w:numId w:val="3"/>
+        </w:numPr>
+      </w:pPr>
+      <w:r>
+        <w:t>Phases</w:t>
+      </w:r>
+    </w:p>
+    <w:p>
+      <w:pPr>
+        <w:pStyle w:val="Listaszerbekezds"/>
+        <w:numPr>
+          <w:ilvl w:val="3"/>
+          <w:numId w:val="3"/>
+        </w:numPr>
+      </w:pPr>
+      <w:r>
+        <w:t>Loading (files…)</w:t>
+      </w:r>
+    </w:p>
+    <w:p>
+      <w:pPr>
+        <w:pStyle w:val="Listaszerbekezds"/>
+        <w:numPr>
+          <w:ilvl w:val="3"/>
+          <w:numId w:val="3"/>
+        </w:numPr>
+      </w:pPr>
+      <w:r>
+        <w:t>Scripting (V8 Parse + Compile)</w:t>
+      </w:r>
+    </w:p>
+    <w:p>
+      <w:pPr>
+        <w:pStyle w:val="Listaszerbekezds"/>
+        <w:numPr>
+          <w:ilvl w:val="4"/>
+          <w:numId w:val="3"/>
+        </w:numPr>
+      </w:pPr>
+      <w:r>
+        <w:t>Execute</w:t>
+      </w:r>
+    </w:p>
+    <w:p>
+      <w:pPr>
+        <w:pStyle w:val="Listaszerbekezds"/>
+        <w:numPr>
+          <w:ilvl w:val="3"/>
+          <w:numId w:val="3"/>
+        </w:numPr>
+      </w:pPr>
+      <w:r>
+        <w:t>Rendering</w:t>
+      </w:r>
+    </w:p>
+    <w:p>
+      <w:pPr>
+        <w:pStyle w:val="Listaszerbekezds"/>
+        <w:numPr>
+          <w:ilvl w:val="3"/>
+          <w:numId w:val="3"/>
+        </w:numPr>
+      </w:pPr>
+      <w:r>
+        <w:t>Painting</w:t>
+      </w:r>
+    </w:p>
+    <w:p>
+      <w:pPr>
+        <w:pStyle w:val="Listaszerbekezds"/>
+        <w:numPr>
+          <w:ilvl w:val="3"/>
+          <w:numId w:val="3"/>
+        </w:numPr>
+      </w:pPr>
+      <w:r>
+        <w:t>Other</w:t>
+      </w:r>
+    </w:p>
+    <w:p>
+      <w:pPr>
+        <w:pStyle w:val="Listaszerbekezds"/>
+        <w:numPr>
+          <w:ilvl w:val="3"/>
+          <w:numId w:val="3"/>
+        </w:numPr>
+      </w:pPr>
+      <w:r>
+        <w:t>Idle</w:t>
+      </w:r>
+    </w:p>
+    <w:p>
+      <w:pPr>
+        <w:pStyle w:val="Listaszerbekezds"/>
+        <w:numPr>
+          <w:ilvl w:val="2"/>
+          <w:numId w:val="3"/>
+        </w:numPr>
+      </w:pPr>
+      <w:proofErr w:type="spellStart"/>
+      <w:r>
+        <w:rPr>
+          <w:b/>
+          <w:bCs/>
+        </w:rPr>
+        <w:t>AoT</w:t>
+      </w:r>
+      <w:proofErr w:type="spellEnd"/>
+      <w:r>
+        <w:t xml:space="preserve"> vs </w:t>
+      </w:r>
+      <w:r>
+        <w:rPr>
+          <w:b/>
+          <w:bCs/>
+        </w:rPr>
+        <w:t>JIT</w:t>
+      </w:r>
+    </w:p>
+    <w:p>
+      <w:pPr>
+        <w:pStyle w:val="Listaszerbekezds"/>
+        <w:numPr>
+          <w:ilvl w:val="3"/>
+          <w:numId w:val="3"/>
+        </w:numPr>
+      </w:pPr>
+      <w:r>
+        <w:t xml:space="preserve">Browsers do JIT, Angular came out with </w:t>
+      </w:r>
+      <w:proofErr w:type="spellStart"/>
+      <w:r>
+        <w:t>AoT</w:t>
+      </w:r>
+      <w:proofErr w:type="spellEnd"/>
+    </w:p>
+    <w:p>
+      <w:pPr>
+        <w:pStyle w:val="Listaszerbekezds"/>
+        <w:numPr>
+          <w:ilvl w:val="4"/>
+          <w:numId w:val="3"/>
+        </w:numPr>
+      </w:pPr>
+      <w:proofErr w:type="spellStart"/>
+      <w:r>
+        <w:t>AoT</w:t>
+      </w:r>
+      <w:proofErr w:type="spellEnd"/>
+      <w:r>
+        <w:t xml:space="preserve"> lowers “Scripting” time</w:t>
+      </w:r>
+    </w:p>
+    <w:p>
+      <w:pPr>
+        <w:pStyle w:val="Listaszerbekezds"/>
+        <w:numPr>
+          <w:ilvl w:val="2"/>
+          <w:numId w:val="3"/>
+        </w:numPr>
+      </w:pPr>
+      <w:r>
+        <w:t>Performance budget</w:t>
+      </w:r>
+    </w:p>
+    <w:p>
+      <w:pPr>
+        <w:pStyle w:val="Listaszerbekezds"/>
+        <w:numPr>
+          <w:ilvl w:val="3"/>
+          <w:numId w:val="3"/>
+        </w:numPr>
+      </w:pPr>
+      <w:r>
+        <w:t>Periodically test site performance on various devices (</w:t>
+      </w:r>
+      <w:proofErr w:type="spellStart"/>
+      <w:r>
+        <w:t>hardwares</w:t>
+      </w:r>
+      <w:proofErr w:type="spellEnd"/>
+      <w:r>
+        <w:t>)</w:t>
+      </w:r>
+    </w:p>
+    <w:p>
+      <w:pPr>
+        <w:pStyle w:val="Listaszerbekezds"/>
+        <w:numPr>
+          <w:ilvl w:val="2"/>
+          <w:numId w:val="3"/>
+        </w:numPr>
+      </w:pPr>
+      <w:r>
+        <w:t>Holy Grails</w:t>
+      </w:r>
+    </w:p>
+    <w:p>
+      <w:pPr>
+        <w:pStyle w:val="Listaszerbekezds"/>
+        <w:numPr>
+          <w:ilvl w:val="3"/>
+          <w:numId w:val="3"/>
+        </w:numPr>
+      </w:pPr>
+      <w:r>
+        <w:t>Time to Meaningful Paint</w:t>
+      </w:r>
+    </w:p>
+    <w:p>
+      <w:pPr>
+        <w:pStyle w:val="Listaszerbekezds"/>
+        <w:numPr>
+          <w:ilvl w:val="3"/>
+          <w:numId w:val="3"/>
+        </w:numPr>
+      </w:pPr>
+      <w:r>
+        <w:t>Time to Interactive</w:t>
+      </w:r>
+    </w:p>
+    <w:p>
+      <w:pPr>
+        <w:pStyle w:val="Listaszerbekezds"/>
+        <w:numPr>
+          <w:ilvl w:val="2"/>
+          <w:numId w:val="3"/>
+        </w:numPr>
+        <w:rPr>
+          <w:b/>
+          <w:bCs/>
+        </w:rPr>
+      </w:pPr>
+      <w:r>
+        <w:rPr>
+          <w:b/>
+          <w:bCs/>
+        </w:rPr>
+        <w:t>Code Splitting</w:t>
+      </w:r>
+      <w:r>
+        <w:rPr>
+          <w:b/>
+          <w:bCs/>
+        </w:rPr>
+        <w:t xml:space="preserve"> (Progressive Bootstrapping)</w:t>
+      </w:r>
+    </w:p>
+    <w:p>
+      <w:pPr>
+        <w:pStyle w:val="Listaszerbekezds"/>
+        <w:numPr>
+          <w:ilvl w:val="3"/>
+          <w:numId w:val="3"/>
+        </w:numPr>
+      </w:pPr>
+      <w:r>
+        <w:lastRenderedPageBreak/>
+        <w:t xml:space="preserve">In HTTP/1 times there was one big bundle </w:t>
+      </w:r>
+      <w:proofErr w:type="spellStart"/>
+      <w:r>
+        <w:t>js</w:t>
+      </w:r>
+      <w:proofErr w:type="spellEnd"/>
+      <w:r>
+        <w:t xml:space="preserve"> file</w:t>
+      </w:r>
+    </w:p>
+    <w:p>
+      <w:pPr>
+        <w:pStyle w:val="Listaszerbekezds"/>
+        <w:numPr>
+          <w:ilvl w:val="3"/>
+          <w:numId w:val="3"/>
+        </w:numPr>
+      </w:pPr>
+      <w:r>
+        <w:t xml:space="preserve">With HTTP/2 we can use small </w:t>
+      </w:r>
+      <w:proofErr w:type="spellStart"/>
+      <w:r>
+        <w:t>js</w:t>
+      </w:r>
+      <w:proofErr w:type="spellEnd"/>
+      <w:r>
+        <w:t xml:space="preserve"> chunks</w:t>
+      </w:r>
+    </w:p>
+    <w:p>
+      <w:pPr>
+        <w:pStyle w:val="Listaszerbekezds"/>
+        <w:numPr>
+          <w:ilvl w:val="4"/>
+          <w:numId w:val="3"/>
+        </w:numPr>
+      </w:pPr>
+      <w:r>
+        <w:t xml:space="preserve">A </w:t>
+      </w:r>
+      <w:r>
+        <w:rPr>
+          <w:u w:val="single"/>
+        </w:rPr>
+        <w:t>minimally functional page</w:t>
+      </w:r>
+      <w:r>
+        <w:t xml:space="preserve"> +</w:t>
+      </w:r>
+    </w:p>
+    <w:p>
+      <w:pPr>
+        <w:pStyle w:val="Listaszerbekezds"/>
+        <w:numPr>
+          <w:ilvl w:val="4"/>
+          <w:numId w:val="3"/>
+        </w:numPr>
+      </w:pPr>
+      <w:r>
+        <w:t xml:space="preserve">More resources for </w:t>
+      </w:r>
+      <w:r>
+        <w:rPr>
+          <w:b/>
+          <w:bCs/>
+        </w:rPr>
+        <w:t>lazy loading</w:t>
+      </w:r>
+      <w:r>
+        <w:t xml:space="preserve"> or extra features</w:t>
+      </w:r>
+    </w:p>
+    <w:p>
+      <w:pPr>
+        <w:pStyle w:val="Listaszerbekezds"/>
+        <w:numPr>
+          <w:ilvl w:val="3"/>
+          <w:numId w:val="3"/>
+        </w:numPr>
+      </w:pPr>
+      <w:r>
+        <w:rPr>
+          <w:b/>
+          <w:bCs/>
+        </w:rPr>
+        <w:t>Production build</w:t>
+      </w:r>
+      <w:r>
+        <w:t xml:space="preserve">s (minified, uglified, </w:t>
+      </w:r>
+      <w:proofErr w:type="spellStart"/>
+      <w:r>
+        <w:t>splitted</w:t>
+      </w:r>
+      <w:proofErr w:type="spellEnd"/>
+      <w:r>
+        <w:t>)</w:t>
+      </w:r>
+    </w:p>
+    <w:p>
+      <w:pPr>
+        <w:pStyle w:val="Listaszerbekezds"/>
+        <w:numPr>
+          <w:ilvl w:val="3"/>
+          <w:numId w:val="3"/>
+        </w:numPr>
+      </w:pPr>
+      <w:r>
+        <w:rPr>
+          <w:b/>
+          <w:bCs/>
+        </w:rPr>
+        <w:t>Dynamic import</w:t>
+      </w:r>
+    </w:p>
+    <w:p>
+      <w:pPr>
+        <w:pStyle w:val="Listaszerbekezds"/>
+        <w:numPr>
+          <w:ilvl w:val="3"/>
+          <w:numId w:val="3"/>
+        </w:numPr>
+      </w:pPr>
+      <w:r>
+        <w:rPr>
+          <w:b/>
+          <w:bCs/>
+        </w:rPr>
+        <w:t xml:space="preserve">Route based chunking </w:t>
+      </w:r>
+      <w:r>
+        <w:t>and/or</w:t>
+      </w:r>
+      <w:r>
+        <w:rPr>
+          <w:b/>
+          <w:bCs/>
+        </w:rPr>
+        <w:t xml:space="preserve"> Component based chunking!</w:t>
+      </w:r>
+    </w:p>
+    <w:p>
+      <w:pPr>
+        <w:pStyle w:val="Listaszerbekezds"/>
+        <w:numPr>
+          <w:ilvl w:val="2"/>
+          <w:numId w:val="3"/>
+        </w:numPr>
+      </w:pPr>
+      <w:r>
+        <w:rPr>
+          <w:b/>
+          <w:bCs/>
+        </w:rPr>
+        <w:t>Tree Shaking</w:t>
+      </w:r>
+    </w:p>
+    <w:p>
+      <w:pPr>
+        <w:pStyle w:val="Listaszerbekezds"/>
+        <w:numPr>
+          <w:ilvl w:val="3"/>
+          <w:numId w:val="3"/>
+        </w:numPr>
+      </w:pPr>
+      <w:r>
+        <w:rPr>
+          <w:b/>
+          <w:bCs/>
+        </w:rPr>
+        <w:t>During build time unused code gets removed</w:t>
+      </w:r>
+    </w:p>
+    <w:p>
+      <w:pPr>
+        <w:pStyle w:val="Listaszerbekezds"/>
+        <w:numPr>
+          <w:ilvl w:val="3"/>
+          <w:numId w:val="3"/>
+        </w:numPr>
+      </w:pPr>
+      <w:hyperlink r:id="rId9" w:history="1">
+        <w:r>
+          <w:rPr>
+            <w:rStyle w:val="Hiperhivatkozs"/>
+          </w:rPr>
+          <w:t>https://web.dev/reduce-javascript-payloads-with-tree-shaking/</w:t>
+        </w:r>
+      </w:hyperlink>
+    </w:p>
+    <w:p>
+      <w:pPr>
+        <w:pStyle w:val="Listaszerbekezds"/>
+        <w:numPr>
+          <w:ilvl w:val="1"/>
+          <w:numId w:val="3"/>
+        </w:numPr>
+      </w:pPr>
+      <w:r>
+        <w:t>PWA</w:t>
+      </w:r>
+      <w:r>
+        <w:t xml:space="preserve"> (Progressive Web App)</w:t>
+      </w:r>
+    </w:p>
+    <w:p>
+      <w:pPr>
+        <w:pStyle w:val="Listaszerbekezds"/>
+        <w:numPr>
+          <w:ilvl w:val="2"/>
+          <w:numId w:val="3"/>
+        </w:numPr>
+      </w:pPr>
+      <w:hyperlink r:id="rId10" w:history="1">
+        <w:r>
+          <w:rPr>
+            <w:rStyle w:val="Hiperhivatkozs"/>
+          </w:rPr>
+          <w:t>https://appsco.pe/</w:t>
+        </w:r>
+      </w:hyperlink>
+    </w:p>
+    <w:p>
+      <w:pPr>
+        <w:pStyle w:val="Listaszerbekezds"/>
+        <w:numPr>
+          <w:ilvl w:val="2"/>
+          <w:numId w:val="3"/>
+        </w:numPr>
+      </w:pPr>
+      <w:r>
+        <w:t>Lighthouse</w:t>
+      </w:r>
+    </w:p>
+    <w:p>
+      <w:pPr>
+        <w:pStyle w:val="Listaszerbekezds"/>
+        <w:numPr>
+          <w:ilvl w:val="2"/>
+          <w:numId w:val="3"/>
+        </w:numPr>
+      </w:pPr>
+      <w:r>
+        <w:t>3 pillars</w:t>
+      </w:r>
+    </w:p>
+    <w:p>
+      <w:pPr>
+        <w:pStyle w:val="Listaszerbekezds"/>
+        <w:numPr>
+          <w:ilvl w:val="3"/>
+          <w:numId w:val="3"/>
+        </w:numPr>
+      </w:pPr>
+      <w:r>
+        <w:t>https</w:t>
+      </w:r>
+    </w:p>
+    <w:p>
+      <w:pPr>
+        <w:pStyle w:val="Listaszerbekezds"/>
+        <w:numPr>
+          <w:ilvl w:val="3"/>
+          <w:numId w:val="3"/>
+        </w:numPr>
+      </w:pPr>
+      <w:r>
+        <w:t>app manifest</w:t>
+      </w:r>
+    </w:p>
+    <w:p>
+      <w:pPr>
+        <w:pStyle w:val="Listaszerbekezds"/>
+        <w:numPr>
+          <w:ilvl w:val="4"/>
+          <w:numId w:val="3"/>
+        </w:numPr>
+      </w:pPr>
+      <w:hyperlink r:id="rId11" w:history="1">
+        <w:r>
+          <w:rPr>
+            <w:rStyle w:val="Hiperhivatkozs"/>
+          </w:rPr>
+          <w:t>https://developer.chrome.com/docs/lighthouse/pwa/viewport/</w:t>
+        </w:r>
+      </w:hyperlink>
+    </w:p>
+    <w:p>
+      <w:pPr>
+        <w:pStyle w:val="Listaszerbekezds"/>
+        <w:numPr>
+          <w:ilvl w:val="4"/>
+          <w:numId w:val="3"/>
+        </w:numPr>
+      </w:pPr>
+      <w:hyperlink r:id="rId12" w:history="1">
+        <w:r>
+          <w:rPr>
+            <w:rStyle w:val="Hiperhivatkozs"/>
+          </w:rPr>
+          <w:t>https://realfavicongenerator.net/</w:t>
+        </w:r>
+      </w:hyperlink>
+    </w:p>
+    <w:p>
+      <w:pPr>
+        <w:pStyle w:val="Listaszerbekezds"/>
+        <w:numPr>
+          <w:ilvl w:val="4"/>
+          <w:numId w:val="3"/>
+        </w:numPr>
+      </w:pPr>
+    </w:p>
+    <w:p>
+      <w:pPr>
+        <w:pStyle w:val="Listaszerbekezds"/>
+        <w:numPr>
+          <w:ilvl w:val="3"/>
+          <w:numId w:val="3"/>
+        </w:numPr>
+      </w:pPr>
+      <w:r>
+        <w:t>service worker</w:t>
+      </w:r>
+    </w:p>
+    <w:p>
+      <w:pPr>
+        <w:pStyle w:val="Listaszerbekezds"/>
+        <w:numPr>
+          <w:ilvl w:val="4"/>
+          <w:numId w:val="3"/>
+        </w:numPr>
+      </w:pPr>
+      <w:r>
+        <w:t>programmable proxy</w:t>
+      </w:r>
+    </w:p>
+    <w:p>
+      <w:pPr>
+        <w:pStyle w:val="Listaszerbekezds"/>
+        <w:numPr>
+          <w:ilvl w:val="4"/>
+          <w:numId w:val="3"/>
+        </w:numPr>
+      </w:pPr>
+      <w:r>
+        <w:t xml:space="preserve">it enables us to work our </w:t>
+      </w:r>
+      <w:proofErr w:type="spellStart"/>
+      <w:r>
+        <w:t>pwa</w:t>
+      </w:r>
+      <w:proofErr w:type="spellEnd"/>
+      <w:r>
+        <w:t>-s offline</w:t>
+      </w:r>
+    </w:p>
+    <w:p>
+      <w:pPr>
+        <w:pStyle w:val="Listaszerbekezds"/>
+        <w:numPr>
+          <w:ilvl w:val="4"/>
+          <w:numId w:val="3"/>
+        </w:numPr>
+      </w:pPr>
+      <w:r>
+        <w:t>it intercepts any request made to the network and checks to see if you really need to communicate to the network</w:t>
+      </w:r>
+    </w:p>
+    <w:p>
+      <w:pPr>
+        <w:pStyle w:val="Listaszerbekezds"/>
+        <w:numPr>
+          <w:ilvl w:val="5"/>
+          <w:numId w:val="3"/>
+        </w:numPr>
+      </w:pPr>
+      <w:r>
+        <w:t>then the service works tries to access the cache API</w:t>
+      </w:r>
+    </w:p>
+    <w:p>
+      <w:pPr>
+        <w:pStyle w:val="Listaszerbekezds"/>
+        <w:numPr>
+          <w:ilvl w:val="2"/>
+          <w:numId w:val="3"/>
+        </w:numPr>
+        <w:rPr>
+          <w:b/>
+          <w:bCs/>
+        </w:rPr>
+      </w:pPr>
+      <w:proofErr w:type="spellStart"/>
+      <w:r>
+        <w:rPr>
+          <w:b/>
+          <w:bCs/>
+        </w:rPr>
+        <w:t>Github</w:t>
+      </w:r>
+      <w:proofErr w:type="spellEnd"/>
+      <w:r>
+        <w:rPr>
+          <w:b/>
+          <w:bCs/>
+        </w:rPr>
+        <w:t xml:space="preserve"> Pages</w:t>
+      </w:r>
+    </w:p>
+    <w:p>
+      <w:pPr>
+        <w:pStyle w:val="Listaszerbekezds"/>
+        <w:numPr>
+          <w:ilvl w:val="0"/>
+          <w:numId w:val="3"/>
+        </w:numPr>
+        <w:rPr>
+          <w:b/>
+          <w:bCs/>
+        </w:rPr>
+      </w:pPr>
+      <w:r>
+        <w:rPr>
+          <w:b/>
+          <w:bCs/>
+        </w:rPr>
+        <w:t>Network latency</w:t>
+      </w:r>
+    </w:p>
+    <w:p>
+      <w:pPr>
+        <w:pStyle w:val="Listaszerbekezds"/>
+        <w:numPr>
+          <w:ilvl w:val="1"/>
+          <w:numId w:val="3"/>
+        </w:numPr>
+      </w:pPr>
+      <w:r>
+        <w:t>Minimize files</w:t>
+      </w:r>
+    </w:p>
+    <w:p>
+      <w:pPr>
+        <w:pStyle w:val="Listaszerbekezds"/>
+        <w:numPr>
+          <w:ilvl w:val="2"/>
+          <w:numId w:val="3"/>
+        </w:numPr>
+      </w:pPr>
+      <w:r>
+        <w:t>Text</w:t>
+      </w:r>
+    </w:p>
+    <w:p>
+      <w:pPr>
+        <w:pStyle w:val="Listaszerbekezds"/>
+        <w:numPr>
+          <w:ilvl w:val="3"/>
+          <w:numId w:val="3"/>
+        </w:numPr>
+      </w:pPr>
+      <w:r>
+        <w:t>Minify / Uglify</w:t>
+      </w:r>
+    </w:p>
+    <w:p>
+      <w:pPr>
+        <w:pStyle w:val="Listaszerbekezds"/>
+        <w:numPr>
+          <w:ilvl w:val="2"/>
+          <w:numId w:val="3"/>
+        </w:numPr>
+      </w:pPr>
+      <w:r>
+        <w:t>Images</w:t>
+      </w:r>
+    </w:p>
+    <w:p>
+      <w:pPr>
+        <w:pStyle w:val="Listaszerbekezds"/>
+        <w:numPr>
+          <w:ilvl w:val="3"/>
+          <w:numId w:val="3"/>
+        </w:numPr>
+      </w:pPr>
+      <w:r>
+        <w:t>@</w:t>
+      </w:r>
+      <w:proofErr w:type="gramStart"/>
+      <w:r>
+        <w:t>media</w:t>
+      </w:r>
+      <w:proofErr w:type="gramEnd"/>
+      <w:r>
+        <w:t xml:space="preserve"> queries</w:t>
+      </w:r>
+    </w:p>
+    <w:p>
+      <w:pPr>
+        <w:pStyle w:val="Listaszerbekezds"/>
+        <w:numPr>
+          <w:ilvl w:val="3"/>
+          <w:numId w:val="3"/>
+        </w:numPr>
+      </w:pPr>
+      <w:r>
+        <w:t>Proper file format</w:t>
+      </w:r>
+    </w:p>
+    <w:p>
+      <w:pPr>
+        <w:pStyle w:val="Listaszerbekezds"/>
+        <w:numPr>
+          <w:ilvl w:val="4"/>
+          <w:numId w:val="3"/>
+        </w:numPr>
+      </w:pPr>
+      <w:r>
+        <w:t>PNG</w:t>
+      </w:r>
+    </w:p>
+    <w:p>
+      <w:pPr>
+        <w:pStyle w:val="Listaszerbekezds"/>
+        <w:numPr>
+          <w:ilvl w:val="4"/>
+          <w:numId w:val="3"/>
+        </w:numPr>
+      </w:pPr>
+      <w:r>
+        <w:t>GIF</w:t>
+      </w:r>
+    </w:p>
+    <w:p>
+      <w:pPr>
+        <w:pStyle w:val="Listaszerbekezds"/>
+        <w:numPr>
+          <w:ilvl w:val="4"/>
+          <w:numId w:val="3"/>
+        </w:numPr>
+      </w:pPr>
+      <w:r>
+        <w:t>JPG</w:t>
+      </w:r>
+    </w:p>
+    <w:p>
+      <w:pPr>
+        <w:pStyle w:val="Listaszerbekezds"/>
+        <w:numPr>
+          <w:ilvl w:val="4"/>
+          <w:numId w:val="3"/>
+        </w:numPr>
+      </w:pPr>
+      <w:r>
+        <w:t>SVG</w:t>
+      </w:r>
+    </w:p>
+    <w:p>
+      <w:pPr>
+        <w:pStyle w:val="Listaszerbekezds"/>
+        <w:numPr>
+          <w:ilvl w:val="3"/>
+          <w:numId w:val="3"/>
+        </w:numPr>
+      </w:pPr>
+      <w:proofErr w:type="spellStart"/>
+      <w:r>
+        <w:t>Webp</w:t>
+      </w:r>
+      <w:proofErr w:type="spellEnd"/>
+      <w:r>
+        <w:t xml:space="preserve">, </w:t>
+      </w:r>
+      <w:proofErr w:type="gramStart"/>
+      <w:r>
+        <w:t>etc..</w:t>
+      </w:r>
+      <w:proofErr w:type="gramEnd"/>
+    </w:p>
+    <w:p>
+      <w:pPr>
+        <w:pStyle w:val="Listaszerbekezds"/>
+        <w:numPr>
+          <w:ilvl w:val="3"/>
+          <w:numId w:val="3"/>
+        </w:numPr>
+      </w:pPr>
+      <w:r>
+        <w:t xml:space="preserve">CDN like </w:t>
+      </w:r>
+      <w:proofErr w:type="spellStart"/>
+      <w:r>
+        <w:t>imigx</w:t>
+      </w:r>
+      <w:proofErr w:type="spellEnd"/>
+    </w:p>
+    <w:p>
+      <w:pPr>
+        <w:pStyle w:val="Listaszerbekezds"/>
+        <w:numPr>
+          <w:ilvl w:val="3"/>
+          <w:numId w:val="3"/>
+        </w:numPr>
+      </w:pPr>
+      <w:r>
+        <w:t>Remove metadata (</w:t>
+      </w:r>
+      <w:proofErr w:type="spellStart"/>
+      <w:r>
+        <w:t>exif</w:t>
+      </w:r>
+      <w:proofErr w:type="spellEnd"/>
+      <w:r>
+        <w:t>)</w:t>
+      </w:r>
+    </w:p>
+    <w:p>
+      <w:pPr>
+        <w:pStyle w:val="Listaszerbekezds"/>
+        <w:numPr>
+          <w:ilvl w:val="4"/>
+          <w:numId w:val="3"/>
+        </w:numPr>
+      </w:pPr>
+      <w:hyperlink r:id="rId13" w:history="1">
+        <w:r>
+          <w:rPr>
+            <w:rStyle w:val="Hiperhivatkozs"/>
+          </w:rPr>
+          <w:t>https://www.verexif.com/en/</w:t>
+        </w:r>
+      </w:hyperlink>
+    </w:p>
+    <w:p>
+      <w:pPr>
+        <w:pStyle w:val="Listaszerbekezds"/>
+        <w:numPr>
+          <w:ilvl w:val="1"/>
+          <w:numId w:val="3"/>
+        </w:numPr>
+      </w:pPr>
+      <w:r>
+        <w:t>Minimize Delivery</w:t>
+      </w:r>
+    </w:p>
+    <w:p>
+      <w:pPr>
+        <w:pStyle w:val="Listaszerbekezds"/>
+        <w:numPr>
+          <w:ilvl w:val="2"/>
+          <w:numId w:val="3"/>
+        </w:numPr>
+      </w:pPr>
+      <w:r>
+        <w:t>Less trips</w:t>
+      </w:r>
+    </w:p>
+    <w:p>
+      <w:pPr>
+        <w:pStyle w:val="Listaszerbekezds"/>
+        <w:numPr>
+          <w:ilvl w:val="3"/>
+          <w:numId w:val="3"/>
+        </w:numPr>
+      </w:pPr>
+      <w:r>
+        <w:t>Limit the number of files</w:t>
+      </w:r>
+    </w:p>
+    <w:p>
+      <w:pPr>
+        <w:pStyle w:val="Listaszerbekezds"/>
+        <w:numPr>
+          <w:ilvl w:val="4"/>
+          <w:numId w:val="3"/>
+        </w:numPr>
+      </w:pPr>
+      <w:r>
+        <w:t>Bundling</w:t>
+      </w:r>
+    </w:p>
+    <w:p>
+      <w:pPr>
+        <w:pStyle w:val="Listaszerbekezds"/>
+        <w:numPr>
+          <w:ilvl w:val="2"/>
+          <w:numId w:val="3"/>
+        </w:numPr>
+      </w:pPr>
+      <w:r>
+        <w:t>HTTP/2</w:t>
+      </w:r>
+    </w:p>
+    <w:p>
+      <w:pPr>
+        <w:pStyle w:val="Listaszerbekezds"/>
+        <w:numPr>
+          <w:ilvl w:val="3"/>
+          <w:numId w:val="3"/>
+        </w:numPr>
+      </w:pPr>
+      <w:hyperlink r:id="rId14" w:history="1">
+        <w:r>
+          <w:rPr>
+            <w:rStyle w:val="Hiperhivatkozs"/>
+          </w:rPr>
+          <w:t>https://developers.google.com/web/fundamentals/performance/http2/</w:t>
+        </w:r>
+      </w:hyperlink>
+    </w:p>
+    <w:p>
+      <w:pPr>
+        <w:pStyle w:val="Listaszerbekezds"/>
+        <w:numPr>
+          <w:ilvl w:val="2"/>
+          <w:numId w:val="3"/>
+        </w:numPr>
+      </w:pPr>
+      <w:r>
+        <w:t>HTTP/3</w:t>
+      </w:r>
+    </w:p>
+    <w:p>
+      <w:pPr>
+        <w:pStyle w:val="Listaszerbekezds"/>
+        <w:numPr>
+          <w:ilvl w:val="1"/>
+          <w:numId w:val="3"/>
+        </w:numPr>
+      </w:pPr>
+      <w:r>
+        <w:t>How to debug?</w:t>
+      </w:r>
+    </w:p>
+    <w:p>
+      <w:pPr>
+        <w:pStyle w:val="Listaszerbekezds"/>
+        <w:numPr>
+          <w:ilvl w:val="2"/>
+          <w:numId w:val="3"/>
+        </w:numPr>
+      </w:pPr>
+      <w:r>
+        <w:lastRenderedPageBreak/>
+        <w:t>Slow 3G throttling!</w:t>
+      </w:r>
+    </w:p>
+    <w:p>
+      <w:pPr>
+        <w:pStyle w:val="Listaszerbekezds"/>
+        <w:numPr>
+          <w:ilvl w:val="0"/>
+          <w:numId w:val="3"/>
+        </w:numPr>
+      </w:pPr>
+      <w:r>
+        <w:t>Server side (backend processing)</w:t>
+      </w:r>
+    </w:p>
+    <w:p>
+      <w:pPr>
+        <w:pStyle w:val="Listaszerbekezds"/>
+        <w:numPr>
+          <w:ilvl w:val="1"/>
+          <w:numId w:val="3"/>
+        </w:numPr>
+      </w:pPr>
+      <w:r>
+        <w:t>CDNs</w:t>
+      </w:r>
+    </w:p>
+    <w:p>
+      <w:pPr>
+        <w:pStyle w:val="Listaszerbekezds"/>
+        <w:numPr>
+          <w:ilvl w:val="1"/>
+          <w:numId w:val="3"/>
+        </w:numPr>
+      </w:pPr>
+      <w:r>
+        <w:t>Caching</w:t>
+      </w:r>
+    </w:p>
+    <w:p>
+      <w:pPr>
+        <w:pStyle w:val="Listaszerbekezds"/>
+        <w:numPr>
+          <w:ilvl w:val="1"/>
+          <w:numId w:val="3"/>
+        </w:numPr>
+      </w:pPr>
+      <w:r>
+        <w:t>Load Balancing</w:t>
+      </w:r>
+    </w:p>
+    <w:p>
+      <w:pPr>
+        <w:pStyle w:val="Listaszerbekezds"/>
+        <w:numPr>
+          <w:ilvl w:val="1"/>
+          <w:numId w:val="3"/>
+        </w:numPr>
+      </w:pPr>
+      <w:r>
+        <w:t>DB Scaling</w:t>
+      </w:r>
+    </w:p>
+    <w:p>
+      <w:pPr>
+        <w:pStyle w:val="Listaszerbekezds"/>
+        <w:numPr>
+          <w:ilvl w:val="1"/>
+          <w:numId w:val="3"/>
+        </w:numPr>
+      </w:pPr>
+      <w:r>
+        <w:t>GZIP</w:t>
+      </w:r>
+    </w:p>
+    <w:p/>
+    <w:p>
+      <w:proofErr w:type="spellStart"/>
+      <w:r>
+        <w:t>PageSpeed</w:t>
+      </w:r>
+      <w:proofErr w:type="spellEnd"/>
+      <w:r>
+        <w:t xml:space="preserve"> Insights</w:t>
+      </w:r>
+    </w:p>
+    <w:p>
+      <w:hyperlink r:id="rId15" w:history="1">
+        <w:r>
+          <w:rPr>
+            <w:rStyle w:val="Hiperhivatkozs"/>
+          </w:rPr>
+          <w:t>https://pagespeed.web.dev/</w:t>
+        </w:r>
+      </w:hyperlink>
+    </w:p>
+    <w:p>
+      <w:proofErr w:type="spellStart"/>
+      <w:r>
+        <w:t>WebPageTest</w:t>
+      </w:r>
+      <w:proofErr w:type="spellEnd"/>
+    </w:p>
+    <w:p>
+      <w:hyperlink r:id="rId16" w:history="1">
+        <w:r>
+          <w:rPr>
+            <w:rStyle w:val="Hiperhivatkozs"/>
+          </w:rPr>
+          <w:t>https://www.webpagetest.org/</w:t>
+        </w:r>
+      </w:hyperlink>
+    </w:p>
+    <w:p/>
+    <w:p>
+      <w:r>
+        <w:t>React (Frameworks)</w:t>
+      </w:r>
+    </w:p>
+    <w:p>
+      <w:r>
+        <w:t>(jQuery was very imperative)</w:t>
+      </w:r>
+    </w:p>
+    <w:p>
+      <w:pPr>
+        <w:pStyle w:val="Listaszerbekezds"/>
+        <w:numPr>
+          <w:ilvl w:val="0"/>
+          <w:numId w:val="1"/>
+        </w:numPr>
+      </w:pPr>
+      <w:r>
+        <w:t>Components</w:t>
+      </w:r>
+    </w:p>
+    <w:p>
+      <w:pPr>
+        <w:pStyle w:val="Listaszerbekezds"/>
+        <w:numPr>
+          <w:ilvl w:val="0"/>
+          <w:numId w:val="1"/>
+        </w:numPr>
+      </w:pPr>
+      <w:r>
+        <w:t>One-way data flow</w:t>
+      </w:r>
+    </w:p>
+    <w:p>
+      <w:pPr>
+        <w:pStyle w:val="Listaszerbekezds"/>
+        <w:numPr>
+          <w:ilvl w:val="0"/>
+          <w:numId w:val="1"/>
+        </w:numPr>
+      </w:pPr>
+      <w:r>
+        <w:t>Virtual DOM</w:t>
+      </w:r>
+    </w:p>
+    <w:p>
+      <w:pPr>
+        <w:pStyle w:val="Listaszerbekezds"/>
+        <w:numPr>
+          <w:ilvl w:val="1"/>
+          <w:numId w:val="1"/>
+        </w:numPr>
+      </w:pPr>
+      <w:r>
+        <w:t>Can work outside of the browser too (native)</w:t>
+      </w:r>
+    </w:p>
+    <w:p>
+      <w:r>
+        <w:t>State Management</w:t>
+      </w:r>
+    </w:p>
+    <w:p>
+      <w:pPr>
+        <w:pStyle w:val="Listaszerbekezds"/>
+        <w:numPr>
+          <w:ilvl w:val="0"/>
+          <w:numId w:val="1"/>
+        </w:numPr>
+      </w:pPr>
+      <w:r>
+        <w:t xml:space="preserve">State is kind of a </w:t>
+      </w:r>
+      <w:proofErr w:type="gramStart"/>
+      <w:r>
+        <w:t>memory,</w:t>
+      </w:r>
+      <w:proofErr w:type="gramEnd"/>
+      <w:r>
+        <w:t xml:space="preserve"> the app has to remember things in order to be able to be interactive</w:t>
+      </w:r>
+    </w:p>
+    <w:p>
+      <w:pPr>
+        <w:pStyle w:val="Listaszerbekezds"/>
+        <w:numPr>
+          <w:ilvl w:val="0"/>
+          <w:numId w:val="1"/>
+        </w:numPr>
+      </w:pPr>
+      <w:r>
+        <w:t>State describes how our app should look</w:t>
+      </w:r>
+    </w:p>
+    <w:p>
+      <w:pPr>
+        <w:pStyle w:val="Listaszerbekezds"/>
+        <w:numPr>
+          <w:ilvl w:val="0"/>
+          <w:numId w:val="1"/>
+        </w:numPr>
+      </w:pPr>
+      <w:r>
+        <w:t>Keeping state in a store</w:t>
+      </w:r>
+    </w:p>
+    <w:p>
+      <w:pPr>
+        <w:pStyle w:val="Listaszerbekezds"/>
+        <w:numPr>
+          <w:ilvl w:val="0"/>
+          <w:numId w:val="1"/>
+        </w:numPr>
+      </w:pPr>
+      <w:r>
+        <w:t>Redux: components don’t have state, only get props from a central state</w:t>
+      </w:r>
+    </w:p>
+    <w:p>
+      <w:pPr>
+        <w:pStyle w:val="Listaszerbekezds"/>
+        <w:numPr>
+          <w:ilvl w:val="0"/>
+          <w:numId w:val="1"/>
+        </w:numPr>
+      </w:pPr>
+      <w:r>
+        <w:t>State management is inspired by databases (CQRS, etc.)</w:t>
+      </w:r>
+    </w:p>
+    <w:p>
+      <w:pPr>
+        <w:pStyle w:val="Listaszerbekezds"/>
+        <w:numPr>
+          <w:ilvl w:val="0"/>
+          <w:numId w:val="1"/>
+        </w:numPr>
+      </w:pPr>
+      <w:r>
+        <w:t>It is useful for sharing data between containers</w:t>
+      </w:r>
+    </w:p>
+    <w:p>
+      <w:pPr>
+        <w:pStyle w:val="Listaszerbekezds"/>
+        <w:numPr>
+          <w:ilvl w:val="0"/>
+          <w:numId w:val="1"/>
+        </w:numPr>
+      </w:pPr>
+      <w:r>
+        <w:t>3 principles:</w:t>
+      </w:r>
+    </w:p>
+    <w:p>
+      <w:pPr>
+        <w:pStyle w:val="Listaszerbekezds"/>
+        <w:numPr>
+          <w:ilvl w:val="1"/>
+          <w:numId w:val="1"/>
+        </w:numPr>
+      </w:pPr>
+      <w:r>
+        <w:t>Single source of truth</w:t>
+      </w:r>
+    </w:p>
+    <w:p>
+      <w:pPr>
+        <w:pStyle w:val="Listaszerbekezds"/>
+        <w:numPr>
+          <w:ilvl w:val="1"/>
+          <w:numId w:val="1"/>
+        </w:numPr>
+      </w:pPr>
+      <w:r>
+        <w:t>State is read only!</w:t>
+      </w:r>
+    </w:p>
+    <w:p>
+      <w:pPr>
+        <w:pStyle w:val="Listaszerbekezds"/>
+        <w:numPr>
+          <w:ilvl w:val="1"/>
+          <w:numId w:val="1"/>
+        </w:numPr>
+      </w:pPr>
+      <w:r>
+        <w:t>Changes only via pure functions</w:t>
+      </w:r>
+    </w:p>
+    <w:p>
+      <w:pPr>
+        <w:pStyle w:val="Listaszerbekezds"/>
+        <w:numPr>
+          <w:ilvl w:val="0"/>
+          <w:numId w:val="1"/>
+        </w:numPr>
+      </w:pPr>
+      <w:r>
+        <w:t>Action -&gt; Reducer -&gt; Store -&gt;</w:t>
+      </w:r>
+      <w:r>
+        <w:t xml:space="preserve"> Make changes</w:t>
+      </w:r>
+    </w:p>
+    <w:p>
+      <w:pPr>
+        <w:pStyle w:val="Listaszerbekezds"/>
+        <w:numPr>
+          <w:ilvl w:val="0"/>
+          <w:numId w:val="1"/>
+        </w:numPr>
+      </w:pPr>
+      <w:r>
+        <w:rPr>
+          <w:b/>
+          <w:bCs/>
+        </w:rPr>
+        <w:t>Flux Pattern</w:t>
+      </w:r>
+      <w:r>
+        <w:t xml:space="preserve">: Action -&gt; </w:t>
+      </w:r>
+      <w:r>
+        <w:t xml:space="preserve">(Middleware) -&gt; </w:t>
+      </w:r>
+      <w:r>
+        <w:t xml:space="preserve">Dispatcher -&gt; Store -&gt; View | </w:t>
+      </w:r>
+      <w:r>
+        <w:rPr>
+          <w:b/>
+          <w:bCs/>
+        </w:rPr>
+        <w:t xml:space="preserve">One-Way </w:t>
+      </w:r>
+      <w:proofErr w:type="gramStart"/>
+      <w:r>
+        <w:rPr>
+          <w:b/>
+          <w:bCs/>
+        </w:rPr>
+        <w:t>Data-Flow</w:t>
+      </w:r>
+      <w:proofErr w:type="gramEnd"/>
+    </w:p>
+    <w:p>
+      <w:pPr>
+        <w:pStyle w:val="Listaszerbekezds"/>
+        <w:numPr>
+          <w:ilvl w:val="0"/>
+          <w:numId w:val="1"/>
+        </w:numPr>
+      </w:pPr>
+      <w:r>
+        <w:t>Before Flux</w:t>
+      </w:r>
+      <w:r>
+        <w:rPr>
+          <w:b/>
+          <w:bCs/>
+        </w:rPr>
+        <w:t xml:space="preserve">: </w:t>
+      </w:r>
+    </w:p>
+    <w:p>
+      <w:pPr>
+        <w:pStyle w:val="Listaszerbekezds"/>
+        <w:numPr>
+          <w:ilvl w:val="1"/>
+          <w:numId w:val="1"/>
+        </w:numPr>
+      </w:pPr>
+      <w:r>
+        <w:rPr>
+          <w:b/>
+          <w:bCs/>
+        </w:rPr>
+        <w:t xml:space="preserve">MVC: </w:t>
+      </w:r>
+      <w:r>
+        <w:t>Action -&gt; Controller -&gt; Model -&gt; View</w:t>
+      </w:r>
+    </w:p>
+    <w:p>
+      <w:pPr>
+        <w:pStyle w:val="Listaszerbekezds"/>
+        <w:numPr>
+          <w:ilvl w:val="2"/>
+          <w:numId w:val="1"/>
+        </w:numPr>
+      </w:pPr>
+      <w:r>
+        <w:t>Problem:</w:t>
+      </w:r>
+      <w:r>
+        <w:t xml:space="preserve"> View change can trigger model change!</w:t>
+      </w:r>
+    </w:p>
+    <w:p>
+      <w:pPr>
+        <w:pStyle w:val="Listaszerbekezds"/>
+        <w:numPr>
+          <w:ilvl w:val="0"/>
+          <w:numId w:val="1"/>
+        </w:numPr>
+      </w:pPr>
+    </w:p>
+    <w:p>
+      <w:r>
+        <w:t>Testing</w:t>
+      </w:r>
+    </w:p>
+    <w:p>
+      <w:pPr>
+        <w:pStyle w:val="Listaszerbekezds"/>
+        <w:numPr>
+          <w:ilvl w:val="0"/>
+          <w:numId w:val="1"/>
+        </w:numPr>
+      </w:pPr>
+      <w:r>
+        <w:t>T</w:t>
+      </w:r>
+      <w:r>
+        <w:t>esting is a method in software development where individual units of source</w:t>
+      </w:r>
+      <w:r>
+        <w:t xml:space="preserve"> </w:t>
+      </w:r>
+      <w:r>
+        <w:t>code</w:t>
+      </w:r>
+      <w:r>
+        <w:t>,</w:t>
+      </w:r>
+      <w:r>
+        <w:t xml:space="preserve"> assets or programs are tested to see whether they work properly</w:t>
+      </w:r>
+      <w:r>
+        <w:t>.</w:t>
+      </w:r>
+    </w:p>
+    <w:p>
+      <w:pPr>
+        <w:pStyle w:val="Listaszerbekezds"/>
+        <w:numPr>
+          <w:ilvl w:val="0"/>
+          <w:numId w:val="1"/>
+        </w:numPr>
+      </w:pPr>
+      <w:r>
+        <w:t>TDD: Test Driven Development</w:t>
+      </w:r>
+    </w:p>
+    <w:p>
+      <w:pPr>
+        <w:pStyle w:val="Listaszerbekezds"/>
+        <w:numPr>
+          <w:ilvl w:val="0"/>
+          <w:numId w:val="1"/>
+        </w:numPr>
+      </w:pPr>
+      <w:r>
+        <w:t>Categories</w:t>
+      </w:r>
+    </w:p>
+    <w:p>
+      <w:pPr>
+        <w:pStyle w:val="Listaszerbekezds"/>
+        <w:numPr>
+          <w:ilvl w:val="1"/>
+          <w:numId w:val="1"/>
+        </w:numPr>
+        <w:rPr>
+          <w:b/>
+          <w:bCs/>
+        </w:rPr>
+      </w:pPr>
+      <w:r>
+        <w:rPr>
+          <w:b/>
+          <w:bCs/>
+        </w:rPr>
+        <w:t>Unit Tests</w:t>
+      </w:r>
+    </w:p>
+    <w:p>
+      <w:pPr>
+        <w:pStyle w:val="Listaszerbekezds"/>
+        <w:numPr>
+          <w:ilvl w:val="2"/>
+          <w:numId w:val="1"/>
+        </w:numPr>
+      </w:pPr>
+      <w:r>
+        <w:lastRenderedPageBreak/>
+        <w:t>Most important, easiest and cheapest to implement</w:t>
+      </w:r>
+    </w:p>
+    <w:p>
+      <w:pPr>
+        <w:pStyle w:val="Listaszerbekezds"/>
+        <w:numPr>
+          <w:ilvl w:val="2"/>
+          <w:numId w:val="1"/>
+        </w:numPr>
+      </w:pPr>
+      <w:r>
+        <w:t>Test individual functions or classes</w:t>
+      </w:r>
+    </w:p>
+    <w:p>
+      <w:pPr>
+        <w:pStyle w:val="Listaszerbekezds"/>
+        <w:numPr>
+          <w:ilvl w:val="2"/>
+          <w:numId w:val="1"/>
+        </w:numPr>
+      </w:pPr>
+      <w:r>
+        <w:t>Functional Programming, Pure Functions, very easy to test</w:t>
+      </w:r>
+    </w:p>
+    <w:p>
+      <w:pPr>
+        <w:pStyle w:val="Listaszerbekezds"/>
+        <w:numPr>
+          <w:ilvl w:val="3"/>
+          <w:numId w:val="1"/>
+        </w:numPr>
+      </w:pPr>
+      <w:r>
+        <w:t>Deterministic</w:t>
+      </w:r>
+    </w:p>
+    <w:p>
+      <w:pPr>
+        <w:pStyle w:val="Listaszerbekezds"/>
+        <w:numPr>
+          <w:ilvl w:val="3"/>
+          <w:numId w:val="1"/>
+        </w:numPr>
+      </w:pPr>
+      <w:r>
+        <w:t>Pure Function Component: Props -&gt; View</w:t>
+      </w:r>
+    </w:p>
+    <w:p>
+      <w:pPr>
+        <w:pStyle w:val="Listaszerbekezds"/>
+        <w:numPr>
+          <w:ilvl w:val="2"/>
+          <w:numId w:val="1"/>
+        </w:numPr>
+      </w:pPr>
+      <w:r>
+        <w:t>Write separated code</w:t>
+      </w:r>
+    </w:p>
+    <w:p>
+      <w:pPr>
+        <w:pStyle w:val="Listaszerbekezds"/>
+        <w:numPr>
+          <w:ilvl w:val="2"/>
+          <w:numId w:val="1"/>
+        </w:numPr>
+      </w:pPr>
+      <w:r>
+        <w:t xml:space="preserve">Contracts: </w:t>
+      </w:r>
+      <w:r>
+        <w:rPr>
+          <w:b/>
+          <w:bCs/>
+        </w:rPr>
+        <w:t xml:space="preserve">unit tests do not test the </w:t>
+      </w:r>
+      <w:proofErr w:type="gramStart"/>
+      <w:r>
+        <w:rPr>
+          <w:b/>
+          <w:bCs/>
+        </w:rPr>
+        <w:t>so called</w:t>
+      </w:r>
+      <w:proofErr w:type="gramEnd"/>
+      <w:r>
+        <w:rPr>
+          <w:b/>
+          <w:bCs/>
+        </w:rPr>
+        <w:t xml:space="preserve"> contracts!</w:t>
+      </w:r>
+    </w:p>
+    <w:p>
+      <w:pPr>
+        <w:pStyle w:val="Listaszerbekezds"/>
+        <w:numPr>
+          <w:ilvl w:val="2"/>
+          <w:numId w:val="1"/>
+        </w:numPr>
+      </w:pPr>
+      <w:r>
+        <w:t xml:space="preserve">Run on </w:t>
+      </w:r>
+      <w:proofErr w:type="gramStart"/>
+      <w:r>
+        <w:t>save, or</w:t>
+      </w:r>
+      <w:proofErr w:type="gramEnd"/>
+      <w:r>
+        <w:t xml:space="preserve"> commit.</w:t>
+      </w:r>
+    </w:p>
+    <w:p>
+      <w:pPr>
+        <w:pStyle w:val="Listaszerbekezds"/>
+        <w:numPr>
+          <w:ilvl w:val="1"/>
+          <w:numId w:val="1"/>
+        </w:numPr>
+        <w:rPr>
+          <w:b/>
+          <w:bCs/>
+        </w:rPr>
+      </w:pPr>
+      <w:r>
+        <w:rPr>
+          <w:b/>
+          <w:bCs/>
+        </w:rPr>
+        <w:t>Integration Tests</w:t>
+      </w:r>
+    </w:p>
+    <w:p>
+      <w:pPr>
+        <w:pStyle w:val="Listaszerbekezds"/>
+        <w:numPr>
+          <w:ilvl w:val="2"/>
+          <w:numId w:val="1"/>
+        </w:numPr>
+      </w:pPr>
+      <w:r>
+        <w:t>Testing different parts of the application working together</w:t>
+      </w:r>
+    </w:p>
+    <w:p>
+      <w:pPr>
+        <w:pStyle w:val="Listaszerbekezds"/>
+        <w:numPr>
+          <w:ilvl w:val="2"/>
+          <w:numId w:val="1"/>
+        </w:numPr>
+      </w:pPr>
+      <w:r>
+        <w:t>Cross-communication between units</w:t>
+      </w:r>
+    </w:p>
+    <w:p>
+      <w:pPr>
+        <w:pStyle w:val="Listaszerbekezds"/>
+        <w:numPr>
+          <w:ilvl w:val="2"/>
+          <w:numId w:val="1"/>
+        </w:numPr>
+      </w:pPr>
+      <w:r>
+        <w:t xml:space="preserve">Stubs, mocking </w:t>
+      </w:r>
+      <w:proofErr w:type="spellStart"/>
+      <w:r>
+        <w:t>db</w:t>
+      </w:r>
+      <w:proofErr w:type="spellEnd"/>
+      <w:r>
+        <w:t xml:space="preserve"> calls</w:t>
+      </w:r>
+    </w:p>
+    <w:p>
+      <w:pPr>
+        <w:pStyle w:val="Listaszerbekezds"/>
+        <w:numPr>
+          <w:ilvl w:val="2"/>
+          <w:numId w:val="1"/>
+        </w:numPr>
+      </w:pPr>
+      <w:r>
+        <w:t>Impossible to cover everything</w:t>
+      </w:r>
+    </w:p>
+    <w:p>
+      <w:pPr>
+        <w:pStyle w:val="Listaszerbekezds"/>
+        <w:numPr>
+          <w:ilvl w:val="1"/>
+          <w:numId w:val="1"/>
+        </w:numPr>
+        <w:rPr>
+          <w:b/>
+          <w:bCs/>
+        </w:rPr>
+      </w:pPr>
+      <w:r>
+        <w:rPr>
+          <w:b/>
+          <w:bCs/>
+        </w:rPr>
+        <w:t>Automation (UI) Tests</w:t>
+      </w:r>
+    </w:p>
+    <w:p>
+      <w:pPr>
+        <w:pStyle w:val="Listaszerbekezds"/>
+        <w:numPr>
+          <w:ilvl w:val="2"/>
+          <w:numId w:val="1"/>
+        </w:numPr>
+      </w:pPr>
+      <w:r>
+        <w:t xml:space="preserve">Testing real life </w:t>
+      </w:r>
+      <w:proofErr w:type="spellStart"/>
+      <w:r>
+        <w:t>behaviour</w:t>
+      </w:r>
+      <w:proofErr w:type="spellEnd"/>
+    </w:p>
+    <w:p>
+      <w:pPr>
+        <w:pStyle w:val="Listaszerbekezds"/>
+        <w:numPr>
+          <w:ilvl w:val="2"/>
+          <w:numId w:val="1"/>
+        </w:numPr>
+      </w:pPr>
+      <w:r>
+        <w:t>Humans could test this too</w:t>
+      </w:r>
+    </w:p>
+    <w:p>
+      <w:pPr>
+        <w:pStyle w:val="Listaszerbekezds"/>
+        <w:numPr>
+          <w:ilvl w:val="2"/>
+          <w:numId w:val="1"/>
+        </w:numPr>
+      </w:pPr>
+      <w:r>
+        <w:t>They always run in a browser(-like) environment</w:t>
+      </w:r>
+    </w:p>
+    <w:p>
+      <w:pPr>
+        <w:pStyle w:val="Listaszerbekezds"/>
+        <w:numPr>
+          <w:ilvl w:val="2"/>
+          <w:numId w:val="1"/>
+        </w:numPr>
+      </w:pPr>
+      <w:r>
+        <w:t>The hardest to set up (different environments, edge cases)</w:t>
+      </w:r>
+    </w:p>
+    <w:p>
+      <w:pPr>
+        <w:pStyle w:val="Listaszerbekezds"/>
+        <w:numPr>
+          <w:ilvl w:val="0"/>
+          <w:numId w:val="1"/>
+        </w:numPr>
+      </w:pPr>
+      <w:r>
+        <w:rPr>
+          <w:b/>
+          <w:bCs/>
+        </w:rPr>
+        <w:t>Testing</w:t>
+      </w:r>
+      <w:r>
+        <w:t xml:space="preserve"> Libraries</w:t>
+      </w:r>
+    </w:p>
+    <w:p>
+      <w:pPr>
+        <w:pStyle w:val="Listaszerbekezds"/>
+        <w:numPr>
+          <w:ilvl w:val="1"/>
+          <w:numId w:val="1"/>
+        </w:numPr>
+      </w:pPr>
+      <w:r>
+        <w:t>Jasmine</w:t>
+      </w:r>
+    </w:p>
+    <w:p>
+      <w:pPr>
+        <w:pStyle w:val="Listaszerbekezds"/>
+        <w:numPr>
+          <w:ilvl w:val="1"/>
+          <w:numId w:val="1"/>
+        </w:numPr>
+      </w:pPr>
+      <w:r>
+        <w:t>Jest</w:t>
+      </w:r>
+    </w:p>
+    <w:p>
+      <w:pPr>
+        <w:pStyle w:val="Listaszerbekezds"/>
+        <w:numPr>
+          <w:ilvl w:val="1"/>
+          <w:numId w:val="1"/>
+        </w:numPr>
+      </w:pPr>
+      <w:r>
+        <w:t>Mocha</w:t>
+      </w:r>
+    </w:p>
+    <w:p>
+      <w:pPr>
+        <w:pStyle w:val="Listaszerbekezds"/>
+        <w:numPr>
+          <w:ilvl w:val="0"/>
+          <w:numId w:val="1"/>
+        </w:numPr>
+      </w:pPr>
+      <w:r>
+        <w:rPr>
+          <w:b/>
+          <w:bCs/>
+        </w:rPr>
+        <w:t>Assertion</w:t>
+      </w:r>
+      <w:r>
+        <w:t xml:space="preserve"> Libraries</w:t>
+      </w:r>
+    </w:p>
+    <w:p>
+      <w:pPr>
+        <w:pStyle w:val="Listaszerbekezds"/>
+        <w:numPr>
+          <w:ilvl w:val="1"/>
+          <w:numId w:val="1"/>
+        </w:numPr>
+      </w:pPr>
+      <w:r>
+        <w:t>Jasmine</w:t>
+      </w:r>
+    </w:p>
+    <w:p>
+      <w:pPr>
+        <w:pStyle w:val="Listaszerbekezds"/>
+        <w:numPr>
+          <w:ilvl w:val="1"/>
+          <w:numId w:val="1"/>
+        </w:numPr>
+      </w:pPr>
+      <w:r>
+        <w:t>Jest</w:t>
+      </w:r>
+    </w:p>
+    <w:p>
+      <w:pPr>
+        <w:pStyle w:val="Listaszerbekezds"/>
+        <w:numPr>
+          <w:ilvl w:val="1"/>
+          <w:numId w:val="1"/>
+        </w:numPr>
+      </w:pPr>
+      <w:r>
+        <w:t>Chai</w:t>
+      </w:r>
+    </w:p>
+    <w:p>
+      <w:pPr>
+        <w:pStyle w:val="Listaszerbekezds"/>
+        <w:numPr>
+          <w:ilvl w:val="0"/>
+          <w:numId w:val="1"/>
+        </w:numPr>
+      </w:pPr>
+      <w:r>
+        <w:t xml:space="preserve">Test </w:t>
+      </w:r>
+      <w:r>
+        <w:rPr>
+          <w:b/>
+          <w:bCs/>
+        </w:rPr>
+        <w:t>Runner</w:t>
+      </w:r>
+    </w:p>
+    <w:p>
+      <w:pPr>
+        <w:pStyle w:val="Listaszerbekezds"/>
+        <w:numPr>
+          <w:ilvl w:val="1"/>
+          <w:numId w:val="1"/>
+        </w:numPr>
+      </w:pPr>
+      <w:r>
+        <w:t>…</w:t>
+      </w:r>
+    </w:p>
+    <w:p>
+      <w:pPr>
+        <w:pStyle w:val="Listaszerbekezds"/>
+        <w:numPr>
+          <w:ilvl w:val="1"/>
+          <w:numId w:val="1"/>
+        </w:numPr>
+      </w:pPr>
+      <w:r>
+        <w:t>Karma (allows tests to run in the browser)</w:t>
+      </w:r>
+    </w:p>
+    <w:p>
+      <w:pPr>
+        <w:pStyle w:val="Listaszerbekezds"/>
+        <w:numPr>
+          <w:ilvl w:val="2"/>
+          <w:numId w:val="1"/>
+        </w:numPr>
+      </w:pPr>
+      <w:r>
+        <w:t>Puppeteer</w:t>
+      </w:r>
+    </w:p>
+    <w:p>
+      <w:pPr>
+        <w:pStyle w:val="Listaszerbekezds"/>
+        <w:numPr>
+          <w:ilvl w:val="2"/>
+          <w:numId w:val="1"/>
+        </w:numPr>
+      </w:pPr>
+      <w:proofErr w:type="spellStart"/>
+      <w:r>
+        <w:t>jsdom</w:t>
+      </w:r>
+      <w:proofErr w:type="spellEnd"/>
+      <w:r>
+        <w:t xml:space="preserve"> – DOM-like API</w:t>
+      </w:r>
+    </w:p>
+    <w:p>
+      <w:pPr>
+        <w:pStyle w:val="Listaszerbekezds"/>
+        <w:numPr>
+          <w:ilvl w:val="0"/>
+          <w:numId w:val="1"/>
+        </w:numPr>
+      </w:pPr>
+      <w:r>
+        <w:rPr>
+          <w:b/>
+          <w:bCs/>
+        </w:rPr>
+        <w:t>Mocks</w:t>
+      </w:r>
+      <w:r>
+        <w:t xml:space="preserve"> (fakes functions), </w:t>
+      </w:r>
+      <w:r>
+        <w:rPr>
+          <w:b/>
+          <w:bCs/>
+        </w:rPr>
+        <w:t>Spies</w:t>
+      </w:r>
+      <w:r>
+        <w:t xml:space="preserve"> (information about functions), </w:t>
+      </w:r>
+      <w:r>
+        <w:rPr>
+          <w:b/>
+          <w:bCs/>
+        </w:rPr>
+        <w:t>Stubs</w:t>
+      </w:r>
+      <w:r>
+        <w:t xml:space="preserve"> (replaces functions)</w:t>
+      </w:r>
+    </w:p>
+    <w:p>
+      <w:pPr>
+        <w:pStyle w:val="Listaszerbekezds"/>
+        <w:numPr>
+          <w:ilvl w:val="1"/>
+          <w:numId w:val="1"/>
+        </w:numPr>
+      </w:pPr>
+      <w:r>
+        <w:t>…</w:t>
+      </w:r>
+    </w:p>
+    <w:p>
+      <w:pPr>
+        <w:pStyle w:val="Listaszerbekezds"/>
+        <w:numPr>
+          <w:ilvl w:val="1"/>
+          <w:numId w:val="1"/>
+        </w:numPr>
+      </w:pPr>
+      <w:r>
+        <w:t>Sinon.js</w:t>
+      </w:r>
+    </w:p>
+    <w:p>
+      <w:pPr>
+        <w:pStyle w:val="Listaszerbekezds"/>
+        <w:numPr>
+          <w:ilvl w:val="0"/>
+          <w:numId w:val="1"/>
+        </w:numPr>
+      </w:pPr>
+      <w:r>
+        <w:rPr>
+          <w:b/>
+          <w:bCs/>
+        </w:rPr>
+        <w:t>Code Coverage</w:t>
+      </w:r>
+      <w:r>
+        <w:t xml:space="preserve"> (what percentage of the source code is tested)</w:t>
+      </w:r>
+    </w:p>
+    <w:p>
+      <w:pPr>
+        <w:pStyle w:val="Listaszerbekezds"/>
+        <w:numPr>
+          <w:ilvl w:val="1"/>
+          <w:numId w:val="1"/>
+        </w:numPr>
+      </w:pPr>
+      <w:r>
+        <w:t>Istanbul</w:t>
+      </w:r>
+    </w:p>
+    <w:p>
+      <w:pPr>
+        <w:pStyle w:val="Listaszerbekezds"/>
+        <w:numPr>
+          <w:ilvl w:val="0"/>
+          <w:numId w:val="1"/>
+        </w:numPr>
+      </w:pPr>
+      <w:r>
+        <w:rPr>
+          <w:b/>
+          <w:bCs/>
+        </w:rPr>
+        <w:t>BDD</w:t>
+      </w:r>
+      <w:r>
+        <w:t xml:space="preserve">: </w:t>
+      </w:r>
+      <w:proofErr w:type="spellStart"/>
+      <w:r>
+        <w:t>Behaviour</w:t>
+      </w:r>
+      <w:proofErr w:type="spellEnd"/>
+      <w:r>
+        <w:t xml:space="preserve"> Driven Development (we expect some function from our function)</w:t>
+      </w:r>
+    </w:p>
+    <w:p>
+      <w:pPr>
+        <w:pStyle w:val="Listaszerbekezds"/>
+        <w:numPr>
+          <w:ilvl w:val="0"/>
+          <w:numId w:val="1"/>
+        </w:numPr>
+      </w:pPr>
+      <w:r>
+        <w:t>Jest is maybe better then Jasmine and created by Facebook</w:t>
+      </w:r>
+    </w:p>
+    <w:p>
+      <w:pPr>
+        <w:pStyle w:val="Listaszerbekezds"/>
+        <w:numPr>
+          <w:ilvl w:val="0"/>
+          <w:numId w:val="1"/>
+        </w:numPr>
+      </w:pPr>
+      <w:proofErr w:type="spellStart"/>
+      <w:r>
+        <w:t>Misc</w:t>
+      </w:r>
+      <w:proofErr w:type="spellEnd"/>
+    </w:p>
+    <w:p>
+      <w:pPr>
+        <w:pStyle w:val="Listaszerbekezds"/>
+        <w:numPr>
+          <w:ilvl w:val="1"/>
+          <w:numId w:val="1"/>
+        </w:numPr>
+      </w:pPr>
+    </w:p>
+    <w:p>
+      <w:pPr>
+        <w:pStyle w:val="Listaszerbekezds"/>
+        <w:numPr>
+          <w:ilvl w:val="0"/>
+          <w:numId w:val="1"/>
+        </w:numPr>
+      </w:pPr>
+    </w:p>
+    <w:p/>
+    <w:p>
+      <w:proofErr w:type="spellStart"/>
+      <w:r>
+        <w:t>Misc</w:t>
+      </w:r>
+      <w:proofErr w:type="spellEnd"/>
+    </w:p>
+    <w:p>
+      <w:pPr>
+        <w:rPr>
+          <w:b/>
+          <w:bCs/>
+        </w:rPr>
+      </w:pPr>
+      <w:r>
+        <w:rPr>
+          <w:b/>
+          <w:bCs/>
+        </w:rPr>
+        <w:t>Progressive Tooling</w:t>
+      </w:r>
+    </w:p>
+    <w:p>
+      <w:r>
+        <w:t>tools that can be used to improve page performance</w:t>
+      </w:r>
+    </w:p>
+    <w:p/>
+    <w:p>
+      <w:hyperlink r:id="rId17" w:history="1">
+        <w:r>
+          <w:rPr>
+            <w:rStyle w:val="Hiperhivatkozs"/>
+          </w:rPr>
+          <w:t>https://progressivetooling.com/</w:t>
+        </w:r>
+      </w:hyperlink>
+    </w:p>
+    <w:p/>
+    <w:p>
+      <w:pPr>
+        <w:pStyle w:val="Listaszerbekezds"/>
+        <w:numPr>
+          <w:ilvl w:val="0"/>
+          <w:numId w:val="1"/>
+        </w:numPr>
+      </w:pPr>
+      <w:r>
+        <w:t>npm update!</w:t>
+      </w:r>
+    </w:p>
     <w:sectPr>
       <w:pgSz w:w="12240" w:h="15840"/>
       <w:pgMar w:top="720" w:right="720" w:bottom="720" w:left="720" w:header="720" w:footer="720" w:gutter="0"/>
@@ -152,6 +3152,184 @@
 <file path=word/numbering.xml><?xml version="1.0" encoding="utf-8"?>
 <w:numbering xmlns:wpc="http://schemas.microsoft.com/office/word/2010/wordprocessingCanvas" xmlns:cx="http://schemas.microsoft.com/office/drawing/2014/chartex" xmlns:cx1="http://schemas.microsoft.com/office/drawing/2015/9/8/chartex" xmlns:cx2="http://schemas.microsoft.com/office/drawing/2015/10/21/chartex" xmlns:cx3="http://schemas.microsoft.com/office/drawing/2016/5/9/chartex" xmlns:cx4="http://schemas.microsoft.com/office/drawing/2016/5/10/chartex" xmlns:cx5="http://schemas.microsoft.com/office/drawing/2016/5/11/chartex" xmlns:cx6="http://schemas.microsoft.com/office/drawing/2016/5/12/chartex" xmlns:cx7="http://schemas.microsoft.com/office/drawing/2016/5/13/chartex" xmlns:cx8="http://schemas.microsoft.com/office/drawing/2016/5/14/chartex" xmlns:mc="http://schemas.openxmlformats.org/markup-compatibility/2006" xmlns:aink="http://schemas.microsoft.com/office/drawing/2016/ink" xmlns:am3d="http://schemas.microsoft.com/office/drawing/2017/model3d" xmlns:o="urn:schemas-microsoft-com:office:office" xmlns:oel="http://schemas.microsoft.com/office/2019/extlst" xmlns:r="http://schemas.openxmlformats.org/officeDocument/2006/relationships" xmlns:m="http://schemas.openxmlformats.org/officeDocument/2006/math" xmlns:v="urn:schemas-microsoft-com:vml" xmlns:wp14="http://schemas.microsoft.com/office/word/2010/wordprocessingDrawing" xmlns:wp="http://schemas.openxmlformats.org/drawingml/2006/wordprocessingDrawing" xmlns:w10="urn:schemas-microsoft-com:office:word" xmlns:w="http://schemas.openxmlformats.org/wordprocessingml/2006/main" xmlns:w14="http://schemas.microsoft.com/office/word/2010/wordml" xmlns:w15="http://schemas.microsoft.com/office/word/2012/wordml" xmlns:w16cex="http://schemas.microsoft.com/office/word/2018/wordml/cex" xmlns:w16cid="http://schemas.microsoft.com/office/word/2016/wordml/cid" xmlns:w16="http://schemas.microsoft.com/office/word/2018/wordml" xmlns:w16sdtdh="http://schemas.microsoft.com/office/word/2020/wordml/sdtdatahash" xmlns:w16se="http://schemas.microsoft.com/office/word/2015/wordml/symex" xmlns:wpg="http://schemas.microsoft.com/office/word/2010/wordprocessingGroup" xmlns:wpi="http://schemas.microsoft.com/office/word/2010/wordprocessingInk" xmlns:wne="http://schemas.microsoft.com/office/word/2006/wordml" xmlns:wps="http://schemas.microsoft.com/office/word/2010/wordprocessingShape" mc:Ignorable="w14 w15 w16se w16cid w16 w16cex w16sdtdh wp14">
   <w:abstractNum w:abstractNumId="0" w15:restartNumberingAfterBreak="0">
+    <w:nsid w:val="1DA5037D"/>
+    <w:multiLevelType w:val="hybridMultilevel"/>
+    <w:tmpl w:val="CDCA4EBE"/>
+    <w:lvl w:ilvl="0" w:tplc="0409000F">
+      <w:start w:val="1"/>
+      <w:numFmt w:val="decimal"/>
+      <w:lvlText w:val="%1."/>
+      <w:lvlJc w:val="left"/>
+      <w:pPr>
+        <w:ind w:left="720" w:hanging="360"/>
+      </w:pPr>
+      <w:rPr>
+        <w:rFonts w:hint="default"/>
+      </w:rPr>
+    </w:lvl>
+    <w:lvl w:ilvl="1" w:tplc="04090019">
+      <w:start w:val="1"/>
+      <w:numFmt w:val="lowerLetter"/>
+      <w:lvlText w:val="%2."/>
+      <w:lvlJc w:val="left"/>
+      <w:pPr>
+        <w:ind w:left="1440" w:hanging="360"/>
+      </w:pPr>
+    </w:lvl>
+    <w:lvl w:ilvl="2" w:tplc="0409001B">
+      <w:start w:val="1"/>
+      <w:numFmt w:val="lowerRoman"/>
+      <w:lvlText w:val="%3."/>
+      <w:lvlJc w:val="right"/>
+      <w:pPr>
+        <w:ind w:left="2160" w:hanging="180"/>
+      </w:pPr>
+    </w:lvl>
+    <w:lvl w:ilvl="3" w:tplc="0409000F">
+      <w:start w:val="1"/>
+      <w:numFmt w:val="decimal"/>
+      <w:lvlText w:val="%4."/>
+      <w:lvlJc w:val="left"/>
+      <w:pPr>
+        <w:ind w:left="2880" w:hanging="360"/>
+      </w:pPr>
+    </w:lvl>
+    <w:lvl w:ilvl="4" w:tplc="04090019">
+      <w:start w:val="1"/>
+      <w:numFmt w:val="lowerLetter"/>
+      <w:lvlText w:val="%5."/>
+      <w:lvlJc w:val="left"/>
+      <w:pPr>
+        <w:ind w:left="3600" w:hanging="360"/>
+      </w:pPr>
+    </w:lvl>
+    <w:lvl w:ilvl="5" w:tplc="0409001B">
+      <w:start w:val="1"/>
+      <w:numFmt w:val="lowerRoman"/>
+      <w:lvlText w:val="%6."/>
+      <w:lvlJc w:val="right"/>
+      <w:pPr>
+        <w:ind w:left="4320" w:hanging="180"/>
+      </w:pPr>
+    </w:lvl>
+    <w:lvl w:ilvl="6" w:tplc="0409000F">
+      <w:start w:val="1"/>
+      <w:numFmt w:val="decimal"/>
+      <w:lvlText w:val="%7."/>
+      <w:lvlJc w:val="left"/>
+      <w:pPr>
+        <w:ind w:left="5040" w:hanging="360"/>
+      </w:pPr>
+    </w:lvl>
+    <w:lvl w:ilvl="7" w:tplc="04090019" w:tentative="1">
+      <w:start w:val="1"/>
+      <w:numFmt w:val="lowerLetter"/>
+      <w:lvlText w:val="%8."/>
+      <w:lvlJc w:val="left"/>
+      <w:pPr>
+        <w:ind w:left="5760" w:hanging="360"/>
+      </w:pPr>
+    </w:lvl>
+    <w:lvl w:ilvl="8" w:tplc="0409001B" w:tentative="1">
+      <w:start w:val="1"/>
+      <w:numFmt w:val="lowerRoman"/>
+      <w:lvlText w:val="%9."/>
+      <w:lvlJc w:val="right"/>
+      <w:pPr>
+        <w:ind w:left="6480" w:hanging="180"/>
+      </w:pPr>
+    </w:lvl>
+  </w:abstractNum>
+  <w:abstractNum w:abstractNumId="1" w15:restartNumberingAfterBreak="0">
+    <w:nsid w:val="25142FB4"/>
+    <w:multiLevelType w:val="hybridMultilevel"/>
+    <w:tmpl w:val="6400BCC4"/>
+    <w:lvl w:ilvl="0" w:tplc="0409000F">
+      <w:start w:val="1"/>
+      <w:numFmt w:val="decimal"/>
+      <w:lvlText w:val="%1."/>
+      <w:lvlJc w:val="left"/>
+      <w:pPr>
+        <w:ind w:left="720" w:hanging="360"/>
+      </w:pPr>
+      <w:rPr>
+        <w:rFonts w:hint="default"/>
+      </w:rPr>
+    </w:lvl>
+    <w:lvl w:ilvl="1" w:tplc="04090019">
+      <w:start w:val="1"/>
+      <w:numFmt w:val="lowerLetter"/>
+      <w:lvlText w:val="%2."/>
+      <w:lvlJc w:val="left"/>
+      <w:pPr>
+        <w:ind w:left="1440" w:hanging="360"/>
+      </w:pPr>
+    </w:lvl>
+    <w:lvl w:ilvl="2" w:tplc="0409001B">
+      <w:start w:val="1"/>
+      <w:numFmt w:val="lowerRoman"/>
+      <w:lvlText w:val="%3."/>
+      <w:lvlJc w:val="right"/>
+      <w:pPr>
+        <w:ind w:left="2160" w:hanging="180"/>
+      </w:pPr>
+    </w:lvl>
+    <w:lvl w:ilvl="3" w:tplc="0409000F">
+      <w:start w:val="1"/>
+      <w:numFmt w:val="decimal"/>
+      <w:lvlText w:val="%4."/>
+      <w:lvlJc w:val="left"/>
+      <w:pPr>
+        <w:ind w:left="2880" w:hanging="360"/>
+      </w:pPr>
+    </w:lvl>
+    <w:lvl w:ilvl="4" w:tplc="04090019" w:tentative="1">
+      <w:start w:val="1"/>
+      <w:numFmt w:val="lowerLetter"/>
+      <w:lvlText w:val="%5."/>
+      <w:lvlJc w:val="left"/>
+      <w:pPr>
+        <w:ind w:left="3600" w:hanging="360"/>
+      </w:pPr>
+    </w:lvl>
+    <w:lvl w:ilvl="5" w:tplc="0409001B" w:tentative="1">
+      <w:start w:val="1"/>
+      <w:numFmt w:val="lowerRoman"/>
+      <w:lvlText w:val="%6."/>
+      <w:lvlJc w:val="right"/>
+      <w:pPr>
+        <w:ind w:left="4320" w:hanging="180"/>
+      </w:pPr>
+    </w:lvl>
+    <w:lvl w:ilvl="6" w:tplc="0409000F" w:tentative="1">
+      <w:start w:val="1"/>
+      <w:numFmt w:val="decimal"/>
+      <w:lvlText w:val="%7."/>
+      <w:lvlJc w:val="left"/>
+      <w:pPr>
+        <w:ind w:left="5040" w:hanging="360"/>
+      </w:pPr>
+    </w:lvl>
+    <w:lvl w:ilvl="7" w:tplc="04090019" w:tentative="1">
+      <w:start w:val="1"/>
+      <w:numFmt w:val="lowerLetter"/>
+      <w:lvlText w:val="%8."/>
+      <w:lvlJc w:val="left"/>
+      <w:pPr>
+        <w:ind w:left="5760" w:hanging="360"/>
+      </w:pPr>
+    </w:lvl>
+    <w:lvl w:ilvl="8" w:tplc="0409001B" w:tentative="1">
+      <w:start w:val="1"/>
+      <w:numFmt w:val="lowerRoman"/>
+      <w:lvlText w:val="%9."/>
+      <w:lvlJc w:val="right"/>
+      <w:pPr>
+        <w:ind w:left="6480" w:hanging="180"/>
+      </w:pPr>
+    </w:lvl>
+  </w:abstractNum>
+  <w:abstractNum w:abstractNumId="2" w15:restartNumberingAfterBreak="0">
     <w:nsid w:val="4D016184"/>
     <w:multiLevelType w:val="hybridMultilevel"/>
     <w:tmpl w:val="7368E324"/>
@@ -166,7 +3344,7 @@
         <w:rFonts w:ascii="Calibri" w:eastAsiaTheme="minorHAnsi" w:hAnsi="Calibri" w:cs="Calibri" w:hint="default"/>
       </w:rPr>
     </w:lvl>
-    <w:lvl w:ilvl="1" w:tplc="04090003" w:tentative="1">
+    <w:lvl w:ilvl="1" w:tplc="04090003">
       <w:start w:val="1"/>
       <w:numFmt w:val="bullet"/>
       <w:lvlText w:val="o"/>
@@ -178,7 +3356,7 @@
         <w:rFonts w:ascii="Courier New" w:hAnsi="Courier New" w:cs="Courier New" w:hint="default"/>
       </w:rPr>
     </w:lvl>
-    <w:lvl w:ilvl="2" w:tplc="04090005" w:tentative="1">
+    <w:lvl w:ilvl="2" w:tplc="04090005">
       <w:start w:val="1"/>
       <w:numFmt w:val="bullet"/>
       <w:lvlText w:val=""/>
@@ -190,7 +3368,7 @@
         <w:rFonts w:ascii="Wingdings" w:hAnsi="Wingdings" w:hint="default"/>
       </w:rPr>
     </w:lvl>
-    <w:lvl w:ilvl="3" w:tplc="04090001" w:tentative="1">
+    <w:lvl w:ilvl="3" w:tplc="04090001">
       <w:start w:val="1"/>
       <w:numFmt w:val="bullet"/>
       <w:lvlText w:val=""/>
@@ -264,6 +3442,12 @@
     </w:lvl>
   </w:abstractNum>
   <w:num w:numId="1" w16cid:durableId="1839154720">
+    <w:abstractNumId w:val="2"/>
+  </w:num>
+  <w:num w:numId="2" w16cid:durableId="1074664743">
+    <w:abstractNumId w:val="1"/>
+  </w:num>
+  <w:num w:numId="3" w16cid:durableId="1810589518">
     <w:abstractNumId w:val="0"/>
   </w:num>
 </w:numbering>
@@ -690,6 +3874,28 @@
       <w:szCs w:val="26"/>
     </w:rPr>
   </w:style>
+  <w:style w:type="paragraph" w:styleId="Cmsor3">
+    <w:name w:val="heading 3"/>
+    <w:basedOn w:val="Norml"/>
+    <w:next w:val="Norml"/>
+    <w:link w:val="Cmsor3Char"/>
+    <w:uiPriority w:val="9"/>
+    <w:unhideWhenUsed/>
+    <w:qFormat/>
+    <w:rsid w:val="00EC65BB"/>
+    <w:pPr>
+      <w:keepNext/>
+      <w:keepLines/>
+      <w:spacing w:before="40" w:after="0"/>
+      <w:outlineLvl w:val="2"/>
+    </w:pPr>
+    <w:rPr>
+      <w:rFonts w:asciiTheme="majorHAnsi" w:eastAsiaTheme="majorEastAsia" w:hAnsiTheme="majorHAnsi" w:cstheme="majorBidi"/>
+      <w:color w:val="1F3763" w:themeColor="accent1" w:themeShade="7F"/>
+      <w:sz w:val="24"/>
+      <w:szCs w:val="24"/>
+    </w:rPr>
+  </w:style>
   <w:style w:type="character" w:default="1" w:styleId="Bekezdsalapbettpusa">
     <w:name w:val="Default Paragraph Font"/>
     <w:uiPriority w:val="1"/>
@@ -801,6 +4007,19 @@
     <w:rsid w:val="000A1607"/>
     <w:rPr>
       <w:vertAlign w:val="superscript"/>
+    </w:rPr>
+  </w:style>
+  <w:style w:type="character" w:customStyle="1" w:styleId="Cmsor3Char">
+    <w:name w:val="Címsor 3 Char"/>
+    <w:basedOn w:val="Bekezdsalapbettpusa"/>
+    <w:link w:val="Cmsor3"/>
+    <w:uiPriority w:val="9"/>
+    <w:rsid w:val="00EC65BB"/>
+    <w:rPr>
+      <w:rFonts w:asciiTheme="majorHAnsi" w:eastAsiaTheme="majorEastAsia" w:hAnsiTheme="majorHAnsi" w:cstheme="majorBidi"/>
+      <w:color w:val="1F3763" w:themeColor="accent1" w:themeShade="7F"/>
+      <w:sz w:val="24"/>
+      <w:szCs w:val="24"/>
     </w:rPr>
   </w:style>
 </w:styles>

</xml_diff>

<commit_message>
Add new sections to dev notes draft.
</commit_message>
<xml_diff>
--- a/it-knowledge-of-webpreneur.docx
+++ b/it-knowledge-of-webpreneur.docx
@@ -2148,6 +2148,30 @@
       <w:pPr>
         <w:pStyle w:val="Listaszerbekezds"/>
         <w:numPr>
+          <w:ilvl w:val="1"/>
+          <w:numId w:val="1"/>
+        </w:numPr>
+      </w:pPr>
+      <w:r>
+        <w:t>Models the application state as a single JS Object</w:t>
+      </w:r>
+    </w:p>
+    <w:p>
+      <w:pPr>
+        <w:pStyle w:val="Listaszerbekezds"/>
+        <w:numPr>
+          <w:ilvl w:val="1"/>
+          <w:numId w:val="1"/>
+        </w:numPr>
+      </w:pPr>
+      <w:r>
+        <w:t>Could be used independently from React too!</w:t>
+      </w:r>
+    </w:p>
+    <w:p>
+      <w:pPr>
+        <w:pStyle w:val="Listaszerbekezds"/>
+        <w:numPr>
           <w:ilvl w:val="0"/>
           <w:numId w:val="1"/>
         </w:numPr>
@@ -2235,6 +2259,201 @@
       <w:pPr>
         <w:pStyle w:val="Listaszerbekezds"/>
         <w:numPr>
+          <w:ilvl w:val="1"/>
+          <w:numId w:val="1"/>
+        </w:numPr>
+      </w:pPr>
+      <w:r>
+        <w:t>Action</w:t>
+      </w:r>
+    </w:p>
+    <w:p>
+      <w:pPr>
+        <w:pStyle w:val="Listaszerbekezds"/>
+        <w:numPr>
+          <w:ilvl w:val="2"/>
+          <w:numId w:val="1"/>
+        </w:numPr>
+      </w:pPr>
+      <w:r>
+        <w:t>A plain JS obj that must have a “type” key</w:t>
+      </w:r>
+    </w:p>
+    <w:p>
+      <w:pPr>
+        <w:pStyle w:val="Listaszerbekezds"/>
+        <w:numPr>
+          <w:ilvl w:val="1"/>
+          <w:numId w:val="1"/>
+        </w:numPr>
+      </w:pPr>
+      <w:r>
+        <w:t>Reducer</w:t>
+      </w:r>
+    </w:p>
+    <w:p>
+      <w:pPr>
+        <w:pStyle w:val="Listaszerbekezds"/>
+        <w:numPr>
+          <w:ilvl w:val="2"/>
+          <w:numId w:val="1"/>
+        </w:numPr>
+      </w:pPr>
+      <w:r>
+        <w:t>A function that accepts the state and an action and returns the new state.</w:t>
+      </w:r>
+    </w:p>
+    <w:p>
+      <w:pPr>
+        <w:pStyle w:val="Listaszerbekezds"/>
+        <w:numPr>
+          <w:ilvl w:val="1"/>
+          <w:numId w:val="1"/>
+        </w:numPr>
+      </w:pPr>
+      <w:r>
+        <w:t>Store</w:t>
+      </w:r>
+    </w:p>
+    <w:p>
+      <w:pPr>
+        <w:pStyle w:val="Listaszerbekezds"/>
+        <w:numPr>
+          <w:ilvl w:val="2"/>
+          <w:numId w:val="1"/>
+        </w:numPr>
+      </w:pPr>
+      <w:r>
+        <w:t>A big object, that represents the state of the entire application</w:t>
+      </w:r>
+    </w:p>
+    <w:p>
+      <w:pPr>
+        <w:pStyle w:val="Listaszerbekezds"/>
+        <w:numPr>
+          <w:ilvl w:val="2"/>
+          <w:numId w:val="1"/>
+        </w:numPr>
+      </w:pPr>
+      <w:r>
+        <w:t xml:space="preserve">The </w:t>
+      </w:r>
+      <w:proofErr w:type="spellStart"/>
+      <w:proofErr w:type="gramStart"/>
+      <w:r>
+        <w:t>createStore</w:t>
+      </w:r>
+      <w:proofErr w:type="spellEnd"/>
+      <w:r>
+        <w:t>(</w:t>
+      </w:r>
+      <w:proofErr w:type="gramEnd"/>
+      <w:r>
+        <w:t>) method accepts the root reducer as a parameter</w:t>
+      </w:r>
+    </w:p>
+    <w:p>
+      <w:pPr>
+        <w:pStyle w:val="Listaszerbekezds"/>
+        <w:numPr>
+          <w:ilvl w:val="1"/>
+          <w:numId w:val="1"/>
+        </w:numPr>
+      </w:pPr>
+      <w:proofErr w:type="gramStart"/>
+      <w:r>
+        <w:t>dispatch(</w:t>
+      </w:r>
+      <w:proofErr w:type="gramEnd"/>
+      <w:r>
+        <w:t>)</w:t>
+      </w:r>
+    </w:p>
+    <w:p>
+      <w:pPr>
+        <w:pStyle w:val="Listaszerbekezds"/>
+        <w:numPr>
+          <w:ilvl w:val="2"/>
+          <w:numId w:val="1"/>
+        </w:numPr>
+      </w:pPr>
+      <w:proofErr w:type="gramStart"/>
+      <w:r>
+        <w:t>in order to</w:t>
+      </w:r>
+      <w:proofErr w:type="gramEnd"/>
+      <w:r>
+        <w:t xml:space="preserve"> change the state, one must dispatch an action on the store</w:t>
+      </w:r>
+    </w:p>
+    <w:p>
+      <w:pPr>
+        <w:pStyle w:val="Listaszerbekezds"/>
+        <w:numPr>
+          <w:ilvl w:val="1"/>
+          <w:numId w:val="1"/>
+        </w:numPr>
+      </w:pPr>
+      <w:proofErr w:type="spellStart"/>
+      <w:proofErr w:type="gramStart"/>
+      <w:r>
+        <w:t>getState</w:t>
+      </w:r>
+      <w:proofErr w:type="spellEnd"/>
+      <w:r>
+        <w:t>(</w:t>
+      </w:r>
+      <w:proofErr w:type="gramEnd"/>
+      <w:r>
+        <w:t>)</w:t>
+      </w:r>
+    </w:p>
+    <w:p>
+      <w:pPr>
+        <w:pStyle w:val="Listaszerbekezds"/>
+        <w:numPr>
+          <w:ilvl w:val="2"/>
+          <w:numId w:val="1"/>
+        </w:numPr>
+      </w:pPr>
+      <w:r>
+        <w:lastRenderedPageBreak/>
+        <w:t>a method on the store to get the actual state</w:t>
+      </w:r>
+    </w:p>
+    <w:p>
+      <w:pPr>
+        <w:pStyle w:val="Listaszerbekezds"/>
+        <w:numPr>
+          <w:ilvl w:val="1"/>
+          <w:numId w:val="1"/>
+        </w:numPr>
+      </w:pPr>
+      <w:proofErr w:type="gramStart"/>
+      <w:r>
+        <w:t>listen(</w:t>
+      </w:r>
+      <w:proofErr w:type="gramEnd"/>
+      <w:r>
+        <w:t>)</w:t>
+      </w:r>
+    </w:p>
+    <w:p>
+      <w:pPr>
+        <w:pStyle w:val="Listaszerbekezds"/>
+        <w:numPr>
+          <w:ilvl w:val="2"/>
+          <w:numId w:val="1"/>
+        </w:numPr>
+      </w:pPr>
+      <w:r>
+        <w:t>we can pass callback to the listen method of the store to subscribe and handle state changes</w:t>
+      </w:r>
+    </w:p>
+    <w:p>
+      <w:pPr>
+        <w:pStyle w:val="Listaszerbekezds"/>
+        <w:numPr>
           <w:ilvl w:val="0"/>
           <w:numId w:val="1"/>
         </w:numPr>
@@ -2348,25 +2567,1058 @@
         </w:numPr>
       </w:pPr>
       <w:r>
-        <w:t>T</w:t>
-      </w:r>
-      <w:r>
-        <w:t>esting is a method in software development where individual units of source</w:t>
+        <w:t>Testing is a method in software development where individual units of source code, assets or programs are tested to see whether they work properly.</w:t>
+      </w:r>
+    </w:p>
+    <w:p>
+      <w:pPr>
+        <w:pStyle w:val="Listaszerbekezds"/>
+        <w:numPr>
+          <w:ilvl w:val="0"/>
+          <w:numId w:val="1"/>
+        </w:numPr>
+      </w:pPr>
+      <w:r>
+        <w:t>TDD: Test Driven Development</w:t>
+      </w:r>
+    </w:p>
+    <w:p>
+      <w:pPr>
+        <w:pStyle w:val="Listaszerbekezds"/>
+        <w:numPr>
+          <w:ilvl w:val="0"/>
+          <w:numId w:val="1"/>
+        </w:numPr>
+      </w:pPr>
+      <w:r>
+        <w:t>Categories</w:t>
+      </w:r>
+    </w:p>
+    <w:p>
+      <w:pPr>
+        <w:pStyle w:val="Listaszerbekezds"/>
+        <w:numPr>
+          <w:ilvl w:val="1"/>
+          <w:numId w:val="1"/>
+        </w:numPr>
+        <w:rPr>
+          <w:b/>
+          <w:bCs/>
+        </w:rPr>
+      </w:pPr>
+      <w:r>
+        <w:rPr>
+          <w:b/>
+          <w:bCs/>
+        </w:rPr>
+        <w:t>Unit Tests</w:t>
+      </w:r>
+    </w:p>
+    <w:p>
+      <w:pPr>
+        <w:pStyle w:val="Listaszerbekezds"/>
+        <w:numPr>
+          <w:ilvl w:val="2"/>
+          <w:numId w:val="1"/>
+        </w:numPr>
+      </w:pPr>
+      <w:r>
+        <w:t xml:space="preserve">Most important, </w:t>
+      </w:r>
+      <w:proofErr w:type="gramStart"/>
+      <w:r>
+        <w:t>easiest</w:t>
+      </w:r>
+      <w:proofErr w:type="gramEnd"/>
+      <w:r>
+        <w:t xml:space="preserve"> and cheapest to implement</w:t>
+      </w:r>
+    </w:p>
+    <w:p>
+      <w:pPr>
+        <w:pStyle w:val="Listaszerbekezds"/>
+        <w:numPr>
+          <w:ilvl w:val="2"/>
+          <w:numId w:val="1"/>
+        </w:numPr>
+      </w:pPr>
+      <w:r>
+        <w:t>Test individual functions or classes</w:t>
+      </w:r>
+    </w:p>
+    <w:p>
+      <w:pPr>
+        <w:pStyle w:val="Listaszerbekezds"/>
+        <w:numPr>
+          <w:ilvl w:val="2"/>
+          <w:numId w:val="1"/>
+        </w:numPr>
+      </w:pPr>
+      <w:r>
+        <w:t>Functional Programming, Pure Functions, very easy to test</w:t>
+      </w:r>
+    </w:p>
+    <w:p>
+      <w:pPr>
+        <w:pStyle w:val="Listaszerbekezds"/>
+        <w:numPr>
+          <w:ilvl w:val="3"/>
+          <w:numId w:val="1"/>
+        </w:numPr>
+      </w:pPr>
+      <w:r>
+        <w:t>Deterministic</w:t>
+      </w:r>
+    </w:p>
+    <w:p>
+      <w:pPr>
+        <w:pStyle w:val="Listaszerbekezds"/>
+        <w:numPr>
+          <w:ilvl w:val="3"/>
+          <w:numId w:val="1"/>
+        </w:numPr>
+      </w:pPr>
+      <w:r>
+        <w:t>Pure Function Component: Props -&gt; View</w:t>
+      </w:r>
+    </w:p>
+    <w:p>
+      <w:pPr>
+        <w:pStyle w:val="Listaszerbekezds"/>
+        <w:numPr>
+          <w:ilvl w:val="2"/>
+          <w:numId w:val="1"/>
+        </w:numPr>
+      </w:pPr>
+      <w:r>
+        <w:t>Write separated code</w:t>
+      </w:r>
+    </w:p>
+    <w:p>
+      <w:pPr>
+        <w:pStyle w:val="Listaszerbekezds"/>
+        <w:numPr>
+          <w:ilvl w:val="2"/>
+          <w:numId w:val="1"/>
+        </w:numPr>
+      </w:pPr>
+      <w:r>
+        <w:t xml:space="preserve">Contracts: </w:t>
+      </w:r>
+      <w:r>
+        <w:rPr>
+          <w:b/>
+          <w:bCs/>
+        </w:rPr>
+        <w:t xml:space="preserve">unit tests do not test the </w:t>
+      </w:r>
+      <w:proofErr w:type="gramStart"/>
+      <w:r>
+        <w:rPr>
+          <w:b/>
+          <w:bCs/>
+        </w:rPr>
+        <w:t>so called</w:t>
+      </w:r>
+      <w:proofErr w:type="gramEnd"/>
+      <w:r>
+        <w:rPr>
+          <w:b/>
+          <w:bCs/>
+        </w:rPr>
+        <w:t xml:space="preserve"> contracts!</w:t>
+      </w:r>
+    </w:p>
+    <w:p>
+      <w:pPr>
+        <w:pStyle w:val="Listaszerbekezds"/>
+        <w:numPr>
+          <w:ilvl w:val="2"/>
+          <w:numId w:val="1"/>
+        </w:numPr>
+      </w:pPr>
+      <w:r>
+        <w:t xml:space="preserve">Run on </w:t>
+      </w:r>
+      <w:proofErr w:type="gramStart"/>
+      <w:r>
+        <w:t>save, or</w:t>
+      </w:r>
+      <w:proofErr w:type="gramEnd"/>
+      <w:r>
+        <w:t xml:space="preserve"> commit.</w:t>
+      </w:r>
+    </w:p>
+    <w:p>
+      <w:pPr>
+        <w:pStyle w:val="Listaszerbekezds"/>
+        <w:numPr>
+          <w:ilvl w:val="1"/>
+          <w:numId w:val="1"/>
+        </w:numPr>
+        <w:rPr>
+          <w:b/>
+          <w:bCs/>
+        </w:rPr>
+      </w:pPr>
+      <w:r>
+        <w:rPr>
+          <w:b/>
+          <w:bCs/>
+        </w:rPr>
+        <w:t>Integration Tests</w:t>
+      </w:r>
+    </w:p>
+    <w:p>
+      <w:pPr>
+        <w:pStyle w:val="Listaszerbekezds"/>
+        <w:numPr>
+          <w:ilvl w:val="2"/>
+          <w:numId w:val="1"/>
+        </w:numPr>
+      </w:pPr>
+      <w:r>
+        <w:t>Testing different parts of the application working together</w:t>
+      </w:r>
+    </w:p>
+    <w:p>
+      <w:pPr>
+        <w:pStyle w:val="Listaszerbekezds"/>
+        <w:numPr>
+          <w:ilvl w:val="2"/>
+          <w:numId w:val="1"/>
+        </w:numPr>
+      </w:pPr>
+      <w:r>
+        <w:t>Cross-communication between units</w:t>
+      </w:r>
+    </w:p>
+    <w:p>
+      <w:pPr>
+        <w:pStyle w:val="Listaszerbekezds"/>
+        <w:numPr>
+          <w:ilvl w:val="2"/>
+          <w:numId w:val="1"/>
+        </w:numPr>
+      </w:pPr>
+      <w:r>
+        <w:t xml:space="preserve">Stubs, mocking </w:t>
+      </w:r>
+      <w:proofErr w:type="spellStart"/>
+      <w:r>
+        <w:t>db</w:t>
+      </w:r>
+      <w:proofErr w:type="spellEnd"/>
+      <w:r>
+        <w:t xml:space="preserve"> calls</w:t>
+      </w:r>
+    </w:p>
+    <w:p>
+      <w:pPr>
+        <w:pStyle w:val="Listaszerbekezds"/>
+        <w:numPr>
+          <w:ilvl w:val="2"/>
+          <w:numId w:val="1"/>
+        </w:numPr>
+      </w:pPr>
+      <w:r>
+        <w:t>Impossible to cover everything</w:t>
+      </w:r>
+    </w:p>
+    <w:p>
+      <w:pPr>
+        <w:pStyle w:val="Listaszerbekezds"/>
+        <w:numPr>
+          <w:ilvl w:val="1"/>
+          <w:numId w:val="1"/>
+        </w:numPr>
+        <w:rPr>
+          <w:b/>
+          <w:bCs/>
+        </w:rPr>
+      </w:pPr>
+      <w:r>
+        <w:rPr>
+          <w:b/>
+          <w:bCs/>
+        </w:rPr>
+        <w:t>Automation (UI) Tests</w:t>
+      </w:r>
+    </w:p>
+    <w:p>
+      <w:pPr>
+        <w:pStyle w:val="Listaszerbekezds"/>
+        <w:numPr>
+          <w:ilvl w:val="2"/>
+          <w:numId w:val="1"/>
+        </w:numPr>
+      </w:pPr>
+      <w:r>
+        <w:t xml:space="preserve">Testing real life </w:t>
+      </w:r>
+      <w:proofErr w:type="spellStart"/>
+      <w:r>
+        <w:t>behaviour</w:t>
+      </w:r>
+      <w:proofErr w:type="spellEnd"/>
+    </w:p>
+    <w:p>
+      <w:pPr>
+        <w:pStyle w:val="Listaszerbekezds"/>
+        <w:numPr>
+          <w:ilvl w:val="2"/>
+          <w:numId w:val="1"/>
+        </w:numPr>
+      </w:pPr>
+      <w:r>
+        <w:t>Humans could test this too</w:t>
+      </w:r>
+    </w:p>
+    <w:p>
+      <w:pPr>
+        <w:pStyle w:val="Listaszerbekezds"/>
+        <w:numPr>
+          <w:ilvl w:val="2"/>
+          <w:numId w:val="1"/>
+        </w:numPr>
+      </w:pPr>
+      <w:r>
+        <w:t>They always run in a browser(-like) environment</w:t>
+      </w:r>
+    </w:p>
+    <w:p>
+      <w:pPr>
+        <w:pStyle w:val="Listaszerbekezds"/>
+        <w:numPr>
+          <w:ilvl w:val="2"/>
+          <w:numId w:val="1"/>
+        </w:numPr>
+      </w:pPr>
+      <w:r>
+        <w:t>The hardest to set up (different environments, edge cases)</w:t>
+      </w:r>
+    </w:p>
+    <w:p>
+      <w:pPr>
+        <w:pStyle w:val="Listaszerbekezds"/>
+        <w:numPr>
+          <w:ilvl w:val="0"/>
+          <w:numId w:val="1"/>
+        </w:numPr>
+      </w:pPr>
+      <w:r>
+        <w:rPr>
+          <w:b/>
+          <w:bCs/>
+        </w:rPr>
+        <w:t>Testing</w:t>
+      </w:r>
+      <w:r>
+        <w:t xml:space="preserve"> Libraries</w:t>
+      </w:r>
+    </w:p>
+    <w:p>
+      <w:pPr>
+        <w:pStyle w:val="Listaszerbekezds"/>
+        <w:numPr>
+          <w:ilvl w:val="1"/>
+          <w:numId w:val="1"/>
+        </w:numPr>
+      </w:pPr>
+      <w:r>
+        <w:t>Jasmine</w:t>
+      </w:r>
+    </w:p>
+    <w:p>
+      <w:pPr>
+        <w:pStyle w:val="Listaszerbekezds"/>
+        <w:numPr>
+          <w:ilvl w:val="1"/>
+          <w:numId w:val="1"/>
+        </w:numPr>
+      </w:pPr>
+      <w:r>
+        <w:t>Jest</w:t>
+      </w:r>
+    </w:p>
+    <w:p>
+      <w:pPr>
+        <w:pStyle w:val="Listaszerbekezds"/>
+        <w:numPr>
+          <w:ilvl w:val="1"/>
+          <w:numId w:val="1"/>
+        </w:numPr>
+      </w:pPr>
+      <w:r>
+        <w:t>Mocha</w:t>
+      </w:r>
+    </w:p>
+    <w:p>
+      <w:pPr>
+        <w:pStyle w:val="Listaszerbekezds"/>
+        <w:numPr>
+          <w:ilvl w:val="0"/>
+          <w:numId w:val="1"/>
+        </w:numPr>
+      </w:pPr>
+      <w:r>
+        <w:rPr>
+          <w:b/>
+          <w:bCs/>
+        </w:rPr>
+        <w:t>Assertion</w:t>
+      </w:r>
+      <w:r>
+        <w:t xml:space="preserve"> Libraries</w:t>
+      </w:r>
+    </w:p>
+    <w:p>
+      <w:pPr>
+        <w:pStyle w:val="Listaszerbekezds"/>
+        <w:numPr>
+          <w:ilvl w:val="1"/>
+          <w:numId w:val="1"/>
+        </w:numPr>
+      </w:pPr>
+      <w:r>
+        <w:t>Jasmine</w:t>
+      </w:r>
+    </w:p>
+    <w:p>
+      <w:pPr>
+        <w:pStyle w:val="Listaszerbekezds"/>
+        <w:numPr>
+          <w:ilvl w:val="1"/>
+          <w:numId w:val="1"/>
+        </w:numPr>
+      </w:pPr>
+      <w:r>
+        <w:t>Jest</w:t>
+      </w:r>
+    </w:p>
+    <w:p>
+      <w:pPr>
+        <w:pStyle w:val="Listaszerbekezds"/>
+        <w:numPr>
+          <w:ilvl w:val="1"/>
+          <w:numId w:val="1"/>
+        </w:numPr>
+      </w:pPr>
+      <w:r>
+        <w:t>Chai</w:t>
+      </w:r>
+    </w:p>
+    <w:p>
+      <w:pPr>
+        <w:pStyle w:val="Listaszerbekezds"/>
+        <w:numPr>
+          <w:ilvl w:val="0"/>
+          <w:numId w:val="1"/>
+        </w:numPr>
+      </w:pPr>
+      <w:r>
+        <w:t xml:space="preserve">Test </w:t>
+      </w:r>
+      <w:r>
+        <w:rPr>
+          <w:b/>
+          <w:bCs/>
+        </w:rPr>
+        <w:t>Runner</w:t>
+      </w:r>
+    </w:p>
+    <w:p>
+      <w:pPr>
+        <w:pStyle w:val="Listaszerbekezds"/>
+        <w:numPr>
+          <w:ilvl w:val="1"/>
+          <w:numId w:val="1"/>
+        </w:numPr>
+      </w:pPr>
+      <w:r>
+        <w:t>…</w:t>
+      </w:r>
+    </w:p>
+    <w:p>
+      <w:pPr>
+        <w:pStyle w:val="Listaszerbekezds"/>
+        <w:numPr>
+          <w:ilvl w:val="1"/>
+          <w:numId w:val="1"/>
+        </w:numPr>
+      </w:pPr>
+      <w:r>
+        <w:t>Karma (allows tests to run in the browser)</w:t>
+      </w:r>
+    </w:p>
+    <w:p>
+      <w:pPr>
+        <w:pStyle w:val="Listaszerbekezds"/>
+        <w:numPr>
+          <w:ilvl w:val="2"/>
+          <w:numId w:val="1"/>
+        </w:numPr>
+      </w:pPr>
+      <w:r>
+        <w:t>Puppeteer</w:t>
+      </w:r>
+    </w:p>
+    <w:p>
+      <w:pPr>
+        <w:pStyle w:val="Listaszerbekezds"/>
+        <w:numPr>
+          <w:ilvl w:val="2"/>
+          <w:numId w:val="1"/>
+        </w:numPr>
+      </w:pPr>
+      <w:proofErr w:type="spellStart"/>
+      <w:r>
+        <w:t>jsdom</w:t>
+      </w:r>
+      <w:proofErr w:type="spellEnd"/>
+      <w:r>
+        <w:t xml:space="preserve"> – DOM-like API</w:t>
+      </w:r>
+    </w:p>
+    <w:p>
+      <w:pPr>
+        <w:pStyle w:val="Listaszerbekezds"/>
+        <w:numPr>
+          <w:ilvl w:val="0"/>
+          <w:numId w:val="1"/>
+        </w:numPr>
+      </w:pPr>
+      <w:r>
+        <w:rPr>
+          <w:b/>
+          <w:bCs/>
+        </w:rPr>
+        <w:t>Mocks</w:t>
+      </w:r>
+      <w:r>
+        <w:t xml:space="preserve"> (fakes functions), </w:t>
+      </w:r>
+      <w:r>
+        <w:rPr>
+          <w:b/>
+          <w:bCs/>
+        </w:rPr>
+        <w:t>Spies</w:t>
+      </w:r>
+      <w:r>
+        <w:t xml:space="preserve"> (information about functions), </w:t>
+      </w:r>
+      <w:r>
+        <w:rPr>
+          <w:b/>
+          <w:bCs/>
+        </w:rPr>
+        <w:t>Stubs</w:t>
+      </w:r>
+      <w:r>
+        <w:t xml:space="preserve"> (replaces functions)</w:t>
+      </w:r>
+    </w:p>
+    <w:p>
+      <w:pPr>
+        <w:pStyle w:val="Listaszerbekezds"/>
+        <w:numPr>
+          <w:ilvl w:val="1"/>
+          <w:numId w:val="1"/>
+        </w:numPr>
+      </w:pPr>
+      <w:r>
+        <w:t>…</w:t>
+      </w:r>
+    </w:p>
+    <w:p>
+      <w:pPr>
+        <w:pStyle w:val="Listaszerbekezds"/>
+        <w:numPr>
+          <w:ilvl w:val="1"/>
+          <w:numId w:val="1"/>
+        </w:numPr>
+      </w:pPr>
+      <w:r>
+        <w:t>Sinon.js</w:t>
+      </w:r>
+    </w:p>
+    <w:p>
+      <w:pPr>
+        <w:pStyle w:val="Listaszerbekezds"/>
+        <w:numPr>
+          <w:ilvl w:val="1"/>
+          <w:numId w:val="1"/>
+        </w:numPr>
+      </w:pPr>
+      <w:r>
+        <w:lastRenderedPageBreak/>
+        <w:t>With a mock we can fake a function and pretend to run</w:t>
+      </w:r>
+    </w:p>
+    <w:p>
+      <w:pPr>
+        <w:pStyle w:val="Listaszerbekezds"/>
+        <w:numPr>
+          <w:ilvl w:val="2"/>
+          <w:numId w:val="1"/>
+        </w:numPr>
+      </w:pPr>
+      <w:proofErr w:type="spellStart"/>
+      <w:proofErr w:type="gramStart"/>
+      <w:r>
+        <w:t>jest.fn</w:t>
+      </w:r>
+      <w:proofErr w:type="spellEnd"/>
+      <w:proofErr w:type="gramEnd"/>
+      <w:r>
+        <w:t>().</w:t>
+      </w:r>
+      <w:proofErr w:type="spellStart"/>
+      <w:r>
+        <w:t>mockReturnValue</w:t>
+      </w:r>
+      <w:proofErr w:type="spellEnd"/>
+      <w:r>
+        <w:t>(</w:t>
+      </w:r>
+      <w:proofErr w:type="spellStart"/>
+      <w:r>
+        <w:rPr>
+          <w:b/>
+          <w:bCs/>
+        </w:rPr>
+        <w:t>Promise.resolve</w:t>
+      </w:r>
+      <w:proofErr w:type="spellEnd"/>
+      <w:r>
+        <w:rPr>
+          <w:b/>
+          <w:bCs/>
+        </w:rPr>
+        <w:t>()</w:t>
+      </w:r>
+      <w:r>
+        <w:t>)</w:t>
+      </w:r>
+    </w:p>
+    <w:p>
+      <w:pPr>
+        <w:pStyle w:val="Listaszerbekezds"/>
+        <w:numPr>
+          <w:ilvl w:val="3"/>
+          <w:numId w:val="1"/>
+        </w:numPr>
+      </w:pPr>
+      <w:proofErr w:type="gramStart"/>
+      <w:r>
+        <w:t>.</w:t>
+      </w:r>
+      <w:proofErr w:type="spellStart"/>
+      <w:r>
+        <w:t>toBeCalledWith</w:t>
+      </w:r>
+      <w:proofErr w:type="spellEnd"/>
+      <w:proofErr w:type="gramEnd"/>
+      <w:r>
+        <w:t>()</w:t>
+      </w:r>
+    </w:p>
+    <w:p>
+      <w:pPr>
+        <w:pStyle w:val="Listaszerbekezds"/>
+        <w:numPr>
+          <w:ilvl w:val="0"/>
+          <w:numId w:val="1"/>
+        </w:numPr>
+      </w:pPr>
+      <w:r>
+        <w:rPr>
+          <w:b/>
+          <w:bCs/>
+        </w:rPr>
+        <w:t>Code Coverage</w:t>
+      </w:r>
+      <w:r>
+        <w:t xml:space="preserve"> (what percentage of the source code is tested)</w:t>
+      </w:r>
+    </w:p>
+    <w:p>
+      <w:pPr>
+        <w:pStyle w:val="Listaszerbekezds"/>
+        <w:numPr>
+          <w:ilvl w:val="1"/>
+          <w:numId w:val="1"/>
+        </w:numPr>
+      </w:pPr>
+      <w:r>
+        <w:t>Istanbul</w:t>
+      </w:r>
+    </w:p>
+    <w:p>
+      <w:pPr>
+        <w:pStyle w:val="Listaszerbekezds"/>
+        <w:numPr>
+          <w:ilvl w:val="0"/>
+          <w:numId w:val="1"/>
+        </w:numPr>
+      </w:pPr>
+      <w:r>
+        <w:rPr>
+          <w:b/>
+          <w:bCs/>
+        </w:rPr>
+        <w:t>BDD</w:t>
+      </w:r>
+      <w:r>
+        <w:t xml:space="preserve">: </w:t>
+      </w:r>
+      <w:proofErr w:type="spellStart"/>
+      <w:r>
+        <w:t>Behaviour</w:t>
+      </w:r>
+      <w:proofErr w:type="spellEnd"/>
+      <w:r>
+        <w:t xml:space="preserve"> Driven Development (we expect some function from our function)</w:t>
+      </w:r>
+    </w:p>
+    <w:p>
+      <w:pPr>
+        <w:pStyle w:val="Listaszerbekezds"/>
+        <w:numPr>
+          <w:ilvl w:val="0"/>
+          <w:numId w:val="1"/>
+        </w:numPr>
+      </w:pPr>
+      <w:r>
+        <w:t>Jest is maybe better then Jasmine and created by Facebook</w:t>
+      </w:r>
+    </w:p>
+    <w:p>
+      <w:pPr>
+        <w:pStyle w:val="Listaszerbekezds"/>
+        <w:numPr>
+          <w:ilvl w:val="0"/>
+          <w:numId w:val="1"/>
+        </w:numPr>
+      </w:pPr>
+      <w:proofErr w:type="spellStart"/>
+      <w:r>
+        <w:t>Misc</w:t>
+      </w:r>
+      <w:proofErr w:type="spellEnd"/>
+    </w:p>
+    <w:p>
+      <w:pPr>
+        <w:pStyle w:val="Listaszerbekezds"/>
+        <w:numPr>
+          <w:ilvl w:val="1"/>
+          <w:numId w:val="1"/>
+        </w:numPr>
+      </w:pPr>
+      <w:r>
+        <w:t>DRY is not a problem</w:t>
+      </w:r>
+    </w:p>
+    <w:p>
+      <w:pPr>
+        <w:pStyle w:val="Listaszerbekezds"/>
+        <w:numPr>
+          <w:ilvl w:val="2"/>
+          <w:numId w:val="1"/>
+        </w:numPr>
+      </w:pPr>
+      <w:r>
+        <w:t>More tests are better</w:t>
+      </w:r>
+    </w:p>
+    <w:p>
+      <w:pPr>
+        <w:pStyle w:val="Listaszerbekezds"/>
+        <w:numPr>
+          <w:ilvl w:val="2"/>
+          <w:numId w:val="1"/>
+        </w:numPr>
+      </w:pPr>
+      <w:r>
+        <w:t>If not dry it means it is more readable</w:t>
+      </w:r>
+    </w:p>
+    <w:p>
+      <w:pPr>
+        <w:pStyle w:val="Listaszerbekezds"/>
+        <w:numPr>
+          <w:ilvl w:val="2"/>
+          <w:numId w:val="1"/>
+        </w:numPr>
+      </w:pPr>
+      <w:r>
+        <w:t>It will not go to production</w:t>
+      </w:r>
+    </w:p>
+    <w:p>
+      <w:pPr>
+        <w:pStyle w:val="Listaszerbekezds"/>
+        <w:numPr>
+          <w:ilvl w:val="1"/>
+          <w:numId w:val="1"/>
+        </w:numPr>
+      </w:pPr>
+      <w:r>
+        <w:t xml:space="preserve">describe ()- &gt; </w:t>
+      </w:r>
+      <w:proofErr w:type="gramStart"/>
+      <w:r>
+        <w:t>it(</w:t>
+      </w:r>
+      <w:proofErr w:type="gramEnd"/>
+      <w:r>
+        <w:t>)</w:t>
+      </w:r>
+    </w:p>
+    <w:p>
+      <w:pPr>
+        <w:pStyle w:val="Listaszerbekezds"/>
+        <w:numPr>
+          <w:ilvl w:val="1"/>
+          <w:numId w:val="1"/>
+        </w:numPr>
+      </w:pPr>
+      <w:r>
+        <w:t>async tests</w:t>
+      </w:r>
+    </w:p>
+    <w:p>
+      <w:pPr>
+        <w:pStyle w:val="Listaszerbekezds"/>
+        <w:numPr>
+          <w:ilvl w:val="2"/>
+          <w:numId w:val="1"/>
+        </w:numPr>
+      </w:pPr>
+      <w:r>
+        <w:t>(done) =&gt; {} OR return a promise</w:t>
+      </w:r>
+    </w:p>
+    <w:p>
+      <w:pPr>
+        <w:pStyle w:val="Listaszerbekezds"/>
+        <w:numPr>
+          <w:ilvl w:val="2"/>
+          <w:numId w:val="1"/>
+        </w:numPr>
+      </w:pPr>
+      <w:proofErr w:type="spellStart"/>
+      <w:proofErr w:type="gramStart"/>
+      <w:r>
+        <w:t>expect.assertions</w:t>
+      </w:r>
+      <w:proofErr w:type="spellEnd"/>
+      <w:proofErr w:type="gramEnd"/>
+      <w:r>
+        <w:t>(1)</w:t>
+      </w:r>
+    </w:p>
+    <w:p>
+      <w:pPr>
+        <w:pStyle w:val="Listaszerbekezds"/>
+        <w:numPr>
+          <w:ilvl w:val="1"/>
+          <w:numId w:val="1"/>
+        </w:numPr>
+      </w:pPr>
+      <w:hyperlink r:id="rId17" w:history="1">
+        <w:r>
+          <w:rPr>
+            <w:rStyle w:val="Hiperhivatkozs"/>
+          </w:rPr>
+          <w:t>https://github.com/sapegin/jest-cheat-sheet</w:t>
+        </w:r>
+      </w:hyperlink>
+    </w:p>
+    <w:p>
+      <w:pPr>
+        <w:pStyle w:val="Listaszerbekezds"/>
+        <w:numPr>
+          <w:ilvl w:val="1"/>
+          <w:numId w:val="1"/>
+        </w:numPr>
+      </w:pPr>
+      <w:proofErr w:type="spellStart"/>
+      <w:proofErr w:type="gramStart"/>
+      <w:r>
+        <w:t>toMatchSnapshot</w:t>
+      </w:r>
+      <w:proofErr w:type="spellEnd"/>
+      <w:r>
+        <w:t>(</w:t>
+      </w:r>
+      <w:proofErr w:type="gramEnd"/>
+      <w:r>
+        <w:t>)</w:t>
+      </w:r>
+    </w:p>
+    <w:p>
+      <w:pPr>
+        <w:pStyle w:val="Listaszerbekezds"/>
+        <w:numPr>
+          <w:ilvl w:val="1"/>
+          <w:numId w:val="1"/>
+        </w:numPr>
+      </w:pPr>
+      <w:proofErr w:type="spellStart"/>
+      <w:proofErr w:type="gramStart"/>
+      <w:r>
+        <w:t>beforeEach</w:t>
+      </w:r>
+      <w:proofErr w:type="spellEnd"/>
+      <w:r>
+        <w:t>(</w:t>
+      </w:r>
+      <w:proofErr w:type="gramEnd"/>
+      <w:r>
+        <w:t>)</w:t>
+      </w:r>
+    </w:p>
+    <w:p>
+      <w:pPr>
+        <w:pStyle w:val="Listaszerbekezds"/>
+        <w:numPr>
+          <w:ilvl w:val="1"/>
+          <w:numId w:val="1"/>
+        </w:numPr>
+      </w:pPr>
+      <w:hyperlink r:id="rId18" w:history="1">
+        <w:r>
+          <w:rPr>
+            <w:rStyle w:val="Hiperhivatkozs"/>
+          </w:rPr>
+          <w:t>https://medium.com/@eugenkiss/lean-testing-or-why-unit-tests-are-worse-than-you-think-b6500139a009</w:t>
+        </w:r>
+      </w:hyperlink>
+    </w:p>
+    <w:p/>
+    <w:p>
+      <w:r>
+        <w:t>CSR (SPA) vs SSR</w:t>
+      </w:r>
+      <w:r>
+        <w:t xml:space="preserve"> vs SSG</w:t>
+      </w:r>
+    </w:p>
+    <w:p>
+      <w:r>
+        <w:tab/>
+      </w:r>
+      <w:hyperlink r:id="rId19" w:history="1">
+        <w:r>
+          <w:rPr>
+            <w:rStyle w:val="Hiperhivatkozs"/>
+          </w:rPr>
+          <w:t>https://developers.google.com/search/docs/crawling-indexing/javascript/javascript-seo-basics</w:t>
+        </w:r>
+      </w:hyperlink>
+    </w:p>
+    <w:p/>
+    <w:p>
+      <w:pPr>
+        <w:pStyle w:val="Listaszerbekezds"/>
+        <w:numPr>
+          <w:ilvl w:val="0"/>
+          <w:numId w:val="1"/>
+        </w:numPr>
+      </w:pPr>
+      <w:r>
+        <w:t>React</w:t>
+      </w:r>
+    </w:p>
+    <w:p>
+      <w:pPr>
+        <w:pStyle w:val="Listaszerbekezds"/>
+        <w:numPr>
+          <w:ilvl w:val="1"/>
+          <w:numId w:val="1"/>
+        </w:numPr>
+      </w:pPr>
+      <w:r>
+        <w:t>Gatsby</w:t>
+      </w:r>
+    </w:p>
+    <w:p>
+      <w:pPr>
+        <w:pStyle w:val="Listaszerbekezds"/>
+        <w:numPr>
+          <w:ilvl w:val="1"/>
+          <w:numId w:val="1"/>
+        </w:numPr>
+      </w:pPr>
+      <w:r>
+        <w:t>Next</w:t>
+      </w:r>
+    </w:p>
+    <w:p>
+      <w:pPr>
+        <w:pStyle w:val="Listaszerbekezds"/>
+        <w:numPr>
+          <w:ilvl w:val="0"/>
+          <w:numId w:val="1"/>
+        </w:numPr>
+      </w:pPr>
+      <w:r>
+        <w:rPr>
+          <w:b/>
+          <w:bCs/>
+        </w:rPr>
+        <w:t>CSR</w:t>
+      </w:r>
+      <w:r>
+        <w:t xml:space="preserve"> Client-Side Rendering</w:t>
+      </w:r>
+    </w:p>
+    <w:p>
+      <w:pPr>
+        <w:pStyle w:val="Listaszerbekezds"/>
+        <w:numPr>
+          <w:ilvl w:val="1"/>
+          <w:numId w:val="1"/>
+        </w:numPr>
+      </w:pPr>
+    </w:p>
+    <w:p>
+      <w:pPr>
+        <w:pStyle w:val="Listaszerbekezds"/>
+        <w:numPr>
+          <w:ilvl w:val="0"/>
+          <w:numId w:val="1"/>
+        </w:numPr>
+      </w:pPr>
+      <w:r>
+        <w:rPr>
+          <w:b/>
+          <w:bCs/>
+        </w:rPr>
+        <w:t>SSG</w:t>
       </w:r>
       <w:r>
         <w:t xml:space="preserve"> </w:t>
       </w:r>
       <w:r>
-        <w:t>code</w:t>
-      </w:r>
-      <w:r>
-        <w:t>,</w:t>
-      </w:r>
-      <w:r>
-        <w:t xml:space="preserve"> assets or programs are tested to see whether they work properly</w:t>
-      </w:r>
-      <w:r>
-        <w:t>.</w:t>
+        <w:t>Static Site Generation</w:t>
+      </w:r>
+    </w:p>
+    <w:p>
+      <w:pPr>
+        <w:pStyle w:val="Listaszerbekezds"/>
+        <w:numPr>
+          <w:ilvl w:val="1"/>
+          <w:numId w:val="1"/>
+        </w:numPr>
+      </w:pPr>
+      <w:r>
+        <w:t>p</w:t>
+      </w:r>
+      <w:r>
+        <w:t>re-rendering at build time</w:t>
       </w:r>
     </w:p>
     <w:p>
@@ -2378,7 +3630,145 @@
         </w:numPr>
       </w:pPr>
       <w:r>
-        <w:t>TDD: Test Driven Development</w:t>
+        <w:rPr>
+          <w:b/>
+          <w:bCs/>
+        </w:rPr>
+        <w:t>SSR</w:t>
+      </w:r>
+      <w:r>
+        <w:t xml:space="preserve"> Server-Side Rendering</w:t>
+      </w:r>
+    </w:p>
+    <w:p>
+      <w:pPr>
+        <w:pStyle w:val="Listaszerbekezds"/>
+        <w:numPr>
+          <w:ilvl w:val="1"/>
+          <w:numId w:val="1"/>
+        </w:numPr>
+      </w:pPr>
+      <w:r>
+        <w:t>pre-render page at each request</w:t>
+      </w:r>
+    </w:p>
+    <w:p>
+      <w:pPr>
+        <w:pStyle w:val="Cmsor2"/>
+      </w:pPr>
+      <w:r>
+        <w:t>Security</w:t>
+      </w:r>
+    </w:p>
+    <w:p>
+      <w:hyperlink r:id="rId20" w:history="1">
+        <w:r>
+          <w:rPr>
+            <w:rStyle w:val="Hiperhivatkozs"/>
+          </w:rPr>
+          <w:t>https://www.hacksplaining.com/lessons</w:t>
+        </w:r>
+      </w:hyperlink>
+    </w:p>
+    <w:p>
+      <w:hyperlink r:id="rId21" w:history="1">
+        <w:r>
+          <w:rPr>
+            <w:rStyle w:val="Hiperhivatkozs"/>
+          </w:rPr>
+          <w:t>https://watchyourhack.com/</w:t>
+        </w:r>
+      </w:hyperlink>
+    </w:p>
+    <w:p/>
+    <w:p>
+      <w:pPr>
+        <w:pStyle w:val="Cmsor3"/>
+      </w:pPr>
+      <w:r>
+        <w:t>Injection</w:t>
+      </w:r>
+    </w:p>
+    <w:p>
+      <w:r>
+        <w:t>…</w:t>
+      </w:r>
+    </w:p>
+    <w:p>
+      <w:pPr>
+        <w:pStyle w:val="Cmsor3"/>
+      </w:pPr>
+      <w:r>
+        <w:t>3</w:t>
+      </w:r>
+      <w:r>
+        <w:rPr>
+          <w:vertAlign w:val="superscript"/>
+        </w:rPr>
+        <w:t>rd</w:t>
+      </w:r>
+      <w:r>
+        <w:t xml:space="preserve"> party libraries</w:t>
+      </w:r>
+    </w:p>
+    <w:p>
+      <w:pPr>
+        <w:pStyle w:val="Listaszerbekezds"/>
+        <w:numPr>
+          <w:ilvl w:val="1"/>
+          <w:numId w:val="1"/>
+        </w:numPr>
+      </w:pPr>
+      <w:r>
+        <w:t>npm audit</w:t>
+      </w:r>
+    </w:p>
+    <w:p>
+      <w:pPr>
+        <w:pStyle w:val="Listaszerbekezds"/>
+        <w:numPr>
+          <w:ilvl w:val="2"/>
+          <w:numId w:val="1"/>
+        </w:numPr>
+      </w:pPr>
+      <w:r>
+        <w:t>vulnerabilities</w:t>
+      </w:r>
+    </w:p>
+    <w:p>
+      <w:pPr>
+        <w:pStyle w:val="Listaszerbekezds"/>
+        <w:numPr>
+          <w:ilvl w:val="2"/>
+          <w:numId w:val="1"/>
+        </w:numPr>
+        <w:rPr>
+          <w:b/>
+          <w:bCs/>
+        </w:rPr>
+      </w:pPr>
+      <w:r>
+        <w:rPr>
+          <w:b/>
+          <w:bCs/>
+        </w:rPr>
+        <w:lastRenderedPageBreak/>
+        <w:t>deep nested dependency tree issue could arise</w:t>
+      </w:r>
+      <w:r>
+        <w:rPr>
+          <w:b/>
+          <w:bCs/>
+        </w:rPr>
+        <w:t>!</w:t>
+      </w:r>
+    </w:p>
+    <w:p>
+      <w:pPr>
+        <w:pStyle w:val="Cmsor3"/>
+      </w:pPr>
+      <w:r>
+        <w:t>Logging</w:t>
       </w:r>
     </w:p>
     <w:p>
@@ -2390,27 +3780,837 @@
         </w:numPr>
       </w:pPr>
       <w:r>
-        <w:t>Categories</w:t>
-      </w:r>
-    </w:p>
-    <w:p>
-      <w:pPr>
-        <w:pStyle w:val="Listaszerbekezds"/>
-        <w:numPr>
-          <w:ilvl w:val="1"/>
-          <w:numId w:val="1"/>
-        </w:numPr>
-        <w:rPr>
-          <w:b/>
-          <w:bCs/>
-        </w:rPr>
-      </w:pPr>
-      <w:r>
-        <w:rPr>
-          <w:b/>
-          <w:bCs/>
-        </w:rPr>
-        <w:t>Unit Tests</w:t>
+        <w:t>insufficient logging</w:t>
+      </w:r>
+      <w:r>
+        <w:t xml:space="preserve"> and monitoring </w:t>
+      </w:r>
+      <w:proofErr w:type="gramStart"/>
+      <w:r>
+        <w:t>allows</w:t>
+      </w:r>
+      <w:proofErr w:type="gramEnd"/>
+      <w:r>
+        <w:t xml:space="preserve"> attackers without noticing</w:t>
+      </w:r>
+      <w:r>
+        <w:t>!</w:t>
+      </w:r>
+    </w:p>
+    <w:p>
+      <w:pPr>
+        <w:pStyle w:val="Listaszerbekezds"/>
+        <w:numPr>
+          <w:ilvl w:val="0"/>
+          <w:numId w:val="1"/>
+        </w:numPr>
+      </w:pPr>
+      <w:r>
+        <w:t xml:space="preserve">if something is </w:t>
+      </w:r>
+      <w:proofErr w:type="gramStart"/>
+      <w:r>
+        <w:t>suspicious</w:t>
+      </w:r>
+      <w:proofErr w:type="gramEnd"/>
+      <w:r>
+        <w:t xml:space="preserve"> we have to log it</w:t>
+      </w:r>
+    </w:p>
+    <w:p>
+      <w:pPr>
+        <w:pStyle w:val="Listaszerbekezds"/>
+        <w:numPr>
+          <w:ilvl w:val="0"/>
+          <w:numId w:val="1"/>
+        </w:numPr>
+      </w:pPr>
+      <w:r>
+        <w:t>aim: getting information about how users use your app / system</w:t>
+      </w:r>
+    </w:p>
+    <w:p>
+      <w:pPr>
+        <w:pStyle w:val="Listaszerbekezds"/>
+        <w:numPr>
+          <w:ilvl w:val="0"/>
+          <w:numId w:val="1"/>
+        </w:numPr>
+        <w:rPr>
+          <w:b/>
+          <w:bCs/>
+        </w:rPr>
+      </w:pPr>
+      <w:r>
+        <w:rPr>
+          <w:b/>
+          <w:bCs/>
+        </w:rPr>
+        <w:t>node</w:t>
+      </w:r>
+    </w:p>
+    <w:p>
+      <w:pPr>
+        <w:pStyle w:val="Listaszerbekezds"/>
+        <w:numPr>
+          <w:ilvl w:val="1"/>
+          <w:numId w:val="1"/>
+        </w:numPr>
+      </w:pPr>
+      <w:r>
+        <w:rPr>
+          <w:b/>
+          <w:bCs/>
+        </w:rPr>
+        <w:t>morgen</w:t>
+      </w:r>
+      <w:r>
+        <w:t xml:space="preserve">: middleware for </w:t>
+      </w:r>
+      <w:r>
+        <w:rPr>
+          <w:b/>
+          <w:bCs/>
+        </w:rPr>
+        <w:t>express</w:t>
+      </w:r>
+    </w:p>
+    <w:p>
+      <w:pPr>
+        <w:pStyle w:val="Listaszerbekezds"/>
+        <w:numPr>
+          <w:ilvl w:val="1"/>
+          <w:numId w:val="1"/>
+        </w:numPr>
+      </w:pPr>
+      <w:proofErr w:type="spellStart"/>
+      <w:r>
+        <w:rPr>
+          <w:b/>
+          <w:bCs/>
+        </w:rPr>
+        <w:t>winston</w:t>
+      </w:r>
+      <w:proofErr w:type="spellEnd"/>
+      <w:r>
+        <w:rPr>
+          <w:b/>
+          <w:bCs/>
+        </w:rPr>
+        <w:t xml:space="preserve">: </w:t>
+      </w:r>
+      <w:r>
+        <w:t>logger for everything…</w:t>
+      </w:r>
+    </w:p>
+    <w:p>
+      <w:pPr>
+        <w:pStyle w:val="Cmsor3"/>
+      </w:pPr>
+      <w:r>
+        <w:t>HTTPS</w:t>
+      </w:r>
+    </w:p>
+    <w:p>
+      <w:r>
+        <w:tab/>
+      </w:r>
+      <w:hyperlink r:id="rId22" w:history="1">
+        <w:r>
+          <w:rPr>
+            <w:rStyle w:val="Hiperhivatkozs"/>
+          </w:rPr>
+          <w:t>https://code.tutsplus.com/tutorials/http-the-protocol-every-web-developer-must-know-part-1--net-31177</w:t>
+        </w:r>
+      </w:hyperlink>
+    </w:p>
+    <w:p>
+      <w:hyperlink r:id="rId23" w:history="1">
+        <w:r>
+          <w:rPr>
+            <w:rStyle w:val="Hiperhivatkozs"/>
+          </w:rPr>
+          <w:t>https://www.tutorialspoint.com/http/http_header_fields.htm</w:t>
+        </w:r>
+      </w:hyperlink>
+    </w:p>
+    <w:p/>
+    <w:p>
+      <w:pPr>
+        <w:pStyle w:val="Listaszerbekezds"/>
+        <w:numPr>
+          <w:ilvl w:val="0"/>
+          <w:numId w:val="1"/>
+        </w:numPr>
+      </w:pPr>
+      <w:r>
+        <w:t>SSL/TLS Certificates</w:t>
+      </w:r>
+    </w:p>
+    <w:p>
+      <w:pPr>
+        <w:pStyle w:val="Listaszerbekezds"/>
+        <w:numPr>
+          <w:ilvl w:val="0"/>
+          <w:numId w:val="1"/>
+        </w:numPr>
+      </w:pPr>
+      <w:r>
+        <w:t>Secured tunnel with encrypted messages</w:t>
+      </w:r>
+    </w:p>
+    <w:p>
+      <w:pPr>
+        <w:pStyle w:val="Cmsor3"/>
+      </w:pPr>
+      <w:r>
+        <w:t>XSS &amp; CSRF</w:t>
+      </w:r>
+    </w:p>
+    <w:p>
+      <w:pPr>
+        <w:pStyle w:val="Cmsor4"/>
+      </w:pPr>
+      <w:r>
+        <w:t>XSS (Cross Site Scripting)</w:t>
+      </w:r>
+    </w:p>
+    <w:p>
+      <w:pPr>
+        <w:pStyle w:val="Listaszerbekezds"/>
+        <w:numPr>
+          <w:ilvl w:val="0"/>
+          <w:numId w:val="1"/>
+        </w:numPr>
+      </w:pPr>
+      <w:r>
+        <w:t xml:space="preserve">Solution: </w:t>
+      </w:r>
+      <w:r>
+        <w:t>Sanitizing!</w:t>
+      </w:r>
+    </w:p>
+    <w:p>
+      <w:pPr>
+        <w:pStyle w:val="Listaszerbekezds"/>
+        <w:numPr>
+          <w:ilvl w:val="0"/>
+          <w:numId w:val="1"/>
+        </w:numPr>
+      </w:pPr>
+      <w:hyperlink r:id="rId24" w:history="1">
+        <w:r>
+          <w:rPr>
+            <w:rStyle w:val="Hiperhivatkozs"/>
+          </w:rPr>
+          <w:t>https://www.hacksplaining.com/exercises/xss-stored#</w:t>
+        </w:r>
+      </w:hyperlink>
+    </w:p>
+    <w:p>
+      <w:pPr>
+        <w:pStyle w:val="Listaszerbekezds"/>
+        <w:numPr>
+          <w:ilvl w:val="0"/>
+          <w:numId w:val="1"/>
+        </w:numPr>
+      </w:pPr>
+      <w:hyperlink r:id="rId25" w:history="1">
+        <w:r>
+          <w:rPr>
+            <w:rStyle w:val="Hiperhivatkozs"/>
+          </w:rPr>
+          <w:t>https://developer.mozilla.org/en-US/docs/Web/HTTP/CSP</w:t>
+        </w:r>
+      </w:hyperlink>
+    </w:p>
+    <w:p>
+      <w:pPr>
+        <w:pStyle w:val="Cmsor4"/>
+      </w:pPr>
+      <w:r>
+        <w:t>CSRF (Cross-Site Request Forgery)</w:t>
+      </w:r>
+    </w:p>
+    <w:p>
+      <w:pPr>
+        <w:pStyle w:val="Listaszerbekezds"/>
+        <w:numPr>
+          <w:ilvl w:val="0"/>
+          <w:numId w:val="1"/>
+        </w:numPr>
+      </w:pPr>
+      <w:hyperlink r:id="rId26" w:history="1">
+        <w:r>
+          <w:rPr>
+            <w:rStyle w:val="Hiperhivatkozs"/>
+          </w:rPr>
+          <w:t>https://www.hacksplaining.com/exercises/csrf</w:t>
+        </w:r>
+      </w:hyperlink>
+    </w:p>
+    <w:p>
+      <w:pPr>
+        <w:pStyle w:val="Listaszerbekezds"/>
+        <w:numPr>
+          <w:ilvl w:val="0"/>
+          <w:numId w:val="1"/>
+        </w:numPr>
+      </w:pPr>
+      <w:r>
+        <w:t xml:space="preserve">Headers: </w:t>
+      </w:r>
+    </w:p>
+    <w:p>
+      <w:pPr>
+        <w:pStyle w:val="Listaszerbekezds"/>
+        <w:numPr>
+          <w:ilvl w:val="1"/>
+          <w:numId w:val="1"/>
+        </w:numPr>
+      </w:pPr>
+      <w:r>
+        <w:t>Content Security Policy: “script-</w:t>
+      </w:r>
+      <w:proofErr w:type="spellStart"/>
+      <w:r>
+        <w:t>src</w:t>
+      </w:r>
+      <w:proofErr w:type="spellEnd"/>
+      <w:r>
+        <w:t xml:space="preserve"> ‘self’”</w:t>
+      </w:r>
+    </w:p>
+    <w:p>
+      <w:pPr>
+        <w:pStyle w:val="Listaszerbekezds"/>
+        <w:numPr>
+          <w:ilvl w:val="1"/>
+          <w:numId w:val="1"/>
+        </w:numPr>
+      </w:pPr>
+      <w:r>
+        <w:t>Secure</w:t>
+      </w:r>
+      <w:r>
+        <w:t>:</w:t>
+      </w:r>
+      <w:r>
+        <w:t xml:space="preserve"> prevent cookies accessed by other scripts</w:t>
+      </w:r>
+    </w:p>
+    <w:p>
+      <w:pPr>
+        <w:pStyle w:val="Listaszerbekezds"/>
+        <w:numPr>
+          <w:ilvl w:val="1"/>
+          <w:numId w:val="1"/>
+        </w:numPr>
+      </w:pPr>
+      <w:r>
+        <w:t>HTTP Only: Only HTTP Methods can access the cookies, no JavaScript can.</w:t>
+      </w:r>
+    </w:p>
+    <w:p>
+      <w:pPr>
+        <w:pStyle w:val="Listaszerbekezds"/>
+        <w:numPr>
+          <w:ilvl w:val="0"/>
+          <w:numId w:val="1"/>
+        </w:numPr>
+      </w:pPr>
+      <w:r>
+        <w:t xml:space="preserve">Node middleware: </w:t>
+      </w:r>
+      <w:proofErr w:type="spellStart"/>
+      <w:r>
+        <w:rPr>
+          <w:b/>
+          <w:bCs/>
+        </w:rPr>
+        <w:t>csurf</w:t>
+      </w:r>
+      <w:proofErr w:type="spellEnd"/>
+    </w:p>
+    <w:p>
+      <w:pPr>
+        <w:pStyle w:val="Cmsor3"/>
+      </w:pPr>
+      <w:r>
+        <w:t>Code Secrets</w:t>
+      </w:r>
+    </w:p>
+    <w:p>
+      <w:pPr>
+        <w:pStyle w:val="Cmsor4"/>
+      </w:pPr>
+      <w:r>
+        <w:t>Environment variables</w:t>
+      </w:r>
+    </w:p>
+    <w:p>
+      <w:r>
+        <w:t>…</w:t>
+      </w:r>
+    </w:p>
+    <w:p>
+      <w:pPr>
+        <w:pStyle w:val="Cmsor4"/>
+      </w:pPr>
+      <w:r>
+        <w:t>Commit History</w:t>
+      </w:r>
+    </w:p>
+    <w:p>
+      <w:pPr>
+        <w:pStyle w:val="Listaszerbekezds"/>
+        <w:numPr>
+          <w:ilvl w:val="0"/>
+          <w:numId w:val="1"/>
+        </w:numPr>
+      </w:pPr>
+      <w:r>
+        <w:t>Never commit an API key or password!</w:t>
+      </w:r>
+    </w:p>
+    <w:p>
+      <w:pPr>
+        <w:pStyle w:val="Cmsor3"/>
+      </w:pPr>
+      <w:r>
+        <w:t>Secure Headers</w:t>
+      </w:r>
+    </w:p>
+    <w:p>
+      <w:pPr>
+        <w:pStyle w:val="Listaszerbekezds"/>
+        <w:numPr>
+          <w:ilvl w:val="0"/>
+          <w:numId w:val="1"/>
+        </w:numPr>
+      </w:pPr>
+      <w:r>
+        <w:t xml:space="preserve">node: </w:t>
+      </w:r>
+      <w:r>
+        <w:rPr>
+          <w:b/>
+          <w:bCs/>
+        </w:rPr>
+        <w:t>helmet</w:t>
+      </w:r>
+    </w:p>
+    <w:p>
+      <w:pPr>
+        <w:pStyle w:val="Cmsor3"/>
+      </w:pPr>
+      <w:r>
+        <w:t>Access Control</w:t>
+      </w:r>
+    </w:p>
+    <w:p>
+      <w:pPr>
+        <w:pStyle w:val="Listaszerbekezds"/>
+        <w:numPr>
+          <w:ilvl w:val="0"/>
+          <w:numId w:val="1"/>
+        </w:numPr>
+      </w:pPr>
+      <w:r>
+        <w:t>happens after successful authentication</w:t>
+      </w:r>
+    </w:p>
+    <w:p>
+      <w:pPr>
+        <w:pStyle w:val="Listaszerbekezds"/>
+        <w:numPr>
+          <w:ilvl w:val="0"/>
+          <w:numId w:val="1"/>
+        </w:numPr>
+      </w:pPr>
+      <w:r>
+        <w:rPr>
+          <w:b/>
+          <w:bCs/>
+        </w:rPr>
+        <w:t>CORS</w:t>
+      </w:r>
+      <w:r>
+        <w:t xml:space="preserve"> – Cross-Origin Resource Sharing</w:t>
+      </w:r>
+    </w:p>
+    <w:p>
+      <w:pPr>
+        <w:pStyle w:val="Listaszerbekezds"/>
+        <w:numPr>
+          <w:ilvl w:val="1"/>
+          <w:numId w:val="1"/>
+        </w:numPr>
+      </w:pPr>
+      <w:r>
+        <w:t>allow API access only to specific domains</w:t>
+      </w:r>
+    </w:p>
+    <w:p>
+      <w:pPr>
+        <w:pStyle w:val="Listaszerbekezds"/>
+        <w:numPr>
+          <w:ilvl w:val="0"/>
+          <w:numId w:val="1"/>
+        </w:numPr>
+        <w:rPr>
+          <w:b/>
+          <w:bCs/>
+        </w:rPr>
+      </w:pPr>
+      <w:r>
+        <w:rPr>
+          <w:b/>
+          <w:bCs/>
+        </w:rPr>
+        <w:t>[</w:t>
+      </w:r>
+      <w:r>
+        <w:rPr>
+          <w:b/>
+          <w:bCs/>
+        </w:rPr>
+        <w:t xml:space="preserve">Principal of Least </w:t>
+      </w:r>
+      <w:proofErr w:type="spellStart"/>
+      <w:r>
+        <w:rPr>
+          <w:b/>
+          <w:bCs/>
+        </w:rPr>
+        <w:t>Privilige</w:t>
+      </w:r>
+      <w:proofErr w:type="spellEnd"/>
+      <w:r>
+        <w:rPr>
+          <w:b/>
+          <w:bCs/>
+        </w:rPr>
+        <w:t>]</w:t>
+      </w:r>
+      <w:r>
+        <w:rPr>
+          <w:b/>
+          <w:bCs/>
+        </w:rPr>
+        <w:t xml:space="preserve"> </w:t>
+      </w:r>
+      <w:r>
+        <w:t xml:space="preserve">– add only permissions which are </w:t>
+      </w:r>
+      <w:proofErr w:type="gramStart"/>
+      <w:r>
+        <w:t>absolutely necessary</w:t>
+      </w:r>
+      <w:proofErr w:type="gramEnd"/>
+    </w:p>
+    <w:p>
+      <w:pPr>
+        <w:pStyle w:val="Cmsor3"/>
+      </w:pPr>
+      <w:r>
+        <w:t>Data Management</w:t>
+      </w:r>
+    </w:p>
+    <w:p>
+      <w:pPr>
+        <w:pStyle w:val="Listaszerbekezds"/>
+        <w:numPr>
+          <w:ilvl w:val="0"/>
+          <w:numId w:val="1"/>
+        </w:numPr>
+      </w:pPr>
+      <w:r>
+        <w:t>Always have backups preferably on different locations</w:t>
+      </w:r>
+    </w:p>
+    <w:p>
+      <w:pPr>
+        <w:pStyle w:val="Listaszerbekezds"/>
+        <w:numPr>
+          <w:ilvl w:val="0"/>
+          <w:numId w:val="1"/>
+        </w:numPr>
+      </w:pPr>
+      <w:r>
+        <w:t>Not necessarily have to encrypt every column</w:t>
+      </w:r>
+    </w:p>
+    <w:p>
+      <w:pPr>
+        <w:pStyle w:val="Listaszerbekezds"/>
+        <w:numPr>
+          <w:ilvl w:val="0"/>
+          <w:numId w:val="1"/>
+        </w:numPr>
+      </w:pPr>
+      <w:r>
+        <w:t xml:space="preserve">Hashing passwords: </w:t>
+      </w:r>
+      <w:proofErr w:type="spellStart"/>
+      <w:r>
+        <w:t>bcrypt</w:t>
+      </w:r>
+      <w:proofErr w:type="spellEnd"/>
+      <w:r>
+        <w:t xml:space="preserve">, </w:t>
+      </w:r>
+      <w:proofErr w:type="spellStart"/>
+      <w:r>
+        <w:t>scrypt</w:t>
+      </w:r>
+      <w:proofErr w:type="spellEnd"/>
+      <w:r>
+        <w:t xml:space="preserve">, Aragon2 </w:t>
+      </w:r>
+    </w:p>
+    <w:p>
+      <w:pPr>
+        <w:pStyle w:val="Listaszerbekezds"/>
+        <w:numPr>
+          <w:ilvl w:val="1"/>
+          <w:numId w:val="1"/>
+        </w:numPr>
+      </w:pPr>
+      <w:r>
+        <w:lastRenderedPageBreak/>
+        <w:t>Hash</w:t>
+      </w:r>
+    </w:p>
+    <w:p>
+      <w:pPr>
+        <w:pStyle w:val="Listaszerbekezds"/>
+        <w:numPr>
+          <w:ilvl w:val="1"/>
+          <w:numId w:val="1"/>
+        </w:numPr>
+      </w:pPr>
+      <w:r>
+        <w:t>Compare (forced delayed against brute force attacks)</w:t>
+      </w:r>
+    </w:p>
+    <w:p>
+      <w:pPr>
+        <w:pStyle w:val="Listaszerbekezds"/>
+        <w:numPr>
+          <w:ilvl w:val="0"/>
+          <w:numId w:val="1"/>
+        </w:numPr>
+      </w:pPr>
+      <w:r>
+        <w:t xml:space="preserve">Encrypting databases: </w:t>
+      </w:r>
+      <w:proofErr w:type="spellStart"/>
+      <w:r>
+        <w:t>pgcrypto</w:t>
+      </w:r>
+      <w:proofErr w:type="spellEnd"/>
+    </w:p>
+    <w:p>
+      <w:pPr>
+        <w:pStyle w:val="Cmsor3"/>
+      </w:pPr>
+      <w:r>
+        <w:t>Don’t Trust Anyone</w:t>
+      </w:r>
+    </w:p>
+    <w:p>
+      <w:pPr>
+        <w:pStyle w:val="Listaszerbekezds"/>
+        <w:numPr>
+          <w:ilvl w:val="0"/>
+          <w:numId w:val="1"/>
+        </w:numPr>
+      </w:pPr>
+      <w:r>
+        <w:t xml:space="preserve">node: </w:t>
+      </w:r>
+      <w:proofErr w:type="spellStart"/>
+      <w:r>
+        <w:t>ratelimiter</w:t>
+      </w:r>
+      <w:proofErr w:type="spellEnd"/>
+    </w:p>
+    <w:p>
+      <w:pPr>
+        <w:pStyle w:val="Cmsor3"/>
+      </w:pPr>
+      <w:r>
+        <w:t>Authentication</w:t>
+      </w:r>
+    </w:p>
+    <w:p>
+      <w:pPr>
+        <w:pStyle w:val="Listaszerbekezds"/>
+        <w:numPr>
+          <w:ilvl w:val="0"/>
+          <w:numId w:val="1"/>
+        </w:numPr>
+      </w:pPr>
+      <w:r>
+        <w:t>make sure that they are who they say they are</w:t>
+      </w:r>
+    </w:p>
+    <w:p>
+      <w:pPr>
+        <w:pStyle w:val="Cmsor2"/>
+      </w:pPr>
+      <w:r>
+        <w:t>Code Analysis</w:t>
+      </w:r>
+    </w:p>
+    <w:p>
+      <w:r>
+        <w:t xml:space="preserve"> </w:t>
+      </w:r>
+    </w:p>
+    <w:p>
+      <w:pPr>
+        <w:pStyle w:val="Cmsor2"/>
+      </w:pPr>
+      <w:r>
+        <w:t>Databases</w:t>
+      </w:r>
+    </w:p>
+    <w:p>
+      <w:hyperlink r:id="rId27" w:anchor="overview" w:history="1">
+        <w:r>
+          <w:rPr>
+            <w:rStyle w:val="Hiperhivatkozs"/>
+          </w:rPr>
+          <w:t>https://www.udemy.com/course/the-complete-web-developer-zero-to-mastery/learn/lecture/8853500?start=15#overview</w:t>
+        </w:r>
+      </w:hyperlink>
+    </w:p>
+    <w:p>
+      <w:pPr>
+        <w:pStyle w:val="Listaszerbekezds"/>
+        <w:numPr>
+          <w:ilvl w:val="0"/>
+          <w:numId w:val="1"/>
+        </w:numPr>
+      </w:pPr>
+      <w:r>
+        <w:rPr>
+          <w:b/>
+          <w:bCs/>
+        </w:rPr>
+        <w:t>DBMS</w:t>
+      </w:r>
+      <w:r>
+        <w:t xml:space="preserve"> – Database Management System</w:t>
+      </w:r>
+    </w:p>
+    <w:p>
+      <w:pPr>
+        <w:pStyle w:val="Listaszerbekezds"/>
+        <w:numPr>
+          <w:ilvl w:val="1"/>
+          <w:numId w:val="1"/>
+        </w:numPr>
+      </w:pPr>
+      <w:r>
+        <w:t>Collections of programs which allows us to access</w:t>
+      </w:r>
+      <w:r>
+        <w:t xml:space="preserve"> databases and work with data</w:t>
+      </w:r>
+    </w:p>
+    <w:p>
+      <w:pPr>
+        <w:pStyle w:val="Listaszerbekezds"/>
+        <w:numPr>
+          <w:ilvl w:val="0"/>
+          <w:numId w:val="1"/>
+        </w:numPr>
+        <w:rPr>
+          <w:b/>
+          <w:bCs/>
+        </w:rPr>
+      </w:pPr>
+      <w:r>
+        <w:rPr>
+          <w:b/>
+          <w:bCs/>
+        </w:rPr>
+        <w:t>General Principles</w:t>
+      </w:r>
+    </w:p>
+    <w:p>
+      <w:pPr>
+        <w:pStyle w:val="Listaszerbekezds"/>
+        <w:numPr>
+          <w:ilvl w:val="1"/>
+          <w:numId w:val="1"/>
+        </w:numPr>
+      </w:pPr>
+      <w:r>
+        <w:t xml:space="preserve">It is preferred to have some consistency while storing the data, </w:t>
+      </w:r>
+      <w:proofErr w:type="spellStart"/>
+      <w:r>
+        <w:t>eg.</w:t>
+      </w:r>
+      <w:proofErr w:type="spellEnd"/>
+      <w:r>
+        <w:t>: uppercase or lowercase first letter when saving names….</w:t>
+      </w:r>
+    </w:p>
+    <w:p>
+      <w:pPr>
+        <w:pStyle w:val="Listaszerbekezds"/>
+        <w:numPr>
+          <w:ilvl w:val="0"/>
+          <w:numId w:val="1"/>
+        </w:numPr>
+      </w:pPr>
+      <w:r>
+        <w:rPr>
+          <w:b/>
+          <w:bCs/>
+        </w:rPr>
+        <w:t>Relational</w:t>
+      </w:r>
+      <w:r>
+        <w:t xml:space="preserve"> Databases</w:t>
+      </w:r>
+    </w:p>
+    <w:p>
+      <w:pPr>
+        <w:pStyle w:val="Listaszerbekezds"/>
+        <w:numPr>
+          <w:ilvl w:val="1"/>
+          <w:numId w:val="1"/>
+        </w:numPr>
+      </w:pPr>
+      <w:hyperlink r:id="rId28" w:history="1">
+        <w:r>
+          <w:rPr>
+            <w:rStyle w:val="Hiperhivatkozs"/>
+          </w:rPr>
+          <w:t>https://www.khanacademy.org/computing/computer-programming/sql</w:t>
+        </w:r>
+      </w:hyperlink>
+    </w:p>
+    <w:p>
+      <w:pPr>
+        <w:pStyle w:val="Listaszerbekezds"/>
+        <w:numPr>
+          <w:ilvl w:val="1"/>
+          <w:numId w:val="1"/>
+        </w:numPr>
+      </w:pPr>
+      <w:r>
+        <w:rPr>
+          <w:b/>
+          <w:bCs/>
+        </w:rPr>
+        <w:t>Types</w:t>
       </w:r>
     </w:p>
     <w:p>
@@ -2422,9 +4622,941 @@
         </w:numPr>
       </w:pPr>
       <w:r>
+        <w:rPr>
+          <w:b/>
+          <w:bCs/>
+        </w:rPr>
+        <w:t>PostgreSQL</w:t>
+      </w:r>
+    </w:p>
+    <w:p>
+      <w:pPr>
+        <w:pStyle w:val="Listaszerbekezds"/>
+        <w:numPr>
+          <w:ilvl w:val="3"/>
+          <w:numId w:val="1"/>
+        </w:numPr>
+      </w:pPr>
+      <w:r>
+        <w:t xml:space="preserve">Data Types: </w:t>
+      </w:r>
+      <w:hyperlink r:id="rId29" w:history="1">
+        <w:r>
+          <w:rPr>
+            <w:rStyle w:val="Hiperhivatkozs"/>
+          </w:rPr>
+          <w:t>https://www.postgresql.org/docs/current/datatype.html</w:t>
+        </w:r>
+      </w:hyperlink>
+    </w:p>
+    <w:p>
+      <w:pPr>
+        <w:pStyle w:val="Listaszerbekezds"/>
+        <w:numPr>
+          <w:ilvl w:val="3"/>
+          <w:numId w:val="1"/>
+        </w:numPr>
+      </w:pPr>
+      <w:r>
+        <w:t>Install on WSL</w:t>
+      </w:r>
+    </w:p>
+    <w:p>
+      <w:pPr>
+        <w:pStyle w:val="Listaszerbekezds"/>
+        <w:numPr>
+          <w:ilvl w:val="4"/>
+          <w:numId w:val="1"/>
+        </w:numPr>
+      </w:pPr>
+      <w:r>
+        <w:t xml:space="preserve">GUI: </w:t>
+      </w:r>
+      <w:proofErr w:type="spellStart"/>
+      <w:r>
+        <w:t>DBeaver</w:t>
+      </w:r>
+      <w:proofErr w:type="spellEnd"/>
+    </w:p>
+    <w:p>
+      <w:pPr>
+        <w:pStyle w:val="Listaszerbekezds"/>
+        <w:numPr>
+          <w:ilvl w:val="3"/>
+          <w:numId w:val="1"/>
+        </w:numPr>
+      </w:pPr>
+      <w:r>
+        <w:t>Start on WSL</w:t>
+      </w:r>
+    </w:p>
+    <w:p>
+      <w:pPr>
+        <w:pStyle w:val="Listaszerbekezds"/>
+        <w:numPr>
+          <w:ilvl w:val="4"/>
+          <w:numId w:val="1"/>
+        </w:numPr>
+      </w:pPr>
+      <w:r>
+        <w:t>`</w:t>
+      </w:r>
+      <w:proofErr w:type="spellStart"/>
+      <w:r>
+        <w:t>sudo</w:t>
+      </w:r>
+      <w:proofErr w:type="spellEnd"/>
+      <w:r>
+        <w:t xml:space="preserve"> </w:t>
+      </w:r>
+      <w:proofErr w:type="spellStart"/>
+      <w:r>
+        <w:t>systemctl</w:t>
+      </w:r>
+      <w:proofErr w:type="spellEnd"/>
+      <w:r>
+        <w:t xml:space="preserve"> start </w:t>
+      </w:r>
+      <w:proofErr w:type="spellStart"/>
+      <w:r>
+        <w:t>postgresql</w:t>
+      </w:r>
+      <w:proofErr w:type="spellEnd"/>
+      <w:r>
+        <w:t>` will not work!</w:t>
+      </w:r>
+    </w:p>
+    <w:p>
+      <w:pPr>
+        <w:pStyle w:val="Listaszerbekezds"/>
+        <w:numPr>
+          <w:ilvl w:val="4"/>
+          <w:numId w:val="1"/>
+        </w:numPr>
+      </w:pPr>
+      <w:r>
+        <w:t>`</w:t>
+      </w:r>
+      <w:proofErr w:type="spellStart"/>
+      <w:r>
+        <w:t>sudo</w:t>
+      </w:r>
+      <w:proofErr w:type="spellEnd"/>
+      <w:r>
+        <w:t xml:space="preserve"> service </w:t>
+      </w:r>
+      <w:proofErr w:type="spellStart"/>
+      <w:r>
+        <w:t>postgresql</w:t>
+      </w:r>
+      <w:proofErr w:type="spellEnd"/>
+      <w:r>
+        <w:t>`</w:t>
+      </w:r>
+      <w:r>
+        <w:t xml:space="preserve"> status</w:t>
+      </w:r>
+      <w:r>
+        <w:t xml:space="preserve"> will do the job!</w:t>
+      </w:r>
+    </w:p>
+    <w:p>
+      <w:pPr>
+        <w:pStyle w:val="Listaszerbekezds"/>
+        <w:numPr>
+          <w:ilvl w:val="3"/>
+          <w:numId w:val="1"/>
+        </w:numPr>
+      </w:pPr>
+      <w:r>
+        <w:t>Create a database (on WSL)</w:t>
+      </w:r>
+    </w:p>
+    <w:p>
+      <w:pPr>
+        <w:pStyle w:val="Listaszerbekezds"/>
+        <w:numPr>
+          <w:ilvl w:val="4"/>
+          <w:numId w:val="1"/>
+        </w:numPr>
+      </w:pPr>
+      <w:proofErr w:type="spellStart"/>
+      <w:r>
+        <w:t>psql</w:t>
+      </w:r>
+      <w:proofErr w:type="spellEnd"/>
+    </w:p>
+    <w:p>
+      <w:pPr>
+        <w:pStyle w:val="Listaszerbekezds"/>
+        <w:numPr>
+          <w:ilvl w:val="5"/>
+          <w:numId w:val="1"/>
+        </w:numPr>
+      </w:pPr>
+      <w:r>
+        <w:t>-l: list databases</w:t>
+      </w:r>
+    </w:p>
+    <w:p>
+      <w:pPr>
+        <w:pStyle w:val="Listaszerbekezds"/>
+        <w:numPr>
+          <w:ilvl w:val="5"/>
+          <w:numId w:val="1"/>
+        </w:numPr>
+      </w:pPr>
+      <w:r>
+        <w:t>\d: list tables</w:t>
+      </w:r>
+    </w:p>
+    <w:p>
+      <w:pPr>
+        <w:pStyle w:val="Listaszerbekezds"/>
+        <w:numPr>
+          <w:ilvl w:val="4"/>
+          <w:numId w:val="1"/>
+        </w:numPr>
+      </w:pPr>
+      <w:r>
+        <w:t>Created</w:t>
+      </w:r>
+    </w:p>
+    <w:p>
+      <w:pPr>
+        <w:pStyle w:val="Listaszerbekezds"/>
+        <w:numPr>
+          <w:ilvl w:val="4"/>
+          <w:numId w:val="1"/>
+        </w:numPr>
+      </w:pPr>
+      <w:r>
+        <w:t>When it's first installed, PostgreSQL just has the '</w:t>
+      </w:r>
+      <w:proofErr w:type="spellStart"/>
+      <w:r>
+        <w:t>postgres</w:t>
+      </w:r>
+      <w:proofErr w:type="spellEnd"/>
+      <w:r>
+        <w:t xml:space="preserve">' user, and the way to initially enter PostgreSQL is by </w:t>
+      </w:r>
+      <w:proofErr w:type="gramStart"/>
+      <w:r>
+        <w:t xml:space="preserve">typing  </w:t>
+      </w:r>
+      <w:proofErr w:type="spellStart"/>
+      <w:r>
+        <w:t>sudo</w:t>
+      </w:r>
+      <w:proofErr w:type="spellEnd"/>
+      <w:proofErr w:type="gramEnd"/>
+      <w:r>
+        <w:t xml:space="preserve"> </w:t>
+      </w:r>
+      <w:proofErr w:type="spellStart"/>
+      <w:r>
+        <w:t>su</w:t>
+      </w:r>
+      <w:proofErr w:type="spellEnd"/>
+      <w:r>
+        <w:t xml:space="preserve"> - </w:t>
+      </w:r>
+      <w:proofErr w:type="spellStart"/>
+      <w:r>
+        <w:t>postgres</w:t>
+      </w:r>
+      <w:proofErr w:type="spellEnd"/>
+      <w:r>
+        <w:t xml:space="preserve"> , and then </w:t>
+      </w:r>
+      <w:proofErr w:type="spellStart"/>
+      <w:r>
+        <w:t>psql</w:t>
+      </w:r>
+      <w:proofErr w:type="spellEnd"/>
+      <w:r>
+        <w:t xml:space="preserve"> .  After Andrei creates the 'test' database, we can create a user with the same name as our current logged in user, to be a database administrator. This way we can just type in </w:t>
+      </w:r>
+      <w:proofErr w:type="spellStart"/>
+      <w:r>
+        <w:t>psql</w:t>
+      </w:r>
+      <w:proofErr w:type="spellEnd"/>
+      <w:r>
+        <w:t xml:space="preserve"> 'test</w:t>
+      </w:r>
+      <w:proofErr w:type="gramStart"/>
+      <w:r>
+        <w:t>'  from</w:t>
+      </w:r>
+      <w:proofErr w:type="gramEnd"/>
+      <w:r>
+        <w:t xml:space="preserve"> the command line and enter the database without the need of logging in as the '</w:t>
+      </w:r>
+      <w:proofErr w:type="spellStart"/>
+      <w:r>
+        <w:t>postgres</w:t>
+      </w:r>
+      <w:proofErr w:type="spellEnd"/>
+      <w:r>
+        <w:t>' user, just like Andrei does in the lecture. This can be done with CREATE USER your-user-name-here WITH SUPERUSER</w:t>
+      </w:r>
+      <w:proofErr w:type="gramStart"/>
+      <w:r>
+        <w:t>; ,</w:t>
+      </w:r>
+      <w:proofErr w:type="gramEnd"/>
+      <w:r>
+        <w:t xml:space="preserve"> and we can verify that he was created with \du . Now we can exit by typing \</w:t>
+      </w:r>
+      <w:proofErr w:type="gramStart"/>
+      <w:r>
+        <w:t>q  and</w:t>
+      </w:r>
+      <w:proofErr w:type="gramEnd"/>
+      <w:r>
+        <w:t xml:space="preserve"> then exit , and enter our database just like Andrei does, with </w:t>
+      </w:r>
+      <w:proofErr w:type="spellStart"/>
+      <w:r>
+        <w:t>psql</w:t>
+      </w:r>
+      <w:proofErr w:type="spellEnd"/>
+      <w:r>
+        <w:t xml:space="preserve"> 'test' .</w:t>
+      </w:r>
+    </w:p>
+    <w:p>
+      <w:pPr>
+        <w:pStyle w:val="Listaszerbekezds"/>
+        <w:numPr>
+          <w:ilvl w:val="4"/>
+          <w:numId w:val="1"/>
+        </w:numPr>
+      </w:pPr>
+      <w:bookmarkStart w:id="0" w:name="_Hlk123397012"/>
+      <w:r>
+        <w:t xml:space="preserve">CREATE TABLE users (name text, age </w:t>
+      </w:r>
+      <w:proofErr w:type="spellStart"/>
+      <w:r>
+        <w:t>smallint</w:t>
+      </w:r>
+      <w:proofErr w:type="spellEnd"/>
+      <w:r>
+        <w:t>, birthday date</w:t>
+      </w:r>
+      <w:proofErr w:type="gramStart"/>
+      <w:r>
+        <w:t>);</w:t>
+      </w:r>
+      <w:proofErr w:type="gramEnd"/>
+    </w:p>
+    <w:bookmarkEnd w:id="0"/>
+    <w:p>
+      <w:pPr>
+        <w:pStyle w:val="Listaszerbekezds"/>
+        <w:numPr>
+          <w:ilvl w:val="3"/>
+          <w:numId w:val="1"/>
+        </w:numPr>
+      </w:pPr>
+      <w:r>
+        <w:t>Use GUI Client on WSL</w:t>
+      </w:r>
+    </w:p>
+    <w:p>
+      <w:pPr>
+        <w:pStyle w:val="Listaszerbekezds"/>
+        <w:numPr>
+          <w:ilvl w:val="4"/>
+          <w:numId w:val="1"/>
+        </w:numPr>
+      </w:pPr>
+      <w:hyperlink r:id="rId30" w:anchor="14588440" w:history="1">
+        <w:r>
+          <w:rPr>
+            <w:rStyle w:val="Hiperhivatkozs"/>
+          </w:rPr>
+          <w:t>https://stackoverflow.com/questions/14588212/postgresql-resetting-password-of-postgresql-on-ubuntu/14588440#14588440</w:t>
+        </w:r>
+      </w:hyperlink>
+    </w:p>
+    <w:p>
+      <w:pPr>
+        <w:pStyle w:val="Listaszerbekezds"/>
+        <w:numPr>
+          <w:ilvl w:val="3"/>
+          <w:numId w:val="1"/>
+        </w:numPr>
+      </w:pPr>
+      <w:r>
+        <w:t>SQL commands</w:t>
+      </w:r>
+      <w:r>
+        <w:t xml:space="preserve"> / functions</w:t>
+      </w:r>
+    </w:p>
+    <w:p>
+      <w:pPr>
+        <w:pStyle w:val="Listaszerbekezds"/>
+        <w:numPr>
+          <w:ilvl w:val="4"/>
+          <w:numId w:val="1"/>
+        </w:numPr>
+      </w:pPr>
+      <w:r>
+        <w:rPr>
+          <w:b/>
+          <w:bCs/>
+        </w:rPr>
         <w:lastRenderedPageBreak/>
-        <w:t>Most important, easiest and cheapest to implement</w:t>
-      </w:r>
+        <w:t>CREATE TABLE</w:t>
+      </w:r>
+      <w:r>
+        <w:t xml:space="preserve"> users (name text, age </w:t>
+      </w:r>
+      <w:proofErr w:type="spellStart"/>
+      <w:r>
+        <w:t>smallint</w:t>
+      </w:r>
+      <w:proofErr w:type="spellEnd"/>
+      <w:r>
+        <w:t>, birthday date</w:t>
+      </w:r>
+      <w:proofErr w:type="gramStart"/>
+      <w:r>
+        <w:t>);</w:t>
+      </w:r>
+      <w:proofErr w:type="gramEnd"/>
+    </w:p>
+    <w:p>
+      <w:pPr>
+        <w:pStyle w:val="Listaszerbekezds"/>
+        <w:numPr>
+          <w:ilvl w:val="4"/>
+          <w:numId w:val="1"/>
+        </w:numPr>
+      </w:pPr>
+      <w:r>
+        <w:rPr>
+          <w:b/>
+          <w:bCs/>
+        </w:rPr>
+        <w:t>INSERT INTO</w:t>
+      </w:r>
+      <w:r>
+        <w:t xml:space="preserve"> users (name, age, birthday) </w:t>
+      </w:r>
+      <w:r>
+        <w:rPr>
+          <w:b/>
+          <w:bCs/>
+        </w:rPr>
+        <w:t>VALUES</w:t>
+      </w:r>
+      <w:r>
+        <w:t xml:space="preserve"> ('Andrei', 31, '1989-12-07'</w:t>
+      </w:r>
+      <w:proofErr w:type="gramStart"/>
+      <w:r>
+        <w:t>);</w:t>
+      </w:r>
+      <w:proofErr w:type="gramEnd"/>
+    </w:p>
+    <w:p>
+      <w:pPr>
+        <w:pStyle w:val="Listaszerbekezds"/>
+        <w:numPr>
+          <w:ilvl w:val="4"/>
+          <w:numId w:val="1"/>
+        </w:numPr>
+      </w:pPr>
+      <w:r>
+        <w:rPr>
+          <w:b/>
+          <w:bCs/>
+        </w:rPr>
+        <w:t>SELECT</w:t>
+      </w:r>
+      <w:r>
+        <w:t xml:space="preserve"> name, age, birthday </w:t>
+      </w:r>
+      <w:r>
+        <w:rPr>
+          <w:b/>
+          <w:bCs/>
+        </w:rPr>
+        <w:t>FROM</w:t>
+      </w:r>
+      <w:r>
+        <w:t xml:space="preserve"> </w:t>
+      </w:r>
+      <w:proofErr w:type="gramStart"/>
+      <w:r>
+        <w:t>users;</w:t>
+      </w:r>
+      <w:proofErr w:type="gramEnd"/>
+    </w:p>
+    <w:p>
+      <w:pPr>
+        <w:pStyle w:val="Listaszerbekezds"/>
+        <w:numPr>
+          <w:ilvl w:val="4"/>
+          <w:numId w:val="1"/>
+        </w:numPr>
+      </w:pPr>
+      <w:r>
+        <w:t xml:space="preserve">SELECT </w:t>
+      </w:r>
+      <w:r>
+        <w:t>*</w:t>
+      </w:r>
+      <w:r>
+        <w:t xml:space="preserve"> FROM </w:t>
+      </w:r>
+      <w:proofErr w:type="gramStart"/>
+      <w:r>
+        <w:t>users;</w:t>
+      </w:r>
+      <w:proofErr w:type="gramEnd"/>
+    </w:p>
+    <w:p>
+      <w:pPr>
+        <w:pStyle w:val="Listaszerbekezds"/>
+        <w:numPr>
+          <w:ilvl w:val="4"/>
+          <w:numId w:val="1"/>
+        </w:numPr>
+      </w:pPr>
+      <w:r>
+        <w:rPr>
+          <w:b/>
+          <w:bCs/>
+        </w:rPr>
+        <w:t>ALTER</w:t>
+      </w:r>
+      <w:r>
+        <w:t xml:space="preserve"> TABLE users ADD score </w:t>
+      </w:r>
+      <w:proofErr w:type="spellStart"/>
+      <w:proofErr w:type="gramStart"/>
+      <w:r>
+        <w:t>smallint</w:t>
+      </w:r>
+      <w:proofErr w:type="spellEnd"/>
+      <w:r>
+        <w:t>;</w:t>
+      </w:r>
+      <w:proofErr w:type="gramEnd"/>
+    </w:p>
+    <w:p>
+      <w:pPr>
+        <w:pStyle w:val="Listaszerbekezds"/>
+        <w:numPr>
+          <w:ilvl w:val="4"/>
+          <w:numId w:val="1"/>
+        </w:numPr>
+      </w:pPr>
+      <w:r>
+        <w:rPr>
+          <w:b/>
+          <w:bCs/>
+        </w:rPr>
+        <w:t>UPDATE</w:t>
+      </w:r>
+      <w:r>
+        <w:t xml:space="preserve"> users </w:t>
+      </w:r>
+      <w:r>
+        <w:rPr>
+          <w:b/>
+          <w:bCs/>
+        </w:rPr>
+        <w:t>SET</w:t>
+      </w:r>
+      <w:r>
+        <w:t xml:space="preserve"> score = 50 </w:t>
+      </w:r>
+      <w:r>
+        <w:rPr>
+          <w:b/>
+          <w:bCs/>
+        </w:rPr>
+        <w:t>WHERE</w:t>
+      </w:r>
+      <w:r>
+        <w:t xml:space="preserve"> name='Andrei</w:t>
+      </w:r>
+      <w:proofErr w:type="gramStart"/>
+      <w:r>
+        <w:t>';</w:t>
+      </w:r>
+      <w:proofErr w:type="gramEnd"/>
+    </w:p>
+    <w:p>
+      <w:pPr>
+        <w:pStyle w:val="Listaszerbekezds"/>
+        <w:numPr>
+          <w:ilvl w:val="4"/>
+          <w:numId w:val="1"/>
+        </w:numPr>
+      </w:pPr>
+      <w:r>
+        <w:t xml:space="preserve">UPDATE users SET score = 99 WHERE age = 37 OR age = </w:t>
+      </w:r>
+      <w:proofErr w:type="gramStart"/>
+      <w:r>
+        <w:t>45;</w:t>
+      </w:r>
+      <w:proofErr w:type="gramEnd"/>
+    </w:p>
+    <w:p>
+      <w:pPr>
+        <w:pStyle w:val="Listaszerbekezds"/>
+        <w:numPr>
+          <w:ilvl w:val="4"/>
+          <w:numId w:val="1"/>
+        </w:numPr>
+      </w:pPr>
+      <w:r>
+        <w:t xml:space="preserve">SELECT * FROM users WHERE name </w:t>
+      </w:r>
+      <w:r>
+        <w:rPr>
+          <w:b/>
+          <w:bCs/>
+        </w:rPr>
+        <w:t>LIKE</w:t>
+      </w:r>
+      <w:r>
+        <w:t xml:space="preserve"> 'B%</w:t>
+      </w:r>
+      <w:proofErr w:type="gramStart"/>
+      <w:r>
+        <w:t>';</w:t>
+      </w:r>
+      <w:proofErr w:type="gramEnd"/>
+    </w:p>
+    <w:p>
+      <w:pPr>
+        <w:pStyle w:val="Listaszerbekezds"/>
+        <w:numPr>
+          <w:ilvl w:val="4"/>
+          <w:numId w:val="1"/>
+        </w:numPr>
+      </w:pPr>
+      <w:r>
+        <w:t xml:space="preserve">SELECT * FROM users </w:t>
+      </w:r>
+      <w:r>
+        <w:rPr>
+          <w:b/>
+          <w:bCs/>
+        </w:rPr>
+        <w:t>ORDER BY</w:t>
+      </w:r>
+      <w:r>
+        <w:t xml:space="preserve"> birthday </w:t>
+      </w:r>
+      <w:proofErr w:type="gramStart"/>
+      <w:r>
+        <w:rPr>
+          <w:b/>
+          <w:bCs/>
+        </w:rPr>
+        <w:t>ASC</w:t>
+      </w:r>
+      <w:r>
+        <w:t>;</w:t>
+      </w:r>
+      <w:proofErr w:type="gramEnd"/>
+    </w:p>
+    <w:p>
+      <w:pPr>
+        <w:pStyle w:val="Listaszerbekezds"/>
+        <w:numPr>
+          <w:ilvl w:val="4"/>
+          <w:numId w:val="1"/>
+        </w:numPr>
+      </w:pPr>
+      <w:r>
+        <w:t xml:space="preserve">SELECT </w:t>
+      </w:r>
+      <w:proofErr w:type="gramStart"/>
+      <w:r>
+        <w:rPr>
+          <w:b/>
+          <w:bCs/>
+        </w:rPr>
+        <w:t>AVG</w:t>
+      </w:r>
+      <w:r>
+        <w:t>(</w:t>
+      </w:r>
+      <w:proofErr w:type="gramEnd"/>
+      <w:r>
+        <w:t>age) FROM users;</w:t>
+      </w:r>
+    </w:p>
+    <w:p>
+      <w:pPr>
+        <w:pStyle w:val="Listaszerbekezds"/>
+        <w:numPr>
+          <w:ilvl w:val="4"/>
+          <w:numId w:val="1"/>
+        </w:numPr>
+      </w:pPr>
+      <w:r>
+        <w:t xml:space="preserve">SELECT </w:t>
+      </w:r>
+      <w:proofErr w:type="gramStart"/>
+      <w:r>
+        <w:rPr>
+          <w:b/>
+          <w:bCs/>
+        </w:rPr>
+        <w:t>SUM</w:t>
+      </w:r>
+      <w:r>
+        <w:t>(</w:t>
+      </w:r>
+      <w:proofErr w:type="gramEnd"/>
+      <w:r>
+        <w:t>age) FROM users;</w:t>
+      </w:r>
+    </w:p>
+    <w:p>
+      <w:pPr>
+        <w:pStyle w:val="Listaszerbekezds"/>
+        <w:numPr>
+          <w:ilvl w:val="4"/>
+          <w:numId w:val="1"/>
+        </w:numPr>
+      </w:pPr>
+      <w:r>
+        <w:t xml:space="preserve">create table </w:t>
+      </w:r>
+      <w:proofErr w:type="gramStart"/>
+      <w:r>
+        <w:t>login(</w:t>
+      </w:r>
+      <w:proofErr w:type="gramEnd"/>
+    </w:p>
+    <w:p>
+      <w:pPr>
+        <w:pStyle w:val="Listaszerbekezds"/>
+        <w:numPr>
+          <w:ilvl w:val="4"/>
+          <w:numId w:val="1"/>
+        </w:numPr>
+      </w:pPr>
+      <w:r>
+        <w:tab/>
+        <w:t xml:space="preserve">ID </w:t>
+      </w:r>
+      <w:r>
+        <w:rPr>
+          <w:b/>
+          <w:bCs/>
+        </w:rPr>
+        <w:t>serial</w:t>
+      </w:r>
+      <w:r>
+        <w:t xml:space="preserve"> </w:t>
+      </w:r>
+      <w:r>
+        <w:rPr>
+          <w:b/>
+          <w:bCs/>
+        </w:rPr>
+        <w:t>not null primary key,</w:t>
+      </w:r>
+    </w:p>
+    <w:p>
+      <w:pPr>
+        <w:pStyle w:val="Listaszerbekezds"/>
+        <w:numPr>
+          <w:ilvl w:val="4"/>
+          <w:numId w:val="1"/>
+        </w:numPr>
+      </w:pPr>
+      <w:r>
+        <w:tab/>
+        <w:t xml:space="preserve">secret </w:t>
+      </w:r>
+      <w:r>
+        <w:rPr>
+          <w:b/>
+          <w:bCs/>
+        </w:rPr>
+        <w:t>VARCHAR (100)</w:t>
+      </w:r>
+      <w:r>
+        <w:t xml:space="preserve"> not null,</w:t>
+      </w:r>
+    </w:p>
+    <w:p>
+      <w:pPr>
+        <w:pStyle w:val="Listaszerbekezds"/>
+        <w:numPr>
+          <w:ilvl w:val="4"/>
+          <w:numId w:val="1"/>
+        </w:numPr>
+      </w:pPr>
+      <w:r>
+        <w:tab/>
+        <w:t xml:space="preserve">name text </w:t>
+      </w:r>
+      <w:r>
+        <w:rPr>
+          <w:b/>
+          <w:bCs/>
+        </w:rPr>
+        <w:t>unique</w:t>
+      </w:r>
+      <w:r>
+        <w:t xml:space="preserve"> not null,</w:t>
+      </w:r>
+    </w:p>
+    <w:p>
+      <w:pPr>
+        <w:pStyle w:val="Listaszerbekezds"/>
+        <w:numPr>
+          <w:ilvl w:val="4"/>
+          <w:numId w:val="1"/>
+        </w:numPr>
+      </w:pPr>
+      <w:r>
+        <w:t>);</w:t>
+      </w:r>
+    </w:p>
+    <w:p>
+      <w:pPr>
+        <w:pStyle w:val="Listaszerbekezds"/>
+        <w:numPr>
+          <w:ilvl w:val="4"/>
+          <w:numId w:val="1"/>
+        </w:numPr>
+      </w:pPr>
+      <w:r>
+        <w:t xml:space="preserve">SELECT * FROM users </w:t>
+      </w:r>
+      <w:r>
+        <w:rPr>
+          <w:b/>
+          <w:bCs/>
+        </w:rPr>
+        <w:t>JOIN</w:t>
+      </w:r>
+      <w:r>
+        <w:t xml:space="preserve"> login </w:t>
+      </w:r>
+      <w:r>
+        <w:rPr>
+          <w:b/>
+          <w:bCs/>
+        </w:rPr>
+        <w:t>ON</w:t>
+      </w:r>
+      <w:r>
+        <w:t xml:space="preserve"> users.name = </w:t>
+      </w:r>
+      <w:proofErr w:type="gramStart"/>
+      <w:r>
+        <w:t>login.name;</w:t>
+      </w:r>
+      <w:proofErr w:type="gramEnd"/>
+    </w:p>
+    <w:p>
+      <w:pPr>
+        <w:pStyle w:val="Listaszerbekezds"/>
+        <w:numPr>
+          <w:ilvl w:val="4"/>
+          <w:numId w:val="1"/>
+        </w:numPr>
+      </w:pPr>
+      <w:r>
+        <w:rPr>
+          <w:b/>
+          <w:bCs/>
+        </w:rPr>
+        <w:t>DELETE FROM</w:t>
+      </w:r>
+      <w:r>
+        <w:t xml:space="preserve"> users WHERE name = 'Sally</w:t>
+      </w:r>
+      <w:proofErr w:type="gramStart"/>
+      <w:r>
+        <w:t>';</w:t>
+      </w:r>
+      <w:proofErr w:type="gramEnd"/>
+    </w:p>
+    <w:p>
+      <w:pPr>
+        <w:pStyle w:val="Listaszerbekezds"/>
+        <w:numPr>
+          <w:ilvl w:val="4"/>
+          <w:numId w:val="1"/>
+        </w:numPr>
+      </w:pPr>
+      <w:r>
+        <w:rPr>
+          <w:b/>
+          <w:bCs/>
+        </w:rPr>
+        <w:t>DROP TABLE</w:t>
+      </w:r>
+      <w:r>
+        <w:t xml:space="preserve"> </w:t>
+      </w:r>
+      <w:proofErr w:type="gramStart"/>
+      <w:r>
+        <w:t>login;</w:t>
+      </w:r>
+      <w:proofErr w:type="gramEnd"/>
+    </w:p>
+    <w:p>
+      <w:pPr>
+        <w:pStyle w:val="Listaszerbekezds"/>
+        <w:numPr>
+          <w:ilvl w:val="4"/>
+          <w:numId w:val="1"/>
+        </w:numPr>
+      </w:pPr>
+      <w:r>
+        <w:rPr>
+          <w:b/>
+          <w:bCs/>
+        </w:rPr>
+        <w:t>DEFAULT</w:t>
+      </w:r>
+    </w:p>
+    <w:p>
+      <w:pPr>
+        <w:pStyle w:val="Listaszerbekezds"/>
+        <w:numPr>
+          <w:ilvl w:val="4"/>
+          <w:numId w:val="1"/>
+        </w:numPr>
+      </w:pPr>
+      <w:r>
+        <w:rPr>
+          <w:b/>
+          <w:bCs/>
+        </w:rPr>
+        <w:t>TIMESTAMP</w:t>
+      </w:r>
+    </w:p>
+    <w:p>
+      <w:pPr>
+        <w:pStyle w:val="Listaszerbekezds"/>
+        <w:numPr>
+          <w:ilvl w:val="4"/>
+          <w:numId w:val="1"/>
+        </w:numPr>
+      </w:pPr>
     </w:p>
     <w:p>
       <w:pPr>
@@ -2435,7 +5567,7 @@
         </w:numPr>
       </w:pPr>
       <w:r>
-        <w:t>Test individual functions or classes</w:t>
+        <w:t>Two or more tables with columns and rows</w:t>
       </w:r>
     </w:p>
     <w:p>
@@ -2447,7 +5579,200 @@
         </w:numPr>
       </w:pPr>
       <w:r>
-        <w:t>Functional Programming, Pure Functions, very easy to test</w:t>
+        <w:t>Each row represents an entry</w:t>
+      </w:r>
+    </w:p>
+    <w:p>
+      <w:pPr>
+        <w:pStyle w:val="Listaszerbekezds"/>
+        <w:numPr>
+          <w:ilvl w:val="2"/>
+          <w:numId w:val="1"/>
+        </w:numPr>
+      </w:pPr>
+      <w:r>
+        <w:t xml:space="preserve">Each column </w:t>
+      </w:r>
+      <w:proofErr w:type="gramStart"/>
+      <w:r>
+        <w:t>store</w:t>
+      </w:r>
+      <w:proofErr w:type="gramEnd"/>
+      <w:r>
+        <w:t xml:space="preserve"> a very specific type of information</w:t>
+      </w:r>
+    </w:p>
+    <w:p>
+      <w:pPr>
+        <w:pStyle w:val="Listaszerbekezds"/>
+        <w:numPr>
+          <w:ilvl w:val="1"/>
+          <w:numId w:val="1"/>
+        </w:numPr>
+      </w:pPr>
+      <w:r>
+        <w:t>The relation between tables and field is called schema</w:t>
+      </w:r>
+    </w:p>
+    <w:p>
+      <w:pPr>
+        <w:pStyle w:val="Listaszerbekezds"/>
+        <w:numPr>
+          <w:ilvl w:val="1"/>
+          <w:numId w:val="1"/>
+        </w:numPr>
+      </w:pPr>
+      <w:r>
+        <w:t>Primary key: identifies each row in a table</w:t>
+      </w:r>
+    </w:p>
+    <w:p>
+      <w:pPr>
+        <w:pStyle w:val="Listaszerbekezds"/>
+        <w:numPr>
+          <w:ilvl w:val="1"/>
+          <w:numId w:val="1"/>
+        </w:numPr>
+      </w:pPr>
+      <w:r>
+        <w:t xml:space="preserve">Foreign key: </w:t>
+      </w:r>
+    </w:p>
+    <w:p>
+      <w:pPr>
+        <w:pStyle w:val="Listaszerbekezds"/>
+        <w:numPr>
+          <w:ilvl w:val="1"/>
+          <w:numId w:val="1"/>
+        </w:numPr>
+      </w:pPr>
+      <w:r>
+        <w:t>With SQL we can communicate with the databases</w:t>
+      </w:r>
+    </w:p>
+    <w:p>
+      <w:pPr>
+        <w:pStyle w:val="Listaszerbekezds"/>
+        <w:numPr>
+          <w:ilvl w:val="1"/>
+          <w:numId w:val="1"/>
+        </w:numPr>
+      </w:pPr>
+      <w:proofErr w:type="spellStart"/>
+      <w:r>
+        <w:t>nodejs</w:t>
+      </w:r>
+      <w:proofErr w:type="spellEnd"/>
+      <w:r>
+        <w:t xml:space="preserve">: knex.js / </w:t>
+      </w:r>
+      <w:proofErr w:type="gramStart"/>
+      <w:r>
+        <w:t>increment(</w:t>
+      </w:r>
+      <w:proofErr w:type="gramEnd"/>
+      <w:r>
+        <w:t>)</w:t>
+      </w:r>
+    </w:p>
+    <w:p>
+      <w:pPr>
+        <w:pStyle w:val="Listaszerbekezds"/>
+        <w:numPr>
+          <w:ilvl w:val="1"/>
+          <w:numId w:val="1"/>
+        </w:numPr>
+      </w:pPr>
+      <w:r>
+        <w:t>Transactions</w:t>
+      </w:r>
+    </w:p>
+    <w:p>
+      <w:pPr>
+        <w:pStyle w:val="Listaszerbekezds"/>
+        <w:numPr>
+          <w:ilvl w:val="2"/>
+          <w:numId w:val="1"/>
+        </w:numPr>
+      </w:pPr>
+      <w:r>
+        <w:t xml:space="preserve">Transactions are an important feature of relational databases, as they allow correct recovery from failures and keep a database consistent even in cases of system failure. </w:t>
+      </w:r>
+    </w:p>
+    <w:p>
+      <w:pPr>
+        <w:pStyle w:val="Listaszerbekezds"/>
+        <w:numPr>
+          <w:ilvl w:val="2"/>
+          <w:numId w:val="1"/>
+        </w:numPr>
+      </w:pPr>
+      <w:r>
+        <w:t xml:space="preserve">All queries within a transaction are executed on the same database </w:t>
+      </w:r>
+      <w:proofErr w:type="gramStart"/>
+      <w:r>
+        <w:t>connection, and</w:t>
+      </w:r>
+      <w:proofErr w:type="gramEnd"/>
+      <w:r>
+        <w:t xml:space="preserve"> run the entire set of queries as a single unit of work. </w:t>
+      </w:r>
+    </w:p>
+    <w:p>
+      <w:pPr>
+        <w:pStyle w:val="Listaszerbekezds"/>
+        <w:numPr>
+          <w:ilvl w:val="2"/>
+          <w:numId w:val="1"/>
+        </w:numPr>
+      </w:pPr>
+      <w:r>
+        <w:t>Any failure will mean the database will rollback any queries executed on that connection to the pre-transaction state.</w:t>
+      </w:r>
+    </w:p>
+    <w:p>
+      <w:pPr>
+        <w:pStyle w:val="Listaszerbekezds"/>
+        <w:numPr>
+          <w:ilvl w:val="0"/>
+          <w:numId w:val="1"/>
+        </w:numPr>
+        <w:rPr>
+          <w:b/>
+          <w:bCs/>
+        </w:rPr>
+      </w:pPr>
+      <w:r>
+        <w:rPr>
+          <w:b/>
+          <w:bCs/>
+        </w:rPr>
+        <w:t>NoSQL</w:t>
+      </w:r>
+    </w:p>
+    <w:p>
+      <w:pPr>
+        <w:pStyle w:val="Listaszerbekezds"/>
+        <w:numPr>
+          <w:ilvl w:val="1"/>
+          <w:numId w:val="1"/>
+        </w:numPr>
+      </w:pPr>
+      <w:r>
+        <w:t>Types</w:t>
+      </w:r>
+    </w:p>
+    <w:p>
+      <w:pPr>
+        <w:pStyle w:val="Listaszerbekezds"/>
+        <w:numPr>
+          <w:ilvl w:val="2"/>
+          <w:numId w:val="1"/>
+        </w:numPr>
+      </w:pPr>
+      <w:r>
+        <w:t>MongoDB</w:t>
       </w:r>
     </w:p>
     <w:p>
@@ -2459,7 +5784,7 @@
         </w:numPr>
       </w:pPr>
       <w:r>
-        <w:t>Deterministic</w:t>
+        <w:t>Document Oriented</w:t>
       </w:r>
     </w:p>
     <w:p>
@@ -2471,7 +5796,7 @@
         </w:numPr>
       </w:pPr>
       <w:r>
-        <w:t>Pure Function Component: Props -&gt; View</w:t>
+        <w:t>Has its own MongoDB query language</w:t>
       </w:r>
     </w:p>
     <w:p>
@@ -2483,580 +5808,63 @@
         </w:numPr>
       </w:pPr>
       <w:r>
-        <w:t>Write separated code</w:t>
-      </w:r>
-    </w:p>
-    <w:p>
-      <w:pPr>
-        <w:pStyle w:val="Listaszerbekezds"/>
-        <w:numPr>
-          <w:ilvl w:val="2"/>
-          <w:numId w:val="1"/>
-        </w:numPr>
-      </w:pPr>
-      <w:r>
-        <w:t xml:space="preserve">Contracts: </w:t>
-      </w:r>
-      <w:r>
-        <w:rPr>
-          <w:b/>
-          <w:bCs/>
-        </w:rPr>
-        <w:t xml:space="preserve">unit tests do not test the </w:t>
-      </w:r>
-      <w:proofErr w:type="gramStart"/>
-      <w:r>
-        <w:rPr>
-          <w:b/>
-          <w:bCs/>
-        </w:rPr>
-        <w:t>so called</w:t>
-      </w:r>
-      <w:proofErr w:type="gramEnd"/>
-      <w:r>
-        <w:rPr>
-          <w:b/>
-          <w:bCs/>
-        </w:rPr>
-        <w:t xml:space="preserve"> contracts!</w:t>
-      </w:r>
-    </w:p>
-    <w:p>
-      <w:pPr>
-        <w:pStyle w:val="Listaszerbekezds"/>
-        <w:numPr>
-          <w:ilvl w:val="2"/>
-          <w:numId w:val="1"/>
-        </w:numPr>
-      </w:pPr>
-      <w:r>
-        <w:t xml:space="preserve">Run on </w:t>
-      </w:r>
-      <w:proofErr w:type="gramStart"/>
-      <w:r>
-        <w:t>save, or</w:t>
-      </w:r>
-      <w:proofErr w:type="gramEnd"/>
-      <w:r>
-        <w:t xml:space="preserve"> commit.</w:t>
-      </w:r>
-    </w:p>
-    <w:p>
-      <w:pPr>
-        <w:pStyle w:val="Listaszerbekezds"/>
-        <w:numPr>
-          <w:ilvl w:val="1"/>
-          <w:numId w:val="1"/>
-        </w:numPr>
-        <w:rPr>
-          <w:b/>
-          <w:bCs/>
-        </w:rPr>
-      </w:pPr>
-      <w:r>
-        <w:rPr>
-          <w:b/>
-          <w:bCs/>
-        </w:rPr>
-        <w:t>Integration Tests</w:t>
-      </w:r>
-    </w:p>
-    <w:p>
-      <w:pPr>
-        <w:pStyle w:val="Listaszerbekezds"/>
-        <w:numPr>
-          <w:ilvl w:val="2"/>
-          <w:numId w:val="1"/>
-        </w:numPr>
-      </w:pPr>
-      <w:r>
-        <w:t>Testing different parts of the application working together</w:t>
-      </w:r>
-    </w:p>
-    <w:p>
-      <w:pPr>
-        <w:pStyle w:val="Listaszerbekezds"/>
-        <w:numPr>
-          <w:ilvl w:val="2"/>
-          <w:numId w:val="1"/>
-        </w:numPr>
-      </w:pPr>
-      <w:r>
-        <w:t>Cross-communication between units</w:t>
-      </w:r>
-    </w:p>
-    <w:p>
-      <w:pPr>
-        <w:pStyle w:val="Listaszerbekezds"/>
-        <w:numPr>
-          <w:ilvl w:val="2"/>
-          <w:numId w:val="1"/>
-        </w:numPr>
-      </w:pPr>
-      <w:r>
-        <w:t xml:space="preserve">Stubs, mocking </w:t>
-      </w:r>
+        <w:t>Redis</w:t>
+      </w:r>
+    </w:p>
+    <w:p>
+      <w:pPr>
+        <w:pStyle w:val="Listaszerbekezds"/>
+        <w:numPr>
+          <w:ilvl w:val="1"/>
+          <w:numId w:val="1"/>
+        </w:numPr>
+      </w:pPr>
+      <w:r>
+        <w:t>We do not need to have a pre-defined schema</w:t>
+      </w:r>
+    </w:p>
+    <w:p>
+      <w:pPr>
+        <w:pStyle w:val="Listaszerbekezds"/>
+        <w:numPr>
+          <w:ilvl w:val="1"/>
+          <w:numId w:val="1"/>
+        </w:numPr>
+      </w:pPr>
+      <w:r>
+        <w:t>Allow greater flexibility</w:t>
+      </w:r>
+    </w:p>
+    <w:p>
+      <w:pPr>
+        <w:pStyle w:val="Listaszerbekezds"/>
+        <w:numPr>
+          <w:ilvl w:val="0"/>
+          <w:numId w:val="1"/>
+        </w:numPr>
+      </w:pPr>
+    </w:p>
+    <w:p/>
+    <w:p>
       <w:proofErr w:type="spellStart"/>
       <w:r>
-        <w:t>db</w:t>
+        <w:t>Misc</w:t>
       </w:r>
       <w:proofErr w:type="spellEnd"/>
-      <w:r>
-        <w:t xml:space="preserve"> calls</w:t>
-      </w:r>
-    </w:p>
-    <w:p>
-      <w:pPr>
-        <w:pStyle w:val="Listaszerbekezds"/>
-        <w:numPr>
-          <w:ilvl w:val="2"/>
-          <w:numId w:val="1"/>
-        </w:numPr>
-      </w:pPr>
-      <w:r>
-        <w:t>Impossible to cover everything</w:t>
-      </w:r>
-    </w:p>
-    <w:p>
-      <w:pPr>
-        <w:pStyle w:val="Listaszerbekezds"/>
-        <w:numPr>
-          <w:ilvl w:val="1"/>
-          <w:numId w:val="1"/>
-        </w:numPr>
-        <w:rPr>
-          <w:b/>
-          <w:bCs/>
-        </w:rPr>
-      </w:pPr>
-      <w:r>
-        <w:rPr>
-          <w:b/>
-          <w:bCs/>
-        </w:rPr>
-        <w:t>Automation (UI) Tests</w:t>
-      </w:r>
-    </w:p>
-    <w:p>
-      <w:pPr>
-        <w:pStyle w:val="Listaszerbekezds"/>
-        <w:numPr>
-          <w:ilvl w:val="2"/>
-          <w:numId w:val="1"/>
-        </w:numPr>
-      </w:pPr>
-      <w:r>
-        <w:t xml:space="preserve">Testing real life </w:t>
-      </w:r>
-      <w:proofErr w:type="spellStart"/>
-      <w:r>
-        <w:t>behaviour</w:t>
-      </w:r>
-      <w:proofErr w:type="spellEnd"/>
-    </w:p>
-    <w:p>
-      <w:pPr>
-        <w:pStyle w:val="Listaszerbekezds"/>
-        <w:numPr>
-          <w:ilvl w:val="2"/>
-          <w:numId w:val="1"/>
-        </w:numPr>
-      </w:pPr>
-      <w:r>
-        <w:t>Humans could test this too</w:t>
-      </w:r>
-    </w:p>
-    <w:p>
-      <w:pPr>
-        <w:pStyle w:val="Listaszerbekezds"/>
-        <w:numPr>
-          <w:ilvl w:val="2"/>
-          <w:numId w:val="1"/>
-        </w:numPr>
-      </w:pPr>
-      <w:r>
-        <w:t>They always run in a browser(-like) environment</w:t>
-      </w:r>
-    </w:p>
-    <w:p>
-      <w:pPr>
-        <w:pStyle w:val="Listaszerbekezds"/>
-        <w:numPr>
-          <w:ilvl w:val="2"/>
-          <w:numId w:val="1"/>
-        </w:numPr>
-      </w:pPr>
-      <w:r>
-        <w:t>The hardest to set up (different environments, edge cases)</w:t>
-      </w:r>
-    </w:p>
-    <w:p>
-      <w:pPr>
-        <w:pStyle w:val="Listaszerbekezds"/>
-        <w:numPr>
-          <w:ilvl w:val="0"/>
-          <w:numId w:val="1"/>
-        </w:numPr>
-      </w:pPr>
-      <w:r>
-        <w:rPr>
-          <w:b/>
-          <w:bCs/>
-        </w:rPr>
-        <w:t>Testing</w:t>
-      </w:r>
-      <w:r>
-        <w:t xml:space="preserve"> Libraries</w:t>
-      </w:r>
-    </w:p>
-    <w:p>
-      <w:pPr>
-        <w:pStyle w:val="Listaszerbekezds"/>
-        <w:numPr>
-          <w:ilvl w:val="1"/>
-          <w:numId w:val="1"/>
-        </w:numPr>
-      </w:pPr>
-      <w:r>
-        <w:t>Jasmine</w:t>
-      </w:r>
-    </w:p>
-    <w:p>
-      <w:pPr>
-        <w:pStyle w:val="Listaszerbekezds"/>
-        <w:numPr>
-          <w:ilvl w:val="1"/>
-          <w:numId w:val="1"/>
-        </w:numPr>
-      </w:pPr>
-      <w:r>
-        <w:t>Jest</w:t>
-      </w:r>
-    </w:p>
-    <w:p>
-      <w:pPr>
-        <w:pStyle w:val="Listaszerbekezds"/>
-        <w:numPr>
-          <w:ilvl w:val="1"/>
-          <w:numId w:val="1"/>
-        </w:numPr>
-      </w:pPr>
-      <w:r>
-        <w:t>Mocha</w:t>
-      </w:r>
-    </w:p>
-    <w:p>
-      <w:pPr>
-        <w:pStyle w:val="Listaszerbekezds"/>
-        <w:numPr>
-          <w:ilvl w:val="0"/>
-          <w:numId w:val="1"/>
-        </w:numPr>
-      </w:pPr>
-      <w:r>
-        <w:rPr>
-          <w:b/>
-          <w:bCs/>
-        </w:rPr>
-        <w:t>Assertion</w:t>
-      </w:r>
-      <w:r>
-        <w:t xml:space="preserve"> Libraries</w:t>
-      </w:r>
-    </w:p>
-    <w:p>
-      <w:pPr>
-        <w:pStyle w:val="Listaszerbekezds"/>
-        <w:numPr>
-          <w:ilvl w:val="1"/>
-          <w:numId w:val="1"/>
-        </w:numPr>
-      </w:pPr>
-      <w:r>
-        <w:t>Jasmine</w:t>
-      </w:r>
-    </w:p>
-    <w:p>
-      <w:pPr>
-        <w:pStyle w:val="Listaszerbekezds"/>
-        <w:numPr>
-          <w:ilvl w:val="1"/>
-          <w:numId w:val="1"/>
-        </w:numPr>
-      </w:pPr>
-      <w:r>
-        <w:t>Jest</w:t>
-      </w:r>
-    </w:p>
-    <w:p>
-      <w:pPr>
-        <w:pStyle w:val="Listaszerbekezds"/>
-        <w:numPr>
-          <w:ilvl w:val="1"/>
-          <w:numId w:val="1"/>
-        </w:numPr>
-      </w:pPr>
-      <w:r>
-        <w:t>Chai</w:t>
-      </w:r>
-    </w:p>
-    <w:p>
-      <w:pPr>
-        <w:pStyle w:val="Listaszerbekezds"/>
-        <w:numPr>
-          <w:ilvl w:val="0"/>
-          <w:numId w:val="1"/>
-        </w:numPr>
-      </w:pPr>
-      <w:r>
-        <w:t xml:space="preserve">Test </w:t>
-      </w:r>
-      <w:r>
-        <w:rPr>
-          <w:b/>
-          <w:bCs/>
-        </w:rPr>
-        <w:t>Runner</w:t>
-      </w:r>
-    </w:p>
-    <w:p>
-      <w:pPr>
-        <w:pStyle w:val="Listaszerbekezds"/>
-        <w:numPr>
-          <w:ilvl w:val="1"/>
-          <w:numId w:val="1"/>
-        </w:numPr>
-      </w:pPr>
-      <w:r>
-        <w:t>…</w:t>
-      </w:r>
-    </w:p>
-    <w:p>
-      <w:pPr>
-        <w:pStyle w:val="Listaszerbekezds"/>
-        <w:numPr>
-          <w:ilvl w:val="1"/>
-          <w:numId w:val="1"/>
-        </w:numPr>
-      </w:pPr>
-      <w:r>
-        <w:t>Karma (allows tests to run in the browser)</w:t>
-      </w:r>
-    </w:p>
-    <w:p>
-      <w:pPr>
-        <w:pStyle w:val="Listaszerbekezds"/>
-        <w:numPr>
-          <w:ilvl w:val="2"/>
-          <w:numId w:val="1"/>
-        </w:numPr>
-      </w:pPr>
-      <w:r>
-        <w:t>Puppeteer</w:t>
-      </w:r>
-    </w:p>
-    <w:p>
-      <w:pPr>
-        <w:pStyle w:val="Listaszerbekezds"/>
-        <w:numPr>
-          <w:ilvl w:val="2"/>
-          <w:numId w:val="1"/>
-        </w:numPr>
-      </w:pPr>
-      <w:proofErr w:type="spellStart"/>
-      <w:r>
-        <w:t>jsdom</w:t>
-      </w:r>
-      <w:proofErr w:type="spellEnd"/>
-      <w:r>
-        <w:t xml:space="preserve"> – DOM-like API</w:t>
-      </w:r>
-    </w:p>
-    <w:p>
-      <w:pPr>
-        <w:pStyle w:val="Listaszerbekezds"/>
-        <w:numPr>
-          <w:ilvl w:val="0"/>
-          <w:numId w:val="1"/>
-        </w:numPr>
-      </w:pPr>
-      <w:r>
-        <w:rPr>
-          <w:b/>
-          <w:bCs/>
-        </w:rPr>
-        <w:t>Mocks</w:t>
-      </w:r>
-      <w:r>
-        <w:t xml:space="preserve"> (fakes functions), </w:t>
-      </w:r>
-      <w:r>
-        <w:rPr>
-          <w:b/>
-          <w:bCs/>
-        </w:rPr>
-        <w:t>Spies</w:t>
-      </w:r>
-      <w:r>
-        <w:t xml:space="preserve"> (information about functions), </w:t>
-      </w:r>
-      <w:r>
-        <w:rPr>
-          <w:b/>
-          <w:bCs/>
-        </w:rPr>
-        <w:t>Stubs</w:t>
-      </w:r>
-      <w:r>
-        <w:t xml:space="preserve"> (replaces functions)</w:t>
-      </w:r>
-    </w:p>
-    <w:p>
-      <w:pPr>
-        <w:pStyle w:val="Listaszerbekezds"/>
-        <w:numPr>
-          <w:ilvl w:val="1"/>
-          <w:numId w:val="1"/>
-        </w:numPr>
-      </w:pPr>
-      <w:r>
-        <w:t>…</w:t>
-      </w:r>
-    </w:p>
-    <w:p>
-      <w:pPr>
-        <w:pStyle w:val="Listaszerbekezds"/>
-        <w:numPr>
-          <w:ilvl w:val="1"/>
-          <w:numId w:val="1"/>
-        </w:numPr>
-      </w:pPr>
-      <w:r>
-        <w:t>Sinon.js</w:t>
-      </w:r>
-    </w:p>
-    <w:p>
-      <w:pPr>
-        <w:pStyle w:val="Listaszerbekezds"/>
-        <w:numPr>
-          <w:ilvl w:val="0"/>
-          <w:numId w:val="1"/>
-        </w:numPr>
-      </w:pPr>
-      <w:r>
-        <w:rPr>
-          <w:b/>
-          <w:bCs/>
-        </w:rPr>
-        <w:t>Code Coverage</w:t>
-      </w:r>
-      <w:r>
-        <w:t xml:space="preserve"> (what percentage of the source code is tested)</w:t>
-      </w:r>
-    </w:p>
-    <w:p>
-      <w:pPr>
-        <w:pStyle w:val="Listaszerbekezds"/>
-        <w:numPr>
-          <w:ilvl w:val="1"/>
-          <w:numId w:val="1"/>
-        </w:numPr>
-      </w:pPr>
-      <w:r>
-        <w:t>Istanbul</w:t>
-      </w:r>
-    </w:p>
-    <w:p>
-      <w:pPr>
-        <w:pStyle w:val="Listaszerbekezds"/>
-        <w:numPr>
-          <w:ilvl w:val="0"/>
-          <w:numId w:val="1"/>
-        </w:numPr>
-      </w:pPr>
-      <w:r>
-        <w:rPr>
-          <w:b/>
-          <w:bCs/>
-        </w:rPr>
-        <w:t>BDD</w:t>
-      </w:r>
-      <w:r>
-        <w:t xml:space="preserve">: </w:t>
-      </w:r>
-      <w:proofErr w:type="spellStart"/>
-      <w:r>
-        <w:t>Behaviour</w:t>
-      </w:r>
-      <w:proofErr w:type="spellEnd"/>
-      <w:r>
-        <w:t xml:space="preserve"> Driven Development (we expect some function from our function)</w:t>
-      </w:r>
-    </w:p>
-    <w:p>
-      <w:pPr>
-        <w:pStyle w:val="Listaszerbekezds"/>
-        <w:numPr>
-          <w:ilvl w:val="0"/>
-          <w:numId w:val="1"/>
-        </w:numPr>
-      </w:pPr>
-      <w:r>
-        <w:t>Jest is maybe better then Jasmine and created by Facebook</w:t>
-      </w:r>
-    </w:p>
-    <w:p>
-      <w:pPr>
-        <w:pStyle w:val="Listaszerbekezds"/>
-        <w:numPr>
-          <w:ilvl w:val="0"/>
-          <w:numId w:val="1"/>
-        </w:numPr>
-      </w:pPr>
-      <w:proofErr w:type="spellStart"/>
-      <w:r>
-        <w:t>Misc</w:t>
-      </w:r>
-      <w:proofErr w:type="spellEnd"/>
-    </w:p>
-    <w:p>
-      <w:pPr>
-        <w:pStyle w:val="Listaszerbekezds"/>
-        <w:numPr>
-          <w:ilvl w:val="1"/>
-          <w:numId w:val="1"/>
-        </w:numPr>
-      </w:pPr>
-    </w:p>
-    <w:p>
-      <w:pPr>
-        <w:pStyle w:val="Listaszerbekezds"/>
-        <w:numPr>
-          <w:ilvl w:val="0"/>
-          <w:numId w:val="1"/>
-        </w:numPr>
-      </w:pPr>
-    </w:p>
-    <w:p/>
-    <w:p>
-      <w:proofErr w:type="spellStart"/>
-      <w:r>
-        <w:t>Misc</w:t>
-      </w:r>
-      <w:proofErr w:type="spellEnd"/>
-    </w:p>
-    <w:p>
-      <w:pPr>
-        <w:rPr>
-          <w:b/>
-          <w:bCs/>
-        </w:rPr>
-      </w:pPr>
-      <w:r>
-        <w:rPr>
-          <w:b/>
-          <w:bCs/>
-        </w:rPr>
+    </w:p>
+    <w:p>
+      <w:pPr>
+        <w:rPr>
+          <w:b/>
+          <w:bCs/>
+        </w:rPr>
+      </w:pPr>
+      <w:r>
+        <w:rPr>
+          <w:b/>
+          <w:bCs/>
+        </w:rPr>
+        <w:lastRenderedPageBreak/>
         <w:t>Progressive Tooling</w:t>
       </w:r>
     </w:p>
@@ -3065,9 +5873,8 @@
         <w:t>tools that can be used to improve page performance</w:t>
       </w:r>
     </w:p>
-    <w:p/>
-    <w:p>
-      <w:hyperlink r:id="rId17" w:history="1">
+    <w:p>
+      <w:hyperlink r:id="rId31" w:history="1">
         <w:r>
           <w:rPr>
             <w:rStyle w:val="Hiperhivatkozs"/>
@@ -3076,6 +5883,168 @@
         </w:r>
       </w:hyperlink>
     </w:p>
+    <w:p>
+      <w:pPr>
+        <w:rPr>
+          <w:b/>
+          <w:bCs/>
+        </w:rPr>
+      </w:pPr>
+      <w:r>
+        <w:rPr>
+          <w:b/>
+          <w:bCs/>
+        </w:rPr>
+        <w:t>State of JavaScript</w:t>
+      </w:r>
+    </w:p>
+    <w:p>
+      <w:hyperlink r:id="rId32" w:history="1">
+        <w:r>
+          <w:rPr>
+            <w:rStyle w:val="Hiperhivatkozs"/>
+          </w:rPr>
+          <w:t>https://stateofjs.com/en-us/</w:t>
+        </w:r>
+      </w:hyperlink>
+    </w:p>
+    <w:p>
+      <w:pPr>
+        <w:rPr>
+          <w:b/>
+          <w:bCs/>
+        </w:rPr>
+      </w:pPr>
+      <w:r>
+        <w:rPr>
+          <w:b/>
+          <w:bCs/>
+        </w:rPr>
+        <w:t>Stack Overflow Annual Developer Survey</w:t>
+      </w:r>
+    </w:p>
+    <w:p>
+      <w:hyperlink r:id="rId33" w:history="1">
+        <w:r>
+          <w:rPr>
+            <w:rStyle w:val="Hiperhivatkozs"/>
+          </w:rPr>
+          <w:t>https://insights.stackoverflow.com/survey/</w:t>
+        </w:r>
+      </w:hyperlink>
+    </w:p>
+    <w:p/>
+    <w:p>
+      <w:pPr>
+        <w:rPr>
+          <w:b/>
+          <w:bCs/>
+        </w:rPr>
+      </w:pPr>
+      <w:r>
+        <w:rPr>
+          <w:b/>
+          <w:bCs/>
+        </w:rPr>
+        <w:t>A Developers Morning Routine</w:t>
+      </w:r>
+    </w:p>
+    <w:p>
+      <w:pPr>
+        <w:pStyle w:val="Listaszerbekezds"/>
+        <w:numPr>
+          <w:ilvl w:val="0"/>
+          <w:numId w:val="1"/>
+        </w:numPr>
+      </w:pPr>
+      <w:hyperlink r:id="rId34" w:history="1">
+        <w:r>
+          <w:rPr>
+            <w:rStyle w:val="Hiperhivatkozs"/>
+          </w:rPr>
+          <w:t>https://www.producthunt.com/</w:t>
+        </w:r>
+      </w:hyperlink>
+    </w:p>
+    <w:p>
+      <w:pPr>
+        <w:pStyle w:val="Listaszerbekezds"/>
+        <w:numPr>
+          <w:ilvl w:val="1"/>
+          <w:numId w:val="1"/>
+        </w:numPr>
+      </w:pPr>
+      <w:r>
+        <w:t>Check out cool products for inspiration and developer tools with over 200 upvotes on Product Hunt from the previous day.</w:t>
+      </w:r>
+    </w:p>
+    <w:p>
+      <w:r>
+        <w:t>The Real Web Developer Roadmap</w:t>
+      </w:r>
+    </w:p>
+    <w:p>
+      <w:pPr>
+        <w:pStyle w:val="Listaszerbekezds"/>
+        <w:numPr>
+          <w:ilvl w:val="0"/>
+          <w:numId w:val="1"/>
+        </w:numPr>
+      </w:pPr>
+      <w:r>
+        <w:t xml:space="preserve">Part 1: </w:t>
+      </w:r>
+      <w:hyperlink r:id="rId35" w:history="1">
+        <w:r>
+          <w:rPr>
+            <w:rStyle w:val="Hiperhivatkozs"/>
+          </w:rPr>
+          <w:t>https://youtu.be/57GuRoJ5Bfw</w:t>
+        </w:r>
+      </w:hyperlink>
+    </w:p>
+    <w:p>
+      <w:pPr>
+        <w:pStyle w:val="Listaszerbekezds"/>
+        <w:numPr>
+          <w:ilvl w:val="0"/>
+          <w:numId w:val="1"/>
+        </w:numPr>
+      </w:pPr>
+      <w:r>
+        <w:t xml:space="preserve">Part 2: </w:t>
+      </w:r>
+      <w:hyperlink r:id="rId36" w:history="1">
+        <w:r>
+          <w:rPr>
+            <w:rStyle w:val="Hiperhivatkozs"/>
+          </w:rPr>
+          <w:t>https://youtu.be/aeKQy_08fpk</w:t>
+        </w:r>
+      </w:hyperlink>
+    </w:p>
+    <w:p>
+      <w:pPr>
+        <w:pStyle w:val="Listaszerbekezds"/>
+        <w:numPr>
+          <w:ilvl w:val="0"/>
+          <w:numId w:val="1"/>
+        </w:numPr>
+      </w:pPr>
+      <w:r>
+        <w:t xml:space="preserve">Diagram: </w:t>
+      </w:r>
+      <w:hyperlink r:id="rId37" w:history="1">
+        <w:r>
+          <w:rPr>
+            <w:rStyle w:val="Hiperhivatkozs"/>
+          </w:rPr>
+          <w:t>https://coggle.it/diagram/XgtihGj7x4Fvucp6/t/%F0%9F%9A%80%F0%9F%91%A9%E2%80%8D%F0%9F%92%BB-web-development-%F0%9F%91%A8%E2%80%8D%F0%9F%92%BB%F0%9F%9A%80/24016189368f9b6c68d536238aa1e5d26260a76147667cfa043fec9e613d129f</w:t>
+        </w:r>
+      </w:hyperlink>
+    </w:p>
+    <w:p/>
+    <w:p/>
     <w:p/>
     <w:p>
       <w:pPr>
@@ -3380,7 +6349,7 @@
         <w:rFonts w:ascii="Symbol" w:hAnsi="Symbol" w:hint="default"/>
       </w:rPr>
     </w:lvl>
-    <w:lvl w:ilvl="4" w:tplc="04090003" w:tentative="1">
+    <w:lvl w:ilvl="4" w:tplc="04090003">
       <w:start w:val="1"/>
       <w:numFmt w:val="bullet"/>
       <w:lvlText w:val="o"/>
@@ -3392,7 +6361,7 @@
         <w:rFonts w:ascii="Courier New" w:hAnsi="Courier New" w:cs="Courier New" w:hint="default"/>
       </w:rPr>
     </w:lvl>
-    <w:lvl w:ilvl="5" w:tplc="04090005" w:tentative="1">
+    <w:lvl w:ilvl="5" w:tplc="04090005">
       <w:start w:val="1"/>
       <w:numFmt w:val="bullet"/>
       <w:lvlText w:val=""/>
@@ -3896,6 +6865,28 @@
       <w:szCs w:val="24"/>
     </w:rPr>
   </w:style>
+  <w:style w:type="paragraph" w:styleId="Cmsor4">
+    <w:name w:val="heading 4"/>
+    <w:basedOn w:val="Norml"/>
+    <w:next w:val="Norml"/>
+    <w:link w:val="Cmsor4Char"/>
+    <w:uiPriority w:val="9"/>
+    <w:unhideWhenUsed/>
+    <w:qFormat/>
+    <w:rsid w:val="007925C5"/>
+    <w:pPr>
+      <w:keepNext/>
+      <w:keepLines/>
+      <w:spacing w:before="40" w:after="0"/>
+      <w:outlineLvl w:val="3"/>
+    </w:pPr>
+    <w:rPr>
+      <w:rFonts w:asciiTheme="majorHAnsi" w:eastAsiaTheme="majorEastAsia" w:hAnsiTheme="majorHAnsi" w:cstheme="majorBidi"/>
+      <w:i/>
+      <w:iCs/>
+      <w:color w:val="2F5496" w:themeColor="accent1" w:themeShade="BF"/>
+    </w:rPr>
+  </w:style>
   <w:style w:type="character" w:default="1" w:styleId="Bekezdsalapbettpusa">
     <w:name w:val="Default Paragraph Font"/>
     <w:uiPriority w:val="1"/>
@@ -4020,6 +7011,19 @@
       <w:color w:val="1F3763" w:themeColor="accent1" w:themeShade="7F"/>
       <w:sz w:val="24"/>
       <w:szCs w:val="24"/>
+    </w:rPr>
+  </w:style>
+  <w:style w:type="character" w:customStyle="1" w:styleId="Cmsor4Char">
+    <w:name w:val="Címsor 4 Char"/>
+    <w:basedOn w:val="Bekezdsalapbettpusa"/>
+    <w:link w:val="Cmsor4"/>
+    <w:uiPriority w:val="9"/>
+    <w:rsid w:val="007925C5"/>
+    <w:rPr>
+      <w:rFonts w:asciiTheme="majorHAnsi" w:eastAsiaTheme="majorEastAsia" w:hAnsiTheme="majorHAnsi" w:cstheme="majorBidi"/>
+      <w:i/>
+      <w:iCs/>
+      <w:color w:val="2F5496" w:themeColor="accent1" w:themeShade="BF"/>
     </w:rPr>
   </w:style>
 </w:styles>

</xml_diff>

<commit_message>
Add Docker to JTS docx.
</commit_message>
<xml_diff>
--- a/it-knowledge-of-webpreneur.docx
+++ b/it-knowledge-of-webpreneur.docx
@@ -84,15 +84,7 @@
     </w:p>
     <w:p>
       <w:r>
-        <w:t>ssh key (</w:t>
-      </w:r>
-      <w:proofErr w:type="spellStart"/>
-      <w:r>
-        <w:t>github</w:t>
-      </w:r>
-      <w:proofErr w:type="spellEnd"/>
-      <w:r>
-        <w:t>, bitbucket…)</w:t>
+        <w:t>ssh key (github, bitbucket…)</w:t>
       </w:r>
     </w:p>
     <w:p>
@@ -316,15 +308,7 @@
         </w:numPr>
       </w:pPr>
       <w:r>
-        <w:t xml:space="preserve">But the private key </w:t>
-      </w:r>
-      <w:proofErr w:type="spellStart"/>
-      <w:r>
-        <w:t>can not</w:t>
-      </w:r>
-      <w:proofErr w:type="spellEnd"/>
-      <w:r>
-        <w:t xml:space="preserve"> mathematically </w:t>
+        <w:t xml:space="preserve">But the private key can not mathematically </w:t>
       </w:r>
       <w:r>
         <w:t>compute from its public counterpart.</w:t>
@@ -389,16 +373,11 @@
         </w:numPr>
       </w:pPr>
       <w:r>
-        <w:t xml:space="preserve">Solves the </w:t>
-      </w:r>
-      <w:proofErr w:type="gramStart"/>
-      <w:r>
-        <w:t>M</w:t>
+        <w:t>Solves the M</w:t>
       </w:r>
       <w:r>
         <w:t>iddle man</w:t>
       </w:r>
-      <w:proofErr w:type="gramEnd"/>
       <w:r>
         <w:t xml:space="preserve"> problem.</w:t>
       </w:r>
@@ -443,14 +422,12 @@
           <w:numId w:val="2"/>
         </w:numPr>
       </w:pPr>
-      <w:proofErr w:type="spellStart"/>
       <w:r>
         <w:t>R</w:t>
       </w:r>
       <w:r>
         <w:t>sa</w:t>
       </w:r>
-      <w:proofErr w:type="spellEnd"/>
       <w:r>
         <w:t xml:space="preserve"> (public-keygen)</w:t>
       </w:r>
@@ -661,15 +638,7 @@
         </w:numPr>
       </w:pPr>
       <w:r>
-        <w:t xml:space="preserve">Except for special cases, </w:t>
-      </w:r>
-      <w:proofErr w:type="spellStart"/>
-      <w:r>
-        <w:t>eg.</w:t>
-      </w:r>
-      <w:proofErr w:type="spellEnd"/>
-      <w:r>
-        <w:t>: google analytics</w:t>
+        <w:t>Except for special cases, eg.: google analytics</w:t>
       </w:r>
     </w:p>
     <w:p>
@@ -809,13 +778,8 @@
         <w:t>defer</w:t>
       </w:r>
       <w:r>
-        <w:t xml:space="preserve"> </w:t>
-      </w:r>
-      <w:proofErr w:type="spellStart"/>
-      <w:r>
-        <w:t>attrs</w:t>
-      </w:r>
-      <w:proofErr w:type="spellEnd"/>
+        <w:t xml:space="preserve"> attrs</w:t>
+      </w:r>
     </w:p>
     <w:p>
       <w:pPr>
@@ -1005,7 +969,6 @@
           <w:numId w:val="3"/>
         </w:numPr>
       </w:pPr>
-      <w:proofErr w:type="spellStart"/>
       <w:r>
         <w:rPr>
           <w:b/>
@@ -1013,7 +976,6 @@
         </w:rPr>
         <w:t>AoT</w:t>
       </w:r>
-      <w:proofErr w:type="spellEnd"/>
       <w:r>
         <w:t xml:space="preserve"> vs </w:t>
       </w:r>
@@ -1034,13 +996,8 @@
         </w:numPr>
       </w:pPr>
       <w:r>
-        <w:t xml:space="preserve">Browsers do JIT, Angular came out with </w:t>
-      </w:r>
-      <w:proofErr w:type="spellStart"/>
-      <w:r>
-        <w:t>AoT</w:t>
-      </w:r>
-      <w:proofErr w:type="spellEnd"/>
+        <w:t>Browsers do JIT, Angular came out with AoT</w:t>
+      </w:r>
     </w:p>
     <w:p>
       <w:pPr>
@@ -1050,13 +1007,8 @@
           <w:numId w:val="3"/>
         </w:numPr>
       </w:pPr>
-      <w:proofErr w:type="spellStart"/>
-      <w:r>
-        <w:t>AoT</w:t>
-      </w:r>
-      <w:proofErr w:type="spellEnd"/>
-      <w:r>
-        <w:t xml:space="preserve"> lowers “Scripting” time</w:t>
+      <w:r>
+        <w:t>AoT lowers “Scripting” time</w:t>
       </w:r>
     </w:p>
     <w:p>
@@ -1080,15 +1032,7 @@
         </w:numPr>
       </w:pPr>
       <w:r>
-        <w:t>Periodically test site performance on various devices (</w:t>
-      </w:r>
-      <w:proofErr w:type="spellStart"/>
-      <w:r>
-        <w:t>hardwares</w:t>
-      </w:r>
-      <w:proofErr w:type="spellEnd"/>
-      <w:r>
-        <w:t>)</w:t>
+        <w:t>Periodically test site performance on various devices (hardwares)</w:t>
       </w:r>
     </w:p>
     <w:p>
@@ -1164,15 +1108,7 @@
       </w:pPr>
       <w:r>
         <w:lastRenderedPageBreak/>
-        <w:t xml:space="preserve">In HTTP/1 times there was one big bundle </w:t>
-      </w:r>
-      <w:proofErr w:type="spellStart"/>
-      <w:r>
-        <w:t>js</w:t>
-      </w:r>
-      <w:proofErr w:type="spellEnd"/>
-      <w:r>
-        <w:t xml:space="preserve"> file</w:t>
+        <w:t>In HTTP/1 times there was one big bundle js file</w:t>
       </w:r>
     </w:p>
     <w:p>
@@ -1184,15 +1120,7 @@
         </w:numPr>
       </w:pPr>
       <w:r>
-        <w:t xml:space="preserve">With HTTP/2 we can use small </w:t>
-      </w:r>
-      <w:proofErr w:type="spellStart"/>
-      <w:r>
-        <w:t>js</w:t>
-      </w:r>
-      <w:proofErr w:type="spellEnd"/>
-      <w:r>
-        <w:t xml:space="preserve"> chunks</w:t>
+        <w:t>With HTTP/2 we can use small js chunks</w:t>
       </w:r>
     </w:p>
     <w:p>
@@ -1254,15 +1182,7 @@
         <w:t>Production build</w:t>
       </w:r>
       <w:r>
-        <w:t xml:space="preserve">s (minified, uglified, </w:t>
-      </w:r>
-      <w:proofErr w:type="spellStart"/>
-      <w:r>
-        <w:t>splitted</w:t>
-      </w:r>
-      <w:proofErr w:type="spellEnd"/>
-      <w:r>
-        <w:t>)</w:t>
+        <w:t>s (minified, uglified, splitted)</w:t>
       </w:r>
     </w:p>
     <w:p>
@@ -1512,15 +1432,7 @@
         </w:numPr>
       </w:pPr>
       <w:r>
-        <w:t xml:space="preserve">it enables us to work our </w:t>
-      </w:r>
-      <w:proofErr w:type="spellStart"/>
-      <w:r>
-        <w:t>pwa</w:t>
-      </w:r>
-      <w:proofErr w:type="spellEnd"/>
-      <w:r>
-        <w:t>-s offline</w:t>
+        <w:t>it enables us to work our pwa-s offline</w:t>
       </w:r>
     </w:p>
     <w:p>
@@ -1559,21 +1471,12 @@
           <w:bCs/>
         </w:rPr>
       </w:pPr>
-      <w:proofErr w:type="spellStart"/>
-      <w:r>
-        <w:rPr>
-          <w:b/>
-          <w:bCs/>
-        </w:rPr>
-        <w:t>Github</w:t>
-      </w:r>
-      <w:proofErr w:type="spellEnd"/>
-      <w:r>
-        <w:rPr>
-          <w:b/>
-          <w:bCs/>
-        </w:rPr>
-        <w:t xml:space="preserve"> Pages</w:t>
+      <w:r>
+        <w:rPr>
+          <w:b/>
+          <w:bCs/>
+        </w:rPr>
+        <w:t>Github Pages</w:t>
       </w:r>
     </w:p>
     <w:p>
@@ -1653,15 +1556,7 @@
         </w:numPr>
       </w:pPr>
       <w:r>
-        <w:t>@</w:t>
-      </w:r>
-      <w:proofErr w:type="gramStart"/>
-      <w:r>
-        <w:t>media</w:t>
-      </w:r>
-      <w:proofErr w:type="gramEnd"/>
-      <w:r>
-        <w:t xml:space="preserve"> queries</w:t>
+        <w:t>@media queries</w:t>
       </w:r>
     </w:p>
     <w:p>
@@ -1732,19 +1627,9 @@
           <w:numId w:val="3"/>
         </w:numPr>
       </w:pPr>
-      <w:proofErr w:type="spellStart"/>
-      <w:r>
-        <w:t>Webp</w:t>
-      </w:r>
-      <w:proofErr w:type="spellEnd"/>
-      <w:r>
-        <w:t xml:space="preserve">, </w:t>
-      </w:r>
-      <w:proofErr w:type="gramStart"/>
-      <w:r>
-        <w:t>etc..</w:t>
-      </w:r>
-      <w:proofErr w:type="gramEnd"/>
+      <w:r>
+        <w:t>Webp, etc..</w:t>
+      </w:r>
     </w:p>
     <w:p>
       <w:pPr>
@@ -1755,13 +1640,8 @@
         </w:numPr>
       </w:pPr>
       <w:r>
-        <w:t xml:space="preserve">CDN like </w:t>
-      </w:r>
-      <w:proofErr w:type="spellStart"/>
-      <w:r>
-        <w:t>imigx</w:t>
-      </w:r>
-      <w:proofErr w:type="spellEnd"/>
+        <w:t>CDN like imigx</w:t>
+      </w:r>
     </w:p>
     <w:p>
       <w:pPr>
@@ -1772,15 +1652,7 @@
         </w:numPr>
       </w:pPr>
       <w:r>
-        <w:t>Remove metadata (</w:t>
-      </w:r>
-      <w:proofErr w:type="spellStart"/>
-      <w:r>
-        <w:t>exif</w:t>
-      </w:r>
-      <w:proofErr w:type="spellEnd"/>
-      <w:r>
-        <w:t>)</w:t>
+        <w:t>Remove metadata (exif)</w:t>
       </w:r>
     </w:p>
     <w:p>
@@ -1988,13 +1860,8 @@
     </w:p>
     <w:p/>
     <w:p>
-      <w:proofErr w:type="spellStart"/>
-      <w:r>
-        <w:t>PageSpeed</w:t>
-      </w:r>
-      <w:proofErr w:type="spellEnd"/>
-      <w:r>
-        <w:t xml:space="preserve"> Insights</w:t>
+      <w:r>
+        <w:t>PageSpeed Insights</w:t>
       </w:r>
     </w:p>
     <w:p>
@@ -2008,11 +1875,9 @@
       </w:hyperlink>
     </w:p>
     <w:p>
-      <w:proofErr w:type="spellStart"/>
       <w:r>
         <w:t>WebPageTest</w:t>
       </w:r>
-      <w:proofErr w:type="spellEnd"/>
     </w:p>
     <w:p>
       <w:hyperlink r:id="rId16" w:history="1">
@@ -2097,15 +1962,7 @@
         </w:numPr>
       </w:pPr>
       <w:r>
-        <w:t xml:space="preserve">State is kind of a </w:t>
-      </w:r>
-      <w:proofErr w:type="gramStart"/>
-      <w:r>
-        <w:t>memory,</w:t>
-      </w:r>
-      <w:proofErr w:type="gramEnd"/>
-      <w:r>
-        <w:t xml:space="preserve"> the app has to remember things in order to be able to be interactive</w:t>
+        <w:t>State is kind of a memory, the app has to remember things in order to be able to be interactive</w:t>
       </w:r>
     </w:p>
     <w:p>
@@ -2336,37 +2193,19 @@
         </w:numPr>
       </w:pPr>
       <w:r>
-        <w:t xml:space="preserve">The </w:t>
-      </w:r>
-      <w:proofErr w:type="spellStart"/>
-      <w:proofErr w:type="gramStart"/>
-      <w:r>
-        <w:t>createStore</w:t>
-      </w:r>
-      <w:proofErr w:type="spellEnd"/>
-      <w:r>
-        <w:t>(</w:t>
-      </w:r>
-      <w:proofErr w:type="gramEnd"/>
-      <w:r>
-        <w:t>) method accepts the root reducer as a parameter</w:t>
-      </w:r>
-    </w:p>
-    <w:p>
-      <w:pPr>
-        <w:pStyle w:val="Listaszerbekezds"/>
-        <w:numPr>
-          <w:ilvl w:val="1"/>
-          <w:numId w:val="1"/>
-        </w:numPr>
-      </w:pPr>
-      <w:proofErr w:type="gramStart"/>
-      <w:r>
-        <w:t>dispatch(</w:t>
-      </w:r>
-      <w:proofErr w:type="gramEnd"/>
-      <w:r>
-        <w:t>)</w:t>
+        <w:t>The createStore() method accepts the root reducer as a parameter</w:t>
+      </w:r>
+    </w:p>
+    <w:p>
+      <w:pPr>
+        <w:pStyle w:val="Listaszerbekezds"/>
+        <w:numPr>
+          <w:ilvl w:val="1"/>
+          <w:numId w:val="1"/>
+        </w:numPr>
+      </w:pPr>
+      <w:r>
+        <w:t>dispatch()</w:t>
       </w:r>
     </w:p>
     <w:p>
@@ -2377,35 +2216,20 @@
           <w:numId w:val="1"/>
         </w:numPr>
       </w:pPr>
-      <w:proofErr w:type="gramStart"/>
-      <w:r>
-        <w:t>in order to</w:t>
-      </w:r>
-      <w:proofErr w:type="gramEnd"/>
-      <w:r>
-        <w:t xml:space="preserve"> change the state, one must dispatch an action on the store</w:t>
-      </w:r>
-    </w:p>
-    <w:p>
-      <w:pPr>
-        <w:pStyle w:val="Listaszerbekezds"/>
-        <w:numPr>
-          <w:ilvl w:val="1"/>
-          <w:numId w:val="1"/>
-        </w:numPr>
-      </w:pPr>
-      <w:proofErr w:type="spellStart"/>
-      <w:proofErr w:type="gramStart"/>
-      <w:r>
-        <w:t>getState</w:t>
-      </w:r>
-      <w:proofErr w:type="spellEnd"/>
-      <w:r>
-        <w:t>(</w:t>
-      </w:r>
-      <w:proofErr w:type="gramEnd"/>
-      <w:r>
-        <w:t>)</w:t>
+      <w:r>
+        <w:t>in order to change the state, one must dispatch an action on the store</w:t>
+      </w:r>
+    </w:p>
+    <w:p>
+      <w:pPr>
+        <w:pStyle w:val="Listaszerbekezds"/>
+        <w:numPr>
+          <w:ilvl w:val="1"/>
+          <w:numId w:val="1"/>
+        </w:numPr>
+      </w:pPr>
+      <w:r>
+        <w:t>getState()</w:t>
       </w:r>
     </w:p>
     <w:p>
@@ -2429,13 +2253,8 @@
           <w:numId w:val="1"/>
         </w:numPr>
       </w:pPr>
-      <w:proofErr w:type="gramStart"/>
-      <w:r>
-        <w:t>listen(</w:t>
-      </w:r>
-      <w:proofErr w:type="gramEnd"/>
-      <w:r>
-        <w:t>)</w:t>
+      <w:r>
+        <w:t>listen()</w:t>
       </w:r>
     </w:p>
     <w:p>
@@ -2479,17 +2298,8 @@
           <w:b/>
           <w:bCs/>
         </w:rPr>
-        <w:t xml:space="preserve">One-Way </w:t>
-      </w:r>
-      <w:proofErr w:type="gramStart"/>
-      <w:r>
-        <w:rPr>
-          <w:b/>
-          <w:bCs/>
-        </w:rPr>
-        <w:t>Data-Flow</w:t>
-      </w:r>
-      <w:proofErr w:type="gramEnd"/>
+        <w:t>One-Way Data-Flow</w:t>
+      </w:r>
     </w:p>
     <w:p>
       <w:pPr>
@@ -2623,15 +2433,7 @@
         </w:numPr>
       </w:pPr>
       <w:r>
-        <w:t xml:space="preserve">Most important, </w:t>
-      </w:r>
-      <w:proofErr w:type="gramStart"/>
-      <w:r>
-        <w:t>easiest</w:t>
-      </w:r>
-      <w:proofErr w:type="gramEnd"/>
-      <w:r>
-        <w:t xml:space="preserve"> and cheapest to implement</w:t>
+        <w:t>Most important, easiest and cheapest to implement</w:t>
       </w:r>
     </w:p>
     <w:p>
@@ -2710,23 +2512,7 @@
           <w:b/>
           <w:bCs/>
         </w:rPr>
-        <w:t xml:space="preserve">unit tests do not test the </w:t>
-      </w:r>
-      <w:proofErr w:type="gramStart"/>
-      <w:r>
-        <w:rPr>
-          <w:b/>
-          <w:bCs/>
-        </w:rPr>
-        <w:t>so called</w:t>
-      </w:r>
-      <w:proofErr w:type="gramEnd"/>
-      <w:r>
-        <w:rPr>
-          <w:b/>
-          <w:bCs/>
-        </w:rPr>
-        <w:t xml:space="preserve"> contracts!</w:t>
+        <w:t>unit tests do not test the so called contracts!</w:t>
       </w:r>
     </w:p>
     <w:p>
@@ -2738,15 +2524,7 @@
         </w:numPr>
       </w:pPr>
       <w:r>
-        <w:t xml:space="preserve">Run on </w:t>
-      </w:r>
-      <w:proofErr w:type="gramStart"/>
-      <w:r>
-        <w:t>save, or</w:t>
-      </w:r>
-      <w:proofErr w:type="gramEnd"/>
-      <w:r>
-        <w:t xml:space="preserve"> commit.</w:t>
+        <w:t>Run on save, or commit.</w:t>
       </w:r>
     </w:p>
     <w:p>
@@ -2802,15 +2580,7 @@
         </w:numPr>
       </w:pPr>
       <w:r>
-        <w:t xml:space="preserve">Stubs, mocking </w:t>
-      </w:r>
-      <w:proofErr w:type="spellStart"/>
-      <w:r>
-        <w:t>db</w:t>
-      </w:r>
-      <w:proofErr w:type="spellEnd"/>
-      <w:r>
-        <w:t xml:space="preserve"> calls</w:t>
+        <w:t>Stubs, mocking db calls</w:t>
       </w:r>
     </w:p>
     <w:p>
@@ -2854,13 +2624,8 @@
         </w:numPr>
       </w:pPr>
       <w:r>
-        <w:t xml:space="preserve">Testing real life </w:t>
-      </w:r>
-      <w:proofErr w:type="spellStart"/>
-      <w:r>
-        <w:t>behaviour</w:t>
-      </w:r>
-      <w:proofErr w:type="spellEnd"/>
+        <w:t>Testing real life behaviour</w:t>
+      </w:r>
     </w:p>
     <w:p>
       <w:pPr>
@@ -3071,13 +2836,8 @@
           <w:numId w:val="1"/>
         </w:numPr>
       </w:pPr>
-      <w:proofErr w:type="spellStart"/>
-      <w:r>
-        <w:t>jsdom</w:t>
-      </w:r>
-      <w:proofErr w:type="spellEnd"/>
-      <w:r>
-        <w:t xml:space="preserve"> – DOM-like API</w:t>
+      <w:r>
+        <w:t>jsdom – DOM-like API</w:t>
       </w:r>
     </w:p>
     <w:p>
@@ -3164,39 +2924,15 @@
           <w:numId w:val="1"/>
         </w:numPr>
       </w:pPr>
-      <w:proofErr w:type="spellStart"/>
-      <w:proofErr w:type="gramStart"/>
-      <w:r>
-        <w:t>jest.fn</w:t>
-      </w:r>
-      <w:proofErr w:type="spellEnd"/>
-      <w:proofErr w:type="gramEnd"/>
-      <w:r>
-        <w:t>().</w:t>
-      </w:r>
-      <w:proofErr w:type="spellStart"/>
-      <w:r>
-        <w:t>mockReturnValue</w:t>
-      </w:r>
-      <w:proofErr w:type="spellEnd"/>
-      <w:r>
-        <w:t>(</w:t>
-      </w:r>
-      <w:proofErr w:type="spellStart"/>
-      <w:r>
-        <w:rPr>
-          <w:b/>
-          <w:bCs/>
-        </w:rPr>
-        <w:t>Promise.resolve</w:t>
-      </w:r>
-      <w:proofErr w:type="spellEnd"/>
-      <w:r>
-        <w:rPr>
-          <w:b/>
-          <w:bCs/>
-        </w:rPr>
-        <w:t>()</w:t>
+      <w:r>
+        <w:t>jest.fn().mockReturnValue(</w:t>
+      </w:r>
+      <w:r>
+        <w:rPr>
+          <w:b/>
+          <w:bCs/>
+        </w:rPr>
+        <w:t>Promise.resolve()</w:t>
       </w:r>
       <w:r>
         <w:t>)</w:t>
@@ -3210,18 +2946,8 @@
           <w:numId w:val="1"/>
         </w:numPr>
       </w:pPr>
-      <w:proofErr w:type="gramStart"/>
-      <w:r>
-        <w:t>.</w:t>
-      </w:r>
-      <w:proofErr w:type="spellStart"/>
-      <w:r>
-        <w:t>toBeCalledWith</w:t>
-      </w:r>
-      <w:proofErr w:type="spellEnd"/>
-      <w:proofErr w:type="gramEnd"/>
-      <w:r>
-        <w:t>()</w:t>
+      <w:r>
+        <w:t>.toBeCalledWith()</w:t>
       </w:r>
     </w:p>
     <w:p>
@@ -3271,15 +2997,7 @@
         <w:t>BDD</w:t>
       </w:r>
       <w:r>
-        <w:t xml:space="preserve">: </w:t>
-      </w:r>
-      <w:proofErr w:type="spellStart"/>
-      <w:r>
-        <w:t>Behaviour</w:t>
-      </w:r>
-      <w:proofErr w:type="spellEnd"/>
-      <w:r>
-        <w:t xml:space="preserve"> Driven Development (we expect some function from our function)</w:t>
+        <w:t>: Behaviour Driven Development (we expect some function from our function)</w:t>
       </w:r>
     </w:p>
     <w:p>
@@ -3302,11 +3020,9 @@
           <w:numId w:val="1"/>
         </w:numPr>
       </w:pPr>
-      <w:proofErr w:type="spellStart"/>
       <w:r>
         <w:t>Misc</w:t>
       </w:r>
-      <w:proofErr w:type="spellEnd"/>
     </w:p>
     <w:p>
       <w:pPr>
@@ -3365,15 +3081,7 @@
         </w:numPr>
       </w:pPr>
       <w:r>
-        <w:t xml:space="preserve">describe ()- &gt; </w:t>
-      </w:r>
-      <w:proofErr w:type="gramStart"/>
-      <w:r>
-        <w:t>it(</w:t>
-      </w:r>
-      <w:proofErr w:type="gramEnd"/>
-      <w:r>
-        <w:t>)</w:t>
+        <w:t>describe ()- &gt; it()</w:t>
       </w:r>
     </w:p>
     <w:p>
@@ -3408,15 +3116,8 @@
           <w:numId w:val="1"/>
         </w:numPr>
       </w:pPr>
-      <w:proofErr w:type="spellStart"/>
-      <w:proofErr w:type="gramStart"/>
-      <w:r>
-        <w:t>expect.assertions</w:t>
-      </w:r>
-      <w:proofErr w:type="spellEnd"/>
-      <w:proofErr w:type="gramEnd"/>
-      <w:r>
-        <w:t>(1)</w:t>
+      <w:r>
+        <w:t>expect.assertions(1)</w:t>
       </w:r>
     </w:p>
     <w:p>
@@ -3444,40 +3145,20 @@
           <w:numId w:val="1"/>
         </w:numPr>
       </w:pPr>
-      <w:proofErr w:type="spellStart"/>
-      <w:proofErr w:type="gramStart"/>
-      <w:r>
-        <w:t>toMatchSnapshot</w:t>
-      </w:r>
-      <w:proofErr w:type="spellEnd"/>
-      <w:r>
-        <w:t>(</w:t>
-      </w:r>
-      <w:proofErr w:type="gramEnd"/>
-      <w:r>
-        <w:t>)</w:t>
-      </w:r>
-    </w:p>
-    <w:p>
-      <w:pPr>
-        <w:pStyle w:val="Listaszerbekezds"/>
-        <w:numPr>
-          <w:ilvl w:val="1"/>
-          <w:numId w:val="1"/>
-        </w:numPr>
-      </w:pPr>
-      <w:proofErr w:type="spellStart"/>
-      <w:proofErr w:type="gramStart"/>
-      <w:r>
-        <w:t>beforeEach</w:t>
-      </w:r>
-      <w:proofErr w:type="spellEnd"/>
-      <w:r>
-        <w:t>(</w:t>
-      </w:r>
-      <w:proofErr w:type="gramEnd"/>
-      <w:r>
-        <w:t>)</w:t>
+      <w:r>
+        <w:t>toMatchSnapshot()</w:t>
+      </w:r>
+    </w:p>
+    <w:p>
+      <w:pPr>
+        <w:pStyle w:val="Listaszerbekezds"/>
+        <w:numPr>
+          <w:ilvl w:val="1"/>
+          <w:numId w:val="1"/>
+        </w:numPr>
+      </w:pPr>
+      <w:r>
+        <w:t>beforeEach()</w:t>
       </w:r>
     </w:p>
     <w:p>
@@ -3690,8 +3371,76 @@
       </w:r>
     </w:p>
     <w:p>
-      <w:r>
-        <w:t>…</w:t>
+      <w:pPr>
+        <w:pStyle w:val="Listaszerbekezds"/>
+        <w:numPr>
+          <w:ilvl w:val="0"/>
+          <w:numId w:val="1"/>
+        </w:numPr>
+      </w:pPr>
+      <w:r>
+        <w:t>SQL injections</w:t>
+      </w:r>
+    </w:p>
+    <w:p>
+      <w:pPr>
+        <w:pStyle w:val="Listaszerbekezds"/>
+        <w:numPr>
+          <w:ilvl w:val="1"/>
+          <w:numId w:val="1"/>
+        </w:numPr>
+      </w:pPr>
+      <w:r>
+        <w:t>Parameterize Queries</w:t>
+      </w:r>
+    </w:p>
+    <w:p>
+      <w:pPr>
+        <w:pStyle w:val="Listaszerbekezds"/>
+        <w:numPr>
+          <w:ilvl w:val="2"/>
+          <w:numId w:val="1"/>
+        </w:numPr>
+      </w:pPr>
+      <w:r>
+        <w:t>Prevent statements</w:t>
+      </w:r>
+    </w:p>
+    <w:p>
+      <w:pPr>
+        <w:pStyle w:val="Listaszerbekezds"/>
+        <w:numPr>
+          <w:ilvl w:val="0"/>
+          <w:numId w:val="1"/>
+        </w:numPr>
+      </w:pPr>
+      <w:r>
+        <w:t>What to do?</w:t>
+      </w:r>
+    </w:p>
+    <w:p>
+      <w:pPr>
+        <w:pStyle w:val="Listaszerbekezds"/>
+        <w:numPr>
+          <w:ilvl w:val="1"/>
+          <w:numId w:val="1"/>
+        </w:numPr>
+      </w:pPr>
+      <w:r>
+        <w:t>Sanitize input</w:t>
+      </w:r>
+    </w:p>
+    <w:p>
+      <w:pPr>
+        <w:pStyle w:val="Listaszerbekezds"/>
+        <w:numPr>
+          <w:ilvl w:val="1"/>
+          <w:numId w:val="1"/>
+        </w:numPr>
+      </w:pPr>
+      <w:r>
+        <w:lastRenderedPageBreak/>
+        <w:t>ORMS (Object Relational Mapper)</w:t>
       </w:r>
     </w:p>
     <w:p>
@@ -3752,7 +3501,6 @@
           <w:b/>
           <w:bCs/>
         </w:rPr>
-        <w:lastRenderedPageBreak/>
         <w:t>deep nested dependency tree issue could arise</w:t>
       </w:r>
       <w:r>
@@ -3783,15 +3531,7 @@
         <w:t>insufficient logging</w:t>
       </w:r>
       <w:r>
-        <w:t xml:space="preserve"> and monitoring </w:t>
-      </w:r>
-      <w:proofErr w:type="gramStart"/>
-      <w:r>
-        <w:t>allows</w:t>
-      </w:r>
-      <w:proofErr w:type="gramEnd"/>
-      <w:r>
-        <w:t xml:space="preserve"> attackers without noticing</w:t>
+        <w:t xml:space="preserve"> and monitoring allows attackers without noticing</w:t>
       </w:r>
       <w:r>
         <w:t>!</w:t>
@@ -3806,15 +3546,7 @@
         </w:numPr>
       </w:pPr>
       <w:r>
-        <w:t xml:space="preserve">if something is </w:t>
-      </w:r>
-      <w:proofErr w:type="gramStart"/>
-      <w:r>
-        <w:t>suspicious</w:t>
-      </w:r>
-      <w:proofErr w:type="gramEnd"/>
-      <w:r>
-        <w:t xml:space="preserve"> we have to log it</w:t>
+        <w:t>if something is suspicious we have to log it</w:t>
       </w:r>
     </w:p>
     <w:p>
@@ -3883,21 +3615,12 @@
           <w:numId w:val="1"/>
         </w:numPr>
       </w:pPr>
-      <w:proofErr w:type="spellStart"/>
-      <w:r>
-        <w:rPr>
-          <w:b/>
-          <w:bCs/>
-        </w:rPr>
-        <w:t>winston</w:t>
-      </w:r>
-      <w:proofErr w:type="spellEnd"/>
-      <w:r>
-        <w:rPr>
-          <w:b/>
-          <w:bCs/>
-        </w:rPr>
-        <w:t xml:space="preserve">: </w:t>
+      <w:r>
+        <w:rPr>
+          <w:b/>
+          <w:bCs/>
+        </w:rPr>
+        <w:t xml:space="preserve">winston: </w:t>
       </w:r>
       <w:r>
         <w:t>logger for everything…</w:t>
@@ -4070,15 +3793,7 @@
         </w:numPr>
       </w:pPr>
       <w:r>
-        <w:t>Content Security Policy: “script-</w:t>
-      </w:r>
-      <w:proofErr w:type="spellStart"/>
-      <w:r>
-        <w:t>src</w:t>
-      </w:r>
-      <w:proofErr w:type="spellEnd"/>
-      <w:r>
-        <w:t xml:space="preserve"> ‘self’”</w:t>
+        <w:t>Content Security Policy: “script-src ‘self’”</w:t>
       </w:r>
     </w:p>
     <w:p>
@@ -4122,7 +3837,6 @@
       <w:r>
         <w:t xml:space="preserve">Node middleware: </w:t>
       </w:r>
-      <w:proofErr w:type="spellStart"/>
       <w:r>
         <w:rPr>
           <w:b/>
@@ -4130,7 +3844,6 @@
         </w:rPr>
         <w:t>csurf</w:t>
       </w:r>
-      <w:proofErr w:type="spellEnd"/>
     </w:p>
     <w:p>
       <w:pPr>
@@ -4275,17 +3988,8 @@
           <w:b/>
           <w:bCs/>
         </w:rPr>
-        <w:t xml:space="preserve">Principal of Least </w:t>
-      </w:r>
-      <w:proofErr w:type="spellStart"/>
-      <w:r>
-        <w:rPr>
-          <w:b/>
-          <w:bCs/>
-        </w:rPr>
-        <w:t>Privilige</w:t>
-      </w:r>
-      <w:proofErr w:type="spellEnd"/>
+        <w:t>Principal of Least Privilige</w:t>
+      </w:r>
       <w:r>
         <w:rPr>
           <w:b/>
@@ -4301,19 +4005,15 @@
         <w:t xml:space="preserve"> </w:t>
       </w:r>
       <w:r>
-        <w:t xml:space="preserve">– add only permissions which are </w:t>
-      </w:r>
-      <w:proofErr w:type="gramStart"/>
-      <w:r>
-        <w:t>absolutely necessary</w:t>
-      </w:r>
-      <w:proofErr w:type="gramEnd"/>
+        <w:t>– add only permissions which are absolutely necessary</w:t>
+      </w:r>
     </w:p>
     <w:p>
       <w:pPr>
         <w:pStyle w:val="Cmsor3"/>
       </w:pPr>
       <w:r>
+        <w:lastRenderedPageBreak/>
         <w:t>Data Management</w:t>
       </w:r>
     </w:p>
@@ -4350,35 +4050,18 @@
         </w:numPr>
       </w:pPr>
       <w:r>
-        <w:t xml:space="preserve">Hashing passwords: </w:t>
-      </w:r>
-      <w:proofErr w:type="spellStart"/>
-      <w:r>
-        <w:t>bcrypt</w:t>
-      </w:r>
-      <w:proofErr w:type="spellEnd"/>
-      <w:r>
-        <w:t xml:space="preserve">, </w:t>
-      </w:r>
-      <w:proofErr w:type="spellStart"/>
-      <w:r>
-        <w:t>scrypt</w:t>
-      </w:r>
-      <w:proofErr w:type="spellEnd"/>
-      <w:r>
-        <w:t xml:space="preserve">, Aragon2 </w:t>
-      </w:r>
-    </w:p>
-    <w:p>
-      <w:pPr>
-        <w:pStyle w:val="Listaszerbekezds"/>
-        <w:numPr>
-          <w:ilvl w:val="1"/>
-          <w:numId w:val="1"/>
-        </w:numPr>
-      </w:pPr>
-      <w:r>
-        <w:lastRenderedPageBreak/>
+        <w:t xml:space="preserve">Hashing passwords: bcrypt, scrypt, Aragon2 </w:t>
+      </w:r>
+    </w:p>
+    <w:p>
+      <w:pPr>
+        <w:pStyle w:val="Listaszerbekezds"/>
+        <w:numPr>
+          <w:ilvl w:val="1"/>
+          <w:numId w:val="1"/>
+        </w:numPr>
+      </w:pPr>
+      <w:r>
         <w:t>Hash</w:t>
       </w:r>
     </w:p>
@@ -4403,13 +4086,8 @@
         </w:numPr>
       </w:pPr>
       <w:r>
-        <w:t xml:space="preserve">Encrypting databases: </w:t>
-      </w:r>
-      <w:proofErr w:type="spellStart"/>
-      <w:r>
-        <w:t>pgcrypto</w:t>
-      </w:r>
-      <w:proofErr w:type="spellEnd"/>
+        <w:t>Encrypting databases: pgcrypto</w:t>
+      </w:r>
     </w:p>
     <w:p>
       <w:pPr>
@@ -4428,13 +4106,8 @@
         </w:numPr>
       </w:pPr>
       <w:r>
-        <w:t xml:space="preserve">node: </w:t>
-      </w:r>
-      <w:proofErr w:type="spellStart"/>
-      <w:r>
-        <w:t>ratelimiter</w:t>
-      </w:r>
-      <w:proofErr w:type="spellEnd"/>
+        <w:t>node: ratelimiter</w:t>
+      </w:r>
     </w:p>
     <w:p>
       <w:pPr>
@@ -4465,10 +4138,54 @@
       </w:r>
     </w:p>
     <w:p>
-      <w:r>
-        <w:t xml:space="preserve"> </w:t>
-      </w:r>
-    </w:p>
+      <w:pPr>
+        <w:pStyle w:val="Listaszerbekezds"/>
+        <w:numPr>
+          <w:ilvl w:val="0"/>
+          <w:numId w:val="1"/>
+        </w:numPr>
+      </w:pPr>
+      <w:r>
+        <w:t>what to do with a codebase seen at the first time</w:t>
+      </w:r>
+    </w:p>
+    <w:p>
+      <w:pPr>
+        <w:pStyle w:val="Listaszerbekezds"/>
+        <w:numPr>
+          <w:ilvl w:val="0"/>
+          <w:numId w:val="1"/>
+        </w:numPr>
+      </w:pPr>
+      <w:r>
+        <w:t>before even doing anything, look at the package.json</w:t>
+      </w:r>
+    </w:p>
+    <w:p>
+      <w:pPr>
+        <w:pStyle w:val="Listaszerbekezds"/>
+        <w:numPr>
+          <w:ilvl w:val="0"/>
+          <w:numId w:val="1"/>
+        </w:numPr>
+      </w:pPr>
+      <w:r>
+        <w:t>always start with the big picture first!</w:t>
+      </w:r>
+    </w:p>
+    <w:p>
+      <w:pPr>
+        <w:pStyle w:val="Listaszerbekezds"/>
+        <w:numPr>
+          <w:ilvl w:val="0"/>
+          <w:numId w:val="1"/>
+        </w:numPr>
+      </w:pPr>
+      <w:r>
+        <w:t>Always test our assumptions!</w:t>
+      </w:r>
+    </w:p>
+    <w:p/>
     <w:p>
       <w:pPr>
         <w:pStyle w:val="Cmsor2"/>
@@ -4550,15 +4267,7 @@
         </w:numPr>
       </w:pPr>
       <w:r>
-        <w:t xml:space="preserve">It is preferred to have some consistency while storing the data, </w:t>
-      </w:r>
-      <w:proofErr w:type="spellStart"/>
-      <w:r>
-        <w:t>eg.</w:t>
-      </w:r>
-      <w:proofErr w:type="spellEnd"/>
-      <w:r>
-        <w:t>: uppercase or lowercase first letter when saving names….</w:t>
+        <w:t>It is preferred to have some consistency while storing the data, eg.: uppercase or lowercase first letter when saving names….</w:t>
       </w:r>
     </w:p>
     <w:p>
@@ -4670,13 +4379,8 @@
         </w:numPr>
       </w:pPr>
       <w:r>
-        <w:t xml:space="preserve">GUI: </w:t>
-      </w:r>
-      <w:proofErr w:type="spellStart"/>
-      <w:r>
-        <w:t>DBeaver</w:t>
-      </w:r>
-      <w:proofErr w:type="spellEnd"/>
+        <w:t>GUI: DBeaver</w:t>
+      </w:r>
     </w:p>
     <w:p>
       <w:pPr>
@@ -4701,27 +4405,9 @@
       <w:r>
         <w:t>`</w:t>
       </w:r>
-      <w:proofErr w:type="spellStart"/>
-      <w:r>
-        <w:t>sudo</w:t>
-      </w:r>
-      <w:proofErr w:type="spellEnd"/>
-      <w:r>
-        <w:t xml:space="preserve"> </w:t>
-      </w:r>
-      <w:proofErr w:type="spellStart"/>
-      <w:r>
-        <w:t>systemctl</w:t>
-      </w:r>
-      <w:proofErr w:type="spellEnd"/>
-      <w:r>
-        <w:t xml:space="preserve"> start </w:t>
-      </w:r>
-      <w:proofErr w:type="spellStart"/>
-      <w:r>
-        <w:t>postgresql</w:t>
-      </w:r>
-      <w:proofErr w:type="spellEnd"/>
+      <w:r>
+        <w:t>sudo systemctl start postgresql</w:t>
+      </w:r>
       <w:r>
         <w:t>` will not work!</w:t>
       </w:r>
@@ -4737,19 +4423,9 @@
       <w:r>
         <w:t>`</w:t>
       </w:r>
-      <w:proofErr w:type="spellStart"/>
-      <w:r>
-        <w:t>sudo</w:t>
-      </w:r>
-      <w:proofErr w:type="spellEnd"/>
-      <w:r>
-        <w:t xml:space="preserve"> service </w:t>
-      </w:r>
-      <w:proofErr w:type="spellStart"/>
-      <w:r>
-        <w:t>postgresql</w:t>
-      </w:r>
-      <w:proofErr w:type="spellEnd"/>
+      <w:r>
+        <w:t>sudo service postgresql</w:t>
+      </w:r>
       <w:r>
         <w:t>`</w:t>
       </w:r>
@@ -4780,11 +4456,9 @@
           <w:numId w:val="1"/>
         </w:numPr>
       </w:pPr>
-      <w:proofErr w:type="spellStart"/>
       <w:r>
         <w:t>psql</w:t>
       </w:r>
-      <w:proofErr w:type="spellEnd"/>
     </w:p>
     <w:p>
       <w:pPr>
@@ -4831,100 +4505,11 @@
         </w:numPr>
       </w:pPr>
       <w:r>
-        <w:t>When it's first installed, PostgreSQL just has the '</w:t>
-      </w:r>
-      <w:proofErr w:type="spellStart"/>
-      <w:r>
-        <w:t>postgres</w:t>
-      </w:r>
-      <w:proofErr w:type="spellEnd"/>
-      <w:r>
-        <w:t xml:space="preserve">' user, and the way to initially enter PostgreSQL is by </w:t>
-      </w:r>
-      <w:proofErr w:type="gramStart"/>
-      <w:r>
-        <w:t xml:space="preserve">typing  </w:t>
-      </w:r>
-      <w:proofErr w:type="spellStart"/>
-      <w:r>
-        <w:t>sudo</w:t>
-      </w:r>
-      <w:proofErr w:type="spellEnd"/>
-      <w:proofErr w:type="gramEnd"/>
-      <w:r>
-        <w:t xml:space="preserve"> </w:t>
-      </w:r>
-      <w:proofErr w:type="spellStart"/>
-      <w:r>
-        <w:t>su</w:t>
-      </w:r>
-      <w:proofErr w:type="spellEnd"/>
-      <w:r>
-        <w:t xml:space="preserve"> - </w:t>
-      </w:r>
-      <w:proofErr w:type="spellStart"/>
-      <w:r>
-        <w:t>postgres</w:t>
-      </w:r>
-      <w:proofErr w:type="spellEnd"/>
-      <w:r>
-        <w:t xml:space="preserve"> , and then </w:t>
-      </w:r>
-      <w:proofErr w:type="spellStart"/>
-      <w:r>
-        <w:t>psql</w:t>
-      </w:r>
-      <w:proofErr w:type="spellEnd"/>
-      <w:r>
-        <w:t xml:space="preserve"> .  After Andrei creates the 'test' database, we can create a user with the same name as our current logged in user, to be a database administrator. This way we can just type in </w:t>
-      </w:r>
-      <w:proofErr w:type="spellStart"/>
-      <w:r>
-        <w:t>psql</w:t>
-      </w:r>
-      <w:proofErr w:type="spellEnd"/>
-      <w:r>
-        <w:t xml:space="preserve"> 'test</w:t>
-      </w:r>
-      <w:proofErr w:type="gramStart"/>
-      <w:r>
-        <w:t>'  from</w:t>
-      </w:r>
-      <w:proofErr w:type="gramEnd"/>
-      <w:r>
-        <w:t xml:space="preserve"> the command line and enter the database without the need of logging in as the '</w:t>
-      </w:r>
-      <w:proofErr w:type="spellStart"/>
-      <w:r>
-        <w:t>postgres</w:t>
-      </w:r>
-      <w:proofErr w:type="spellEnd"/>
-      <w:r>
-        <w:t>' user, just like Andrei does in the lecture. This can be done with CREATE USER your-user-name-here WITH SUPERUSER</w:t>
-      </w:r>
-      <w:proofErr w:type="gramStart"/>
-      <w:r>
-        <w:t>; ,</w:t>
-      </w:r>
-      <w:proofErr w:type="gramEnd"/>
-      <w:r>
-        <w:t xml:space="preserve"> and we can verify that he was created with \du . Now we can exit by typing \</w:t>
-      </w:r>
-      <w:proofErr w:type="gramStart"/>
-      <w:r>
-        <w:t>q  and</w:t>
-      </w:r>
-      <w:proofErr w:type="gramEnd"/>
-      <w:r>
-        <w:t xml:space="preserve"> then exit , and enter our database just like Andrei does, with </w:t>
-      </w:r>
-      <w:proofErr w:type="spellStart"/>
-      <w:r>
-        <w:t>psql</w:t>
-      </w:r>
-      <w:proofErr w:type="spellEnd"/>
-      <w:r>
-        <w:t xml:space="preserve"> 'test' .</w:t>
+        <w:t xml:space="preserve">When it's first installed, PostgreSQL just has the 'postgres' user, and the way to initially enter PostgreSQL is by typing  sudo su - postgres , and then psql .  After Andrei creates the 'test' database, we can create a user with the same name as our current logged in user, to be a database administrator. This way we can just type in psql 'test'  from the command line and enter the database without the </w:t>
+      </w:r>
+      <w:r>
+        <w:lastRenderedPageBreak/>
+        <w:t>need of logging in as the 'postgres' user, just like Andrei does in the lecture. This can be done with CREATE USER your-user-name-here WITH SUPERUSER; , and we can verify that he was created with \du . Now we can exit by typing \q  and then exit , and enter our database just like Andrei does, with psql 'test' .</w:t>
       </w:r>
     </w:p>
     <w:p>
@@ -4937,21 +4522,8 @@
       </w:pPr>
       <w:bookmarkStart w:id="0" w:name="_Hlk123397012"/>
       <w:r>
-        <w:t xml:space="preserve">CREATE TABLE users (name text, age </w:t>
-      </w:r>
-      <w:proofErr w:type="spellStart"/>
-      <w:r>
-        <w:t>smallint</w:t>
-      </w:r>
-      <w:proofErr w:type="spellEnd"/>
-      <w:r>
-        <w:t>, birthday date</w:t>
-      </w:r>
-      <w:proofErr w:type="gramStart"/>
-      <w:r>
-        <w:t>);</w:t>
-      </w:r>
-      <w:proofErr w:type="gramEnd"/>
+        <w:t>CREATE TABLE users (name text, age smallint, birthday date);</w:t>
+      </w:r>
     </w:p>
     <w:bookmarkEnd w:id="0"/>
     <w:p>
@@ -5011,25 +4583,11 @@
           <w:b/>
           <w:bCs/>
         </w:rPr>
-        <w:lastRenderedPageBreak/>
         <w:t>CREATE TABLE</w:t>
       </w:r>
       <w:r>
-        <w:t xml:space="preserve"> users (name text, age </w:t>
-      </w:r>
-      <w:proofErr w:type="spellStart"/>
-      <w:r>
-        <w:t>smallint</w:t>
-      </w:r>
-      <w:proofErr w:type="spellEnd"/>
-      <w:r>
-        <w:t>, birthday date</w:t>
-      </w:r>
-      <w:proofErr w:type="gramStart"/>
-      <w:r>
-        <w:t>);</w:t>
-      </w:r>
-      <w:proofErr w:type="gramEnd"/>
+        <w:t xml:space="preserve"> users (name text, age smallint, birthday date);</w:t>
+      </w:r>
     </w:p>
     <w:p>
       <w:pPr>
@@ -5057,13 +4615,8 @@
         <w:t>VALUES</w:t>
       </w:r>
       <w:r>
-        <w:t xml:space="preserve"> ('Andrei', 31, '1989-12-07'</w:t>
-      </w:r>
-      <w:proofErr w:type="gramStart"/>
-      <w:r>
-        <w:t>);</w:t>
-      </w:r>
-      <w:proofErr w:type="gramEnd"/>
+        <w:t xml:space="preserve"> ('Andrei', 31, '1989-12-07');</w:t>
+      </w:r>
     </w:p>
     <w:p>
       <w:pPr>
@@ -5091,13 +4644,8 @@
         <w:t>FROM</w:t>
       </w:r>
       <w:r>
-        <w:t xml:space="preserve"> </w:t>
-      </w:r>
-      <w:proofErr w:type="gramStart"/>
-      <w:r>
-        <w:t>users;</w:t>
-      </w:r>
-      <w:proofErr w:type="gramEnd"/>
+        <w:t xml:space="preserve"> users;</w:t>
+      </w:r>
     </w:p>
     <w:p>
       <w:pPr>
@@ -5114,13 +4662,8 @@
         <w:t>*</w:t>
       </w:r>
       <w:r>
-        <w:t xml:space="preserve"> FROM </w:t>
-      </w:r>
-      <w:proofErr w:type="gramStart"/>
-      <w:r>
-        <w:t>users;</w:t>
-      </w:r>
-      <w:proofErr w:type="gramEnd"/>
+        <w:t xml:space="preserve"> FROM users;</w:t>
+      </w:r>
     </w:p>
     <w:p>
       <w:pPr>
@@ -5138,18 +4681,113 @@
         <w:t>ALTER</w:t>
       </w:r>
       <w:r>
-        <w:t xml:space="preserve"> TABLE users ADD score </w:t>
-      </w:r>
-      <w:proofErr w:type="spellStart"/>
-      <w:proofErr w:type="gramStart"/>
-      <w:r>
-        <w:t>smallint</w:t>
-      </w:r>
-      <w:proofErr w:type="spellEnd"/>
+        <w:t xml:space="preserve"> TABLE users ADD score smallint;</w:t>
+      </w:r>
+    </w:p>
+    <w:p>
+      <w:pPr>
+        <w:pStyle w:val="Listaszerbekezds"/>
+        <w:numPr>
+          <w:ilvl w:val="4"/>
+          <w:numId w:val="1"/>
+        </w:numPr>
+      </w:pPr>
+      <w:r>
+        <w:rPr>
+          <w:b/>
+          <w:bCs/>
+        </w:rPr>
+        <w:t>UPDATE</w:t>
+      </w:r>
+      <w:r>
+        <w:t xml:space="preserve"> users </w:t>
+      </w:r>
+      <w:r>
+        <w:rPr>
+          <w:b/>
+          <w:bCs/>
+        </w:rPr>
+        <w:t>SET</w:t>
+      </w:r>
+      <w:r>
+        <w:t xml:space="preserve"> score = 50 </w:t>
+      </w:r>
+      <w:r>
+        <w:rPr>
+          <w:b/>
+          <w:bCs/>
+        </w:rPr>
+        <w:t>WHERE</w:t>
+      </w:r>
+      <w:r>
+        <w:t xml:space="preserve"> name='Andrei';</w:t>
+      </w:r>
+    </w:p>
+    <w:p>
+      <w:pPr>
+        <w:pStyle w:val="Listaszerbekezds"/>
+        <w:numPr>
+          <w:ilvl w:val="4"/>
+          <w:numId w:val="1"/>
+        </w:numPr>
+      </w:pPr>
+      <w:r>
+        <w:t>UPDATE users SET score = 99 WHERE age = 37 OR age = 45;</w:t>
+      </w:r>
+    </w:p>
+    <w:p>
+      <w:pPr>
+        <w:pStyle w:val="Listaszerbekezds"/>
+        <w:numPr>
+          <w:ilvl w:val="4"/>
+          <w:numId w:val="1"/>
+        </w:numPr>
+      </w:pPr>
+      <w:r>
+        <w:t xml:space="preserve">SELECT * FROM users WHERE name </w:t>
+      </w:r>
+      <w:r>
+        <w:rPr>
+          <w:b/>
+          <w:bCs/>
+        </w:rPr>
+        <w:t>LIKE</w:t>
+      </w:r>
+      <w:r>
+        <w:t xml:space="preserve"> 'B%';</w:t>
+      </w:r>
+    </w:p>
+    <w:p>
+      <w:pPr>
+        <w:pStyle w:val="Listaszerbekezds"/>
+        <w:numPr>
+          <w:ilvl w:val="4"/>
+          <w:numId w:val="1"/>
+        </w:numPr>
+      </w:pPr>
+      <w:r>
+        <w:t xml:space="preserve">SELECT * FROM users </w:t>
+      </w:r>
+      <w:r>
+        <w:rPr>
+          <w:b/>
+          <w:bCs/>
+        </w:rPr>
+        <w:t>ORDER BY</w:t>
+      </w:r>
+      <w:r>
+        <w:t xml:space="preserve"> birthday </w:t>
+      </w:r>
+      <w:r>
+        <w:rPr>
+          <w:b/>
+          <w:bCs/>
+        </w:rPr>
+        <w:t>ASC</w:t>
+      </w:r>
       <w:r>
         <w:t>;</w:t>
       </w:r>
-      <w:proofErr w:type="gramEnd"/>
     </w:p>
     <w:p>
       <w:pPr>
@@ -5160,40 +4798,18 @@
         </w:numPr>
       </w:pPr>
       <w:r>
-        <w:rPr>
-          <w:b/>
-          <w:bCs/>
-        </w:rPr>
-        <w:t>UPDATE</w:t>
-      </w:r>
-      <w:r>
-        <w:t xml:space="preserve"> users </w:t>
-      </w:r>
-      <w:r>
-        <w:rPr>
-          <w:b/>
-          <w:bCs/>
-        </w:rPr>
-        <w:t>SET</w:t>
-      </w:r>
-      <w:r>
-        <w:t xml:space="preserve"> score = 50 </w:t>
-      </w:r>
-      <w:r>
-        <w:rPr>
-          <w:b/>
-          <w:bCs/>
-        </w:rPr>
-        <w:t>WHERE</w:t>
-      </w:r>
-      <w:r>
-        <w:t xml:space="preserve"> name='Andrei</w:t>
-      </w:r>
-      <w:proofErr w:type="gramStart"/>
-      <w:r>
-        <w:t>';</w:t>
-      </w:r>
-      <w:proofErr w:type="gramEnd"/>
+        <w:t xml:space="preserve">SELECT </w:t>
+      </w:r>
+      <w:r>
+        <w:rPr>
+          <w:b/>
+          <w:bCs/>
+        </w:rPr>
+        <w:t>AVG</w:t>
+      </w:r>
+      <w:r>
+        <w:t>(age) FROM users;</w:t>
+      </w:r>
     </w:p>
     <w:p>
       <w:pPr>
@@ -5204,13 +4820,18 @@
         </w:numPr>
       </w:pPr>
       <w:r>
-        <w:t xml:space="preserve">UPDATE users SET score = 99 WHERE age = 37 OR age = </w:t>
-      </w:r>
-      <w:proofErr w:type="gramStart"/>
-      <w:r>
-        <w:t>45;</w:t>
-      </w:r>
-      <w:proofErr w:type="gramEnd"/>
+        <w:t xml:space="preserve">SELECT </w:t>
+      </w:r>
+      <w:r>
+        <w:rPr>
+          <w:b/>
+          <w:bCs/>
+        </w:rPr>
+        <w:t>SUM</w:t>
+      </w:r>
+      <w:r>
+        <w:t>(age) FROM users;</w:t>
+      </w:r>
     </w:p>
     <w:p>
       <w:pPr>
@@ -5221,128 +4842,8 @@
         </w:numPr>
       </w:pPr>
       <w:r>
-        <w:t xml:space="preserve">SELECT * FROM users WHERE name </w:t>
-      </w:r>
-      <w:r>
-        <w:rPr>
-          <w:b/>
-          <w:bCs/>
-        </w:rPr>
-        <w:t>LIKE</w:t>
-      </w:r>
-      <w:r>
-        <w:t xml:space="preserve"> 'B%</w:t>
-      </w:r>
-      <w:proofErr w:type="gramStart"/>
-      <w:r>
-        <w:t>';</w:t>
-      </w:r>
-      <w:proofErr w:type="gramEnd"/>
-    </w:p>
-    <w:p>
-      <w:pPr>
-        <w:pStyle w:val="Listaszerbekezds"/>
-        <w:numPr>
-          <w:ilvl w:val="4"/>
-          <w:numId w:val="1"/>
-        </w:numPr>
-      </w:pPr>
-      <w:r>
-        <w:t xml:space="preserve">SELECT * FROM users </w:t>
-      </w:r>
-      <w:r>
-        <w:rPr>
-          <w:b/>
-          <w:bCs/>
-        </w:rPr>
-        <w:t>ORDER BY</w:t>
-      </w:r>
-      <w:r>
-        <w:t xml:space="preserve"> birthday </w:t>
-      </w:r>
-      <w:proofErr w:type="gramStart"/>
-      <w:r>
-        <w:rPr>
-          <w:b/>
-          <w:bCs/>
-        </w:rPr>
-        <w:t>ASC</w:t>
-      </w:r>
-      <w:r>
-        <w:t>;</w:t>
-      </w:r>
-      <w:proofErr w:type="gramEnd"/>
-    </w:p>
-    <w:p>
-      <w:pPr>
-        <w:pStyle w:val="Listaszerbekezds"/>
-        <w:numPr>
-          <w:ilvl w:val="4"/>
-          <w:numId w:val="1"/>
-        </w:numPr>
-      </w:pPr>
-      <w:r>
-        <w:t xml:space="preserve">SELECT </w:t>
-      </w:r>
-      <w:proofErr w:type="gramStart"/>
-      <w:r>
-        <w:rPr>
-          <w:b/>
-          <w:bCs/>
-        </w:rPr>
-        <w:t>AVG</w:t>
-      </w:r>
-      <w:r>
-        <w:t>(</w:t>
-      </w:r>
-      <w:proofErr w:type="gramEnd"/>
-      <w:r>
-        <w:t>age) FROM users;</w:t>
-      </w:r>
-    </w:p>
-    <w:p>
-      <w:pPr>
-        <w:pStyle w:val="Listaszerbekezds"/>
-        <w:numPr>
-          <w:ilvl w:val="4"/>
-          <w:numId w:val="1"/>
-        </w:numPr>
-      </w:pPr>
-      <w:r>
-        <w:t xml:space="preserve">SELECT </w:t>
-      </w:r>
-      <w:proofErr w:type="gramStart"/>
-      <w:r>
-        <w:rPr>
-          <w:b/>
-          <w:bCs/>
-        </w:rPr>
-        <w:t>SUM</w:t>
-      </w:r>
-      <w:r>
-        <w:t>(</w:t>
-      </w:r>
-      <w:proofErr w:type="gramEnd"/>
-      <w:r>
-        <w:t>age) FROM users;</w:t>
-      </w:r>
-    </w:p>
-    <w:p>
-      <w:pPr>
-        <w:pStyle w:val="Listaszerbekezds"/>
-        <w:numPr>
-          <w:ilvl w:val="4"/>
-          <w:numId w:val="1"/>
-        </w:numPr>
-      </w:pPr>
-      <w:r>
-        <w:t xml:space="preserve">create table </w:t>
-      </w:r>
-      <w:proofErr w:type="gramStart"/>
-      <w:r>
-        <w:t>login(</w:t>
-      </w:r>
-      <w:proofErr w:type="gramEnd"/>
+        <w:t>create table login(</w:t>
+      </w:r>
     </w:p>
     <w:p>
       <w:pPr>
@@ -5461,13 +4962,8 @@
         <w:t>ON</w:t>
       </w:r>
       <w:r>
-        <w:t xml:space="preserve"> users.name = </w:t>
-      </w:r>
-      <w:proofErr w:type="gramStart"/>
-      <w:r>
-        <w:t>login.name;</w:t>
-      </w:r>
-      <w:proofErr w:type="gramEnd"/>
+        <w:t xml:space="preserve"> users.name = login.name;</w:t>
+      </w:r>
     </w:p>
     <w:p>
       <w:pPr>
@@ -5485,13 +4981,8 @@
         <w:t>DELETE FROM</w:t>
       </w:r>
       <w:r>
-        <w:t xml:space="preserve"> users WHERE name = 'Sally</w:t>
-      </w:r>
-      <w:proofErr w:type="gramStart"/>
-      <w:r>
-        <w:t>';</w:t>
-      </w:r>
-      <w:proofErr w:type="gramEnd"/>
+        <w:t xml:space="preserve"> users WHERE name = 'Sally';</w:t>
+      </w:r>
     </w:p>
     <w:p>
       <w:pPr>
@@ -5509,362 +5000,1113 @@
         <w:t>DROP TABLE</w:t>
       </w:r>
       <w:r>
+        <w:t xml:space="preserve"> login;</w:t>
+      </w:r>
+    </w:p>
+    <w:p>
+      <w:pPr>
+        <w:pStyle w:val="Listaszerbekezds"/>
+        <w:numPr>
+          <w:ilvl w:val="4"/>
+          <w:numId w:val="1"/>
+        </w:numPr>
+      </w:pPr>
+      <w:r>
+        <w:rPr>
+          <w:b/>
+          <w:bCs/>
+        </w:rPr>
+        <w:t>DEFAULT</w:t>
+      </w:r>
+    </w:p>
+    <w:p>
+      <w:pPr>
+        <w:pStyle w:val="Listaszerbekezds"/>
+        <w:numPr>
+          <w:ilvl w:val="4"/>
+          <w:numId w:val="1"/>
+        </w:numPr>
+      </w:pPr>
+      <w:r>
+        <w:rPr>
+          <w:b/>
+          <w:bCs/>
+        </w:rPr>
+        <w:t>TIMESTAMP</w:t>
+      </w:r>
+    </w:p>
+    <w:p>
+      <w:pPr>
+        <w:pStyle w:val="Listaszerbekezds"/>
+        <w:numPr>
+          <w:ilvl w:val="4"/>
+          <w:numId w:val="1"/>
+        </w:numPr>
+      </w:pPr>
+    </w:p>
+    <w:p>
+      <w:pPr>
+        <w:pStyle w:val="Listaszerbekezds"/>
+        <w:numPr>
+          <w:ilvl w:val="2"/>
+          <w:numId w:val="1"/>
+        </w:numPr>
+      </w:pPr>
+      <w:r>
+        <w:t>Two or more tables with columns and rows</w:t>
+      </w:r>
+    </w:p>
+    <w:p>
+      <w:pPr>
+        <w:pStyle w:val="Listaszerbekezds"/>
+        <w:numPr>
+          <w:ilvl w:val="2"/>
+          <w:numId w:val="1"/>
+        </w:numPr>
+      </w:pPr>
+      <w:r>
+        <w:t>Each row represents an entry</w:t>
+      </w:r>
+    </w:p>
+    <w:p>
+      <w:pPr>
+        <w:pStyle w:val="Listaszerbekezds"/>
+        <w:numPr>
+          <w:ilvl w:val="2"/>
+          <w:numId w:val="1"/>
+        </w:numPr>
+      </w:pPr>
+      <w:r>
+        <w:t>Each column store a very specific type of information</w:t>
+      </w:r>
+    </w:p>
+    <w:p>
+      <w:pPr>
+        <w:pStyle w:val="Listaszerbekezds"/>
+        <w:numPr>
+          <w:ilvl w:val="1"/>
+          <w:numId w:val="1"/>
+        </w:numPr>
+      </w:pPr>
+      <w:r>
+        <w:t>The relation between tables and field is called schema</w:t>
+      </w:r>
+    </w:p>
+    <w:p>
+      <w:pPr>
+        <w:pStyle w:val="Listaszerbekezds"/>
+        <w:numPr>
+          <w:ilvl w:val="1"/>
+          <w:numId w:val="1"/>
+        </w:numPr>
+      </w:pPr>
+      <w:r>
+        <w:t>Primary key: identifies each row in a table</w:t>
+      </w:r>
+    </w:p>
+    <w:p>
+      <w:pPr>
+        <w:pStyle w:val="Listaszerbekezds"/>
+        <w:numPr>
+          <w:ilvl w:val="1"/>
+          <w:numId w:val="1"/>
+        </w:numPr>
+      </w:pPr>
+      <w:r>
+        <w:t xml:space="preserve">Foreign key: </w:t>
+      </w:r>
+    </w:p>
+    <w:p>
+      <w:pPr>
+        <w:pStyle w:val="Listaszerbekezds"/>
+        <w:numPr>
+          <w:ilvl w:val="1"/>
+          <w:numId w:val="1"/>
+        </w:numPr>
+      </w:pPr>
+      <w:r>
+        <w:t>With SQL we can communicate with the databases</w:t>
+      </w:r>
+    </w:p>
+    <w:p>
+      <w:pPr>
+        <w:pStyle w:val="Listaszerbekezds"/>
+        <w:numPr>
+          <w:ilvl w:val="1"/>
+          <w:numId w:val="1"/>
+        </w:numPr>
+      </w:pPr>
+      <w:r>
+        <w:t>nodejs: knex.js / increment()</w:t>
+      </w:r>
+    </w:p>
+    <w:p>
+      <w:pPr>
+        <w:pStyle w:val="Listaszerbekezds"/>
+        <w:numPr>
+          <w:ilvl w:val="1"/>
+          <w:numId w:val="1"/>
+        </w:numPr>
+      </w:pPr>
+      <w:r>
+        <w:t>Transactions</w:t>
+      </w:r>
+    </w:p>
+    <w:p>
+      <w:pPr>
+        <w:pStyle w:val="Listaszerbekezds"/>
+        <w:numPr>
+          <w:ilvl w:val="2"/>
+          <w:numId w:val="1"/>
+        </w:numPr>
+      </w:pPr>
+      <w:r>
+        <w:t xml:space="preserve">Transactions are an important feature of relational databases, as they allow correct recovery from failures and keep a database consistent even in cases of system failure. </w:t>
+      </w:r>
+    </w:p>
+    <w:p>
+      <w:pPr>
+        <w:pStyle w:val="Listaszerbekezds"/>
+        <w:numPr>
+          <w:ilvl w:val="2"/>
+          <w:numId w:val="1"/>
+        </w:numPr>
+      </w:pPr>
+      <w:r>
+        <w:t xml:space="preserve">All queries within a transaction are executed on the same database connection, and run the entire set of queries as a single unit of work. </w:t>
+      </w:r>
+    </w:p>
+    <w:p>
+      <w:pPr>
+        <w:pStyle w:val="Listaszerbekezds"/>
+        <w:numPr>
+          <w:ilvl w:val="2"/>
+          <w:numId w:val="1"/>
+        </w:numPr>
+      </w:pPr>
+      <w:r>
+        <w:t>Any failure will mean the database will rollback any queries executed on that connection to the pre-transaction state.</w:t>
+      </w:r>
+    </w:p>
+    <w:p>
+      <w:pPr>
+        <w:pStyle w:val="Listaszerbekezds"/>
+        <w:numPr>
+          <w:ilvl w:val="0"/>
+          <w:numId w:val="1"/>
+        </w:numPr>
+        <w:rPr>
+          <w:b/>
+          <w:bCs/>
+        </w:rPr>
+      </w:pPr>
+      <w:r>
+        <w:rPr>
+          <w:b/>
+          <w:bCs/>
+        </w:rPr>
+        <w:t>NoSQL</w:t>
+      </w:r>
+    </w:p>
+    <w:p>
+      <w:pPr>
+        <w:pStyle w:val="Listaszerbekezds"/>
+        <w:numPr>
+          <w:ilvl w:val="1"/>
+          <w:numId w:val="1"/>
+        </w:numPr>
+      </w:pPr>
+      <w:r>
+        <w:t>Types</w:t>
+      </w:r>
+    </w:p>
+    <w:p>
+      <w:pPr>
+        <w:pStyle w:val="Listaszerbekezds"/>
+        <w:numPr>
+          <w:ilvl w:val="2"/>
+          <w:numId w:val="1"/>
+        </w:numPr>
+      </w:pPr>
+      <w:r>
+        <w:t>MongoDB</w:t>
+      </w:r>
+    </w:p>
+    <w:p>
+      <w:pPr>
+        <w:pStyle w:val="Listaszerbekezds"/>
+        <w:numPr>
+          <w:ilvl w:val="3"/>
+          <w:numId w:val="1"/>
+        </w:numPr>
+      </w:pPr>
+      <w:r>
+        <w:lastRenderedPageBreak/>
+        <w:t>Document Oriented</w:t>
+      </w:r>
+    </w:p>
+    <w:p>
+      <w:pPr>
+        <w:pStyle w:val="Listaszerbekezds"/>
+        <w:numPr>
+          <w:ilvl w:val="3"/>
+          <w:numId w:val="1"/>
+        </w:numPr>
+      </w:pPr>
+      <w:r>
+        <w:t>Has its own MongoDB query language</w:t>
+      </w:r>
+    </w:p>
+    <w:p>
+      <w:pPr>
+        <w:pStyle w:val="Listaszerbekezds"/>
+        <w:numPr>
+          <w:ilvl w:val="2"/>
+          <w:numId w:val="1"/>
+        </w:numPr>
+      </w:pPr>
+      <w:r>
+        <w:t>Redis</w:t>
+      </w:r>
+    </w:p>
+    <w:p>
+      <w:pPr>
+        <w:pStyle w:val="Listaszerbekezds"/>
+        <w:numPr>
+          <w:ilvl w:val="1"/>
+          <w:numId w:val="1"/>
+        </w:numPr>
+      </w:pPr>
+      <w:r>
+        <w:t>We do not need to have a pre-defined schema</w:t>
+      </w:r>
+    </w:p>
+    <w:p>
+      <w:pPr>
+        <w:pStyle w:val="Listaszerbekezds"/>
+        <w:numPr>
+          <w:ilvl w:val="1"/>
+          <w:numId w:val="1"/>
+        </w:numPr>
+      </w:pPr>
+      <w:r>
+        <w:t>Allow greater flexibility</w:t>
+      </w:r>
+    </w:p>
+    <w:p>
+      <w:pPr>
+        <w:pStyle w:val="Listaszerbekezds"/>
+        <w:numPr>
+          <w:ilvl w:val="0"/>
+          <w:numId w:val="1"/>
+        </w:numPr>
+      </w:pPr>
+    </w:p>
+    <w:p>
+      <w:pPr>
+        <w:pStyle w:val="Cmsor2"/>
+      </w:pPr>
+      <w:r>
+        <w:t>Docker</w:t>
+      </w:r>
+    </w:p>
+    <w:p>
+      <w:r>
+        <w:t xml:space="preserve">The problem: </w:t>
+      </w:r>
+      <w:r>
+        <w:t>Each service or container may have its own requirements.</w:t>
+      </w:r>
+      <w:r>
         <w:t xml:space="preserve"> </w:t>
       </w:r>
-      <w:proofErr w:type="gramStart"/>
-      <w:r>
-        <w:t>login;</w:t>
-      </w:r>
-      <w:proofErr w:type="gramEnd"/>
-    </w:p>
-    <w:p>
-      <w:pPr>
-        <w:pStyle w:val="Listaszerbekezds"/>
-        <w:numPr>
-          <w:ilvl w:val="4"/>
-          <w:numId w:val="1"/>
-        </w:numPr>
-      </w:pPr>
-      <w:r>
-        <w:rPr>
-          <w:b/>
-          <w:bCs/>
-        </w:rPr>
-        <w:t>DEFAULT</w:t>
-      </w:r>
-    </w:p>
-    <w:p>
-      <w:pPr>
-        <w:pStyle w:val="Listaszerbekezds"/>
-        <w:numPr>
-          <w:ilvl w:val="4"/>
-          <w:numId w:val="1"/>
-        </w:numPr>
-      </w:pPr>
-      <w:r>
-        <w:rPr>
-          <w:b/>
-          <w:bCs/>
-        </w:rPr>
-        <w:t>TIMESTAMP</w:t>
-      </w:r>
-    </w:p>
-    <w:p>
-      <w:pPr>
-        <w:pStyle w:val="Listaszerbekezds"/>
-        <w:numPr>
-          <w:ilvl w:val="4"/>
-          <w:numId w:val="1"/>
-        </w:numPr>
-      </w:pPr>
-    </w:p>
-    <w:p>
-      <w:pPr>
-        <w:pStyle w:val="Listaszerbekezds"/>
-        <w:numPr>
-          <w:ilvl w:val="2"/>
-          <w:numId w:val="1"/>
-        </w:numPr>
-      </w:pPr>
-      <w:r>
-        <w:t>Two or more tables with columns and rows</w:t>
-      </w:r>
-    </w:p>
-    <w:p>
-      <w:pPr>
-        <w:pStyle w:val="Listaszerbekezds"/>
-        <w:numPr>
-          <w:ilvl w:val="2"/>
-          <w:numId w:val="1"/>
-        </w:numPr>
-      </w:pPr>
-      <w:r>
-        <w:t>Each row represents an entry</w:t>
-      </w:r>
-    </w:p>
-    <w:p>
-      <w:pPr>
-        <w:pStyle w:val="Listaszerbekezds"/>
-        <w:numPr>
-          <w:ilvl w:val="2"/>
-          <w:numId w:val="1"/>
-        </w:numPr>
-      </w:pPr>
-      <w:r>
-        <w:t xml:space="preserve">Each column </w:t>
-      </w:r>
-      <w:proofErr w:type="gramStart"/>
-      <w:r>
-        <w:t>store</w:t>
-      </w:r>
-      <w:proofErr w:type="gramEnd"/>
-      <w:r>
-        <w:t xml:space="preserve"> a very specific type of information</w:t>
-      </w:r>
-    </w:p>
-    <w:p>
-      <w:pPr>
-        <w:pStyle w:val="Listaszerbekezds"/>
-        <w:numPr>
-          <w:ilvl w:val="1"/>
-          <w:numId w:val="1"/>
-        </w:numPr>
-      </w:pPr>
-      <w:r>
-        <w:t>The relation between tables and field is called schema</w:t>
-      </w:r>
-    </w:p>
-    <w:p>
-      <w:pPr>
-        <w:pStyle w:val="Listaszerbekezds"/>
-        <w:numPr>
-          <w:ilvl w:val="1"/>
-          <w:numId w:val="1"/>
-        </w:numPr>
-      </w:pPr>
-      <w:r>
-        <w:t>Primary key: identifies each row in a table</w:t>
-      </w:r>
-    </w:p>
-    <w:p>
-      <w:pPr>
-        <w:pStyle w:val="Listaszerbekezds"/>
-        <w:numPr>
-          <w:ilvl w:val="1"/>
-          <w:numId w:val="1"/>
-        </w:numPr>
-      </w:pPr>
-      <w:r>
-        <w:t xml:space="preserve">Foreign key: </w:t>
-      </w:r>
-    </w:p>
-    <w:p>
-      <w:pPr>
-        <w:pStyle w:val="Listaszerbekezds"/>
-        <w:numPr>
-          <w:ilvl w:val="1"/>
-          <w:numId w:val="1"/>
-        </w:numPr>
-      </w:pPr>
-      <w:r>
-        <w:t>With SQL we can communicate with the databases</w:t>
-      </w:r>
-    </w:p>
-    <w:p>
-      <w:pPr>
-        <w:pStyle w:val="Listaszerbekezds"/>
-        <w:numPr>
-          <w:ilvl w:val="1"/>
-          <w:numId w:val="1"/>
-        </w:numPr>
-      </w:pPr>
-      <w:proofErr w:type="spellStart"/>
-      <w:r>
-        <w:t>nodejs</w:t>
-      </w:r>
-      <w:proofErr w:type="spellEnd"/>
-      <w:r>
-        <w:t xml:space="preserve">: knex.js / </w:t>
-      </w:r>
-      <w:proofErr w:type="gramStart"/>
-      <w:r>
-        <w:t>increment(</w:t>
-      </w:r>
-      <w:proofErr w:type="gramEnd"/>
-      <w:r>
-        <w:t>)</w:t>
-      </w:r>
-    </w:p>
-    <w:p>
-      <w:pPr>
-        <w:pStyle w:val="Listaszerbekezds"/>
-        <w:numPr>
-          <w:ilvl w:val="1"/>
-          <w:numId w:val="1"/>
-        </w:numPr>
-      </w:pPr>
-      <w:r>
-        <w:t>Transactions</w:t>
-      </w:r>
-    </w:p>
-    <w:p>
-      <w:pPr>
-        <w:pStyle w:val="Listaszerbekezds"/>
-        <w:numPr>
-          <w:ilvl w:val="2"/>
-          <w:numId w:val="1"/>
-        </w:numPr>
-      </w:pPr>
-      <w:r>
-        <w:t xml:space="preserve">Transactions are an important feature of relational databases, as they allow correct recovery from failures and keep a database consistent even in cases of system failure. </w:t>
-      </w:r>
-    </w:p>
-    <w:p>
-      <w:pPr>
-        <w:pStyle w:val="Listaszerbekezds"/>
-        <w:numPr>
-          <w:ilvl w:val="2"/>
-          <w:numId w:val="1"/>
-        </w:numPr>
-      </w:pPr>
-      <w:r>
-        <w:t xml:space="preserve">All queries within a transaction are executed on the same database </w:t>
-      </w:r>
-      <w:proofErr w:type="gramStart"/>
-      <w:r>
-        <w:t>connection, and</w:t>
-      </w:r>
-      <w:proofErr w:type="gramEnd"/>
-      <w:r>
-        <w:t xml:space="preserve"> run the entire set of queries as a single unit of work. </w:t>
-      </w:r>
-    </w:p>
-    <w:p>
-      <w:pPr>
-        <w:pStyle w:val="Listaszerbekezds"/>
-        <w:numPr>
-          <w:ilvl w:val="2"/>
-          <w:numId w:val="1"/>
-        </w:numPr>
-      </w:pPr>
-      <w:r>
-        <w:t>Any failure will mean the database will rollback any queries executed on that connection to the pre-transaction state.</w:t>
-      </w:r>
-    </w:p>
-    <w:p>
-      <w:pPr>
-        <w:pStyle w:val="Listaszerbekezds"/>
-        <w:numPr>
-          <w:ilvl w:val="0"/>
-          <w:numId w:val="1"/>
-        </w:numPr>
-        <w:rPr>
-          <w:b/>
-          <w:bCs/>
-        </w:rPr>
-      </w:pPr>
-      <w:r>
-        <w:rPr>
-          <w:b/>
-          <w:bCs/>
-        </w:rPr>
-        <w:t>NoSQL</w:t>
-      </w:r>
-    </w:p>
-    <w:p>
-      <w:pPr>
-        <w:pStyle w:val="Listaszerbekezds"/>
-        <w:numPr>
-          <w:ilvl w:val="1"/>
-          <w:numId w:val="1"/>
-        </w:numPr>
-      </w:pPr>
-      <w:r>
-        <w:t>Types</w:t>
-      </w:r>
-    </w:p>
-    <w:p>
-      <w:pPr>
-        <w:pStyle w:val="Listaszerbekezds"/>
-        <w:numPr>
-          <w:ilvl w:val="2"/>
-          <w:numId w:val="1"/>
-        </w:numPr>
-      </w:pPr>
-      <w:r>
-        <w:t>MongoDB</w:t>
-      </w:r>
-    </w:p>
-    <w:p>
-      <w:pPr>
-        <w:pStyle w:val="Listaszerbekezds"/>
-        <w:numPr>
-          <w:ilvl w:val="3"/>
-          <w:numId w:val="1"/>
-        </w:numPr>
-      </w:pPr>
-      <w:r>
-        <w:t>Document Oriented</w:t>
-      </w:r>
-    </w:p>
-    <w:p>
-      <w:pPr>
-        <w:pStyle w:val="Listaszerbekezds"/>
-        <w:numPr>
-          <w:ilvl w:val="3"/>
-          <w:numId w:val="1"/>
-        </w:numPr>
-      </w:pPr>
-      <w:r>
-        <w:t>Has its own MongoDB query language</w:t>
-      </w:r>
-    </w:p>
-    <w:p>
-      <w:pPr>
-        <w:pStyle w:val="Listaszerbekezds"/>
-        <w:numPr>
-          <w:ilvl w:val="2"/>
-          <w:numId w:val="1"/>
-        </w:numPr>
-      </w:pPr>
-      <w:r>
-        <w:t>Redis</w:t>
-      </w:r>
-    </w:p>
-    <w:p>
-      <w:pPr>
-        <w:pStyle w:val="Listaszerbekezds"/>
-        <w:numPr>
-          <w:ilvl w:val="1"/>
-          <w:numId w:val="1"/>
-        </w:numPr>
-      </w:pPr>
-      <w:r>
-        <w:t>We do not need to have a pre-defined schema</w:t>
-      </w:r>
-    </w:p>
-    <w:p>
-      <w:pPr>
-        <w:pStyle w:val="Listaszerbekezds"/>
-        <w:numPr>
-          <w:ilvl w:val="1"/>
-          <w:numId w:val="1"/>
-        </w:numPr>
-      </w:pPr>
-      <w:r>
-        <w:t>Allow greater flexibility</w:t>
-      </w:r>
-    </w:p>
-    <w:p>
-      <w:pPr>
-        <w:pStyle w:val="Listaszerbekezds"/>
-        <w:numPr>
-          <w:ilvl w:val="0"/>
-          <w:numId w:val="1"/>
-        </w:numPr>
-      </w:pPr>
+      <w:r>
+        <w:t xml:space="preserve">From </w:t>
+      </w:r>
+      <w:r>
+        <w:rPr>
+          <w:u w:val="single"/>
+        </w:rPr>
+        <w:t xml:space="preserve">different </w:t>
+      </w:r>
+      <w:r>
+        <w:rPr>
+          <w:u w:val="single"/>
+        </w:rPr>
+        <w:t>node</w:t>
+      </w:r>
+      <w:r>
+        <w:rPr>
+          <w:u w:val="single"/>
+        </w:rPr>
+        <w:t xml:space="preserve"> versions</w:t>
+      </w:r>
+      <w:r>
+        <w:t xml:space="preserve">, two </w:t>
+      </w:r>
+      <w:r>
+        <w:rPr>
+          <w:u w:val="single"/>
+        </w:rPr>
+        <w:t>conflicting library dependencies</w:t>
+      </w:r>
+      <w:r>
+        <w:t>, and when you add in the fact that</w:t>
+      </w:r>
+      <w:r>
+        <w:t xml:space="preserve"> </w:t>
+      </w:r>
+      <w:r>
+        <w:t xml:space="preserve">every developer's machine and </w:t>
+      </w:r>
+      <w:r>
+        <w:rPr>
+          <w:u w:val="single"/>
+        </w:rPr>
+        <w:t>environment is different</w:t>
+      </w:r>
+      <w:r>
+        <w:t>.</w:t>
+      </w:r>
+    </w:p>
+    <w:p>
+      <w:pPr>
+        <w:rPr>
+          <w:b/>
+          <w:bCs/>
+        </w:rPr>
+      </w:pPr>
+      <w:r>
+        <w:rPr>
+          <w:b/>
+          <w:bCs/>
+        </w:rPr>
+        <w:t>Docker b</w:t>
+      </w:r>
+      <w:r>
+        <w:rPr>
+          <w:b/>
+          <w:bCs/>
+        </w:rPr>
+        <w:t xml:space="preserve">undles your application into an image, a standalone </w:t>
+      </w:r>
+      <w:r>
+        <w:rPr>
+          <w:b/>
+          <w:bCs/>
+          <w:u w:val="single"/>
+        </w:rPr>
+        <w:t>executable</w:t>
+      </w:r>
+      <w:r>
+        <w:rPr>
+          <w:b/>
+          <w:bCs/>
+        </w:rPr>
+        <w:t xml:space="preserve"> package, and executes</w:t>
+      </w:r>
+      <w:r>
+        <w:rPr>
+          <w:b/>
+          <w:bCs/>
+        </w:rPr>
+        <w:t xml:space="preserve"> </w:t>
+      </w:r>
+      <w:r>
+        <w:rPr>
+          <w:b/>
+          <w:bCs/>
+        </w:rPr>
+        <w:t xml:space="preserve">this image in </w:t>
+      </w:r>
+      <w:r>
+        <w:rPr>
+          <w:b/>
+          <w:bCs/>
+        </w:rPr>
+        <w:t>a</w:t>
+      </w:r>
+      <w:r>
+        <w:rPr>
+          <w:b/>
+          <w:bCs/>
+        </w:rPr>
+        <w:t xml:space="preserve"> container and the environment inside </w:t>
+      </w:r>
+      <w:r>
+        <w:rPr>
+          <w:b/>
+          <w:bCs/>
+        </w:rPr>
+        <w:t xml:space="preserve">of </w:t>
+      </w:r>
+      <w:r>
+        <w:rPr>
+          <w:b/>
+          <w:bCs/>
+        </w:rPr>
+        <w:t xml:space="preserve">the container is completely </w:t>
+      </w:r>
+      <w:r>
+        <w:rPr>
+          <w:b/>
+          <w:bCs/>
+          <w:u w:val="single"/>
+        </w:rPr>
+        <w:t>isolated</w:t>
+      </w:r>
+      <w:r>
+        <w:rPr>
+          <w:b/>
+          <w:bCs/>
+        </w:rPr>
+        <w:t xml:space="preserve"> from th</w:t>
+      </w:r>
+      <w:r>
+        <w:rPr>
+          <w:b/>
+          <w:bCs/>
+        </w:rPr>
+        <w:t>e host machine.</w:t>
+      </w:r>
     </w:p>
     <w:p/>
     <w:p>
-      <w:proofErr w:type="spellStart"/>
+      <w:r>
+        <w:t>of the host machine.</w:t>
+      </w:r>
+    </w:p>
+    <w:p>
+      <w:pPr>
+        <w:pStyle w:val="Cmsor3"/>
+      </w:pPr>
+      <w:r>
+        <w:t>Containers</w:t>
+      </w:r>
+    </w:p>
+    <w:p>
+      <w:r>
+        <w:t>We need a way for us to be able to run our programs and our apps in all the environments possible.</w:t>
+      </w:r>
+      <w:r>
+        <w:t xml:space="preserve"> </w:t>
+      </w:r>
+      <w:r>
+        <w:t>And this is where containers come in.</w:t>
+      </w:r>
+    </w:p>
+    <w:p>
+      <w:r>
+        <w:t>Web app</w:t>
+      </w:r>
+      <w:r>
+        <w:t>s</w:t>
+      </w:r>
+      <w:r>
+        <w:t xml:space="preserve"> are built around the idea of </w:t>
+      </w:r>
+      <w:r>
+        <w:rPr>
+          <w:u w:val="single"/>
+        </w:rPr>
+        <w:t>containers, the nice small</w:t>
+      </w:r>
+      <w:r>
+        <w:rPr>
+          <w:u w:val="single"/>
+        </w:rPr>
+        <w:t xml:space="preserve"> </w:t>
+      </w:r>
+      <w:r>
+        <w:rPr>
+          <w:u w:val="single"/>
+        </w:rPr>
+        <w:t>boxes that can be run anywhere</w:t>
+      </w:r>
+      <w:r>
+        <w:t>.</w:t>
+      </w:r>
+    </w:p>
+    <w:p>
+      <w:pPr>
+        <w:rPr>
+          <w:b/>
+          <w:bCs/>
+        </w:rPr>
+      </w:pPr>
+      <w:r>
+        <w:rPr>
+          <w:b/>
+          <w:bCs/>
+        </w:rPr>
+        <w:t>T</w:t>
+      </w:r>
+      <w:r>
+        <w:rPr>
+          <w:b/>
+          <w:bCs/>
+        </w:rPr>
+        <w:t>he environment inside</w:t>
+      </w:r>
+      <w:r>
+        <w:rPr>
+          <w:b/>
+          <w:bCs/>
+        </w:rPr>
+        <w:t xml:space="preserve"> of </w:t>
+      </w:r>
+      <w:r>
+        <w:rPr>
+          <w:b/>
+          <w:bCs/>
+        </w:rPr>
+        <w:t xml:space="preserve"> the container is completely isolated from the host machine</w:t>
+      </w:r>
+      <w:r>
+        <w:rPr>
+          <w:b/>
+          <w:bCs/>
+        </w:rPr>
+        <w:t>!</w:t>
+      </w:r>
+    </w:p>
+    <w:p>
+      <w:pPr>
+        <w:pStyle w:val="Cmsor4"/>
+      </w:pPr>
+      <w:r>
+        <w:t>Image</w:t>
+      </w:r>
+    </w:p>
+    <w:p>
+      <w:r>
+        <w:t>How it works? W</w:t>
+      </w:r>
+      <w:r>
+        <w:t xml:space="preserve">e create </w:t>
+      </w:r>
+      <w:r>
+        <w:t xml:space="preserve">a container </w:t>
+      </w:r>
+      <w:r>
+        <w:t>with Docker</w:t>
+      </w:r>
+      <w:r>
+        <w:t xml:space="preserve"> and </w:t>
+      </w:r>
+      <w:r>
+        <w:t>inside of it, we hav</w:t>
+      </w:r>
+      <w:r>
+        <w:t xml:space="preserve"> </w:t>
+      </w:r>
+      <w:r>
+        <w:t>e an image.</w:t>
+      </w:r>
+    </w:p>
+    <w:p>
+      <w:r>
+        <w:t>A</w:t>
+      </w:r>
+      <w:r>
+        <w:t>n image is what Docker uses to bundle your application</w:t>
+      </w:r>
+      <w:r>
+        <w:t xml:space="preserve"> </w:t>
+      </w:r>
+      <w:r>
+        <w:t>into a standalone package that can live inside of a container.</w:t>
+      </w:r>
+    </w:p>
+    <w:p/>
+    <w:p>
+      <w:r>
+        <w:t>So within this image, I can say I want a node server.</w:t>
+      </w:r>
+    </w:p>
+    <w:p>
+      <w:pPr>
+        <w:pStyle w:val="Cmsor3"/>
+      </w:pPr>
+      <w:r>
+        <w:t>Microservices Architecture</w:t>
+      </w:r>
+    </w:p>
+    <w:p>
+      <w:r>
+        <w:t xml:space="preserve">Products composed of multiple layers. These </w:t>
+      </w:r>
+      <w:r>
+        <w:rPr>
+          <w:u w:val="single"/>
+        </w:rPr>
+        <w:t>layers can be considered services</w:t>
+      </w:r>
+      <w:r>
+        <w:t>.</w:t>
+      </w:r>
+    </w:p>
+    <w:p>
+      <w:r>
+        <w:t>Each their own container, doing its own thing and communicating with each other to make the whole system work.</w:t>
+      </w:r>
+    </w:p>
+    <w:p>
+      <w:pPr>
+        <w:pStyle w:val="Cmsor3"/>
+      </w:pPr>
+      <w:r>
+        <w:t>History</w:t>
+      </w:r>
+    </w:p>
+    <w:p>
+      <w:pPr>
+        <w:pStyle w:val="Cmsor4"/>
+      </w:pPr>
+      <w:r>
+        <w:t>Virtual Machines</w:t>
+      </w:r>
+    </w:p>
+    <w:p>
+      <w:r>
+        <w:t xml:space="preserve">We had tools like VMware or virtual box and virtual machines are what we call </w:t>
+      </w:r>
+      <w:r>
+        <w:rPr>
+          <w:b/>
+          <w:bCs/>
+        </w:rPr>
+        <w:t>sandbox environments</w:t>
+      </w:r>
+      <w:r>
+        <w:t>,</w:t>
+      </w:r>
+      <w:r>
+        <w:t xml:space="preserve"> </w:t>
+      </w:r>
+      <w:r>
+        <w:t xml:space="preserve">which </w:t>
+      </w:r>
+      <w:r>
+        <w:rPr>
+          <w:u w:val="single"/>
+        </w:rPr>
+        <w:t>contains a full fledged computer with its virtual hardware operating system, kernel software</w:t>
+      </w:r>
+      <w:r>
+        <w:t>.</w:t>
+      </w:r>
+    </w:p>
+    <w:p>
+      <w:r>
+        <w:t>Problem: S</w:t>
+      </w:r>
+      <w:r>
+        <w:t>ometimes</w:t>
+      </w:r>
+      <w:r>
+        <w:t xml:space="preserve"> </w:t>
+      </w:r>
+      <w:r>
+        <w:t>it took a few minutes to even boot up these applications</w:t>
+      </w:r>
+      <w:r>
+        <w:t>!</w:t>
+      </w:r>
+    </w:p>
+    <w:p>
+      <w:pPr>
+        <w:pStyle w:val="Cmsor4"/>
+      </w:pPr>
+      <w:r>
+        <w:t>Containers</w:t>
+      </w:r>
+    </w:p>
+    <w:p>
+      <w:r>
+        <w:t xml:space="preserve">They are </w:t>
+      </w:r>
+      <w:r>
+        <w:t>designed, unlike virtual machines, for running just single applications on each container because</w:t>
+      </w:r>
+      <w:r>
+        <w:t xml:space="preserve"> </w:t>
+      </w:r>
+      <w:r>
+        <w:t>they're so small and thin.</w:t>
+      </w:r>
+      <w:r>
+        <w:t xml:space="preserve"> </w:t>
+      </w:r>
+      <w:r>
+        <w:t>C</w:t>
+      </w:r>
+      <w:r>
+        <w:t>ontainers use the hosts operating</w:t>
+      </w:r>
+      <w:r>
+        <w:t xml:space="preserve"> </w:t>
+      </w:r>
+      <w:r>
+        <w:t>system.</w:t>
+      </w:r>
+      <w:r>
+        <w:t xml:space="preserve"> </w:t>
+      </w:r>
+      <w:r>
+        <w:t xml:space="preserve">They don't have their own </w:t>
+      </w:r>
+      <w:r>
+        <w:t>OS</w:t>
+      </w:r>
+      <w:r>
+        <w:t xml:space="preserve"> like we have with</w:t>
+      </w:r>
+      <w:r>
+        <w:t xml:space="preserve"> VMs</w:t>
+      </w:r>
+      <w:r>
+        <w:t>.</w:t>
+      </w:r>
+      <w:r>
+        <w:t xml:space="preserve"> </w:t>
+      </w:r>
+    </w:p>
+    <w:p>
+      <w:pPr>
+        <w:pStyle w:val="Cmsor3"/>
+      </w:pPr>
+      <w:r>
+        <w:t>DockerHub</w:t>
+      </w:r>
+    </w:p>
+    <w:p>
+      <w:r>
+        <w:t>Like npm in javascript world</w:t>
+      </w:r>
+    </w:p>
+    <w:p>
+      <w:pPr>
+        <w:pStyle w:val="Cmsor3"/>
+      </w:pPr>
+      <w:r>
+        <w:t>Dockerfile</w:t>
+      </w:r>
+    </w:p>
+    <w:p>
+      <w:pPr>
+        <w:pStyle w:val="Listaszerbekezds"/>
+        <w:numPr>
+          <w:ilvl w:val="0"/>
+          <w:numId w:val="1"/>
+        </w:numPr>
+      </w:pPr>
+      <w:r>
+        <w:t>FROM node:</w:t>
+      </w:r>
+      <w:r>
+        <w:t>8.11.1</w:t>
+      </w:r>
+      <w:r>
+        <w:t xml:space="preserve"> //tells Docker to use the node image from Dockerhub (this is the parent image of our image)</w:t>
+      </w:r>
+    </w:p>
+    <w:p>
+      <w:pPr>
+        <w:pStyle w:val="Listaszerbekezds"/>
+        <w:numPr>
+          <w:ilvl w:val="0"/>
+          <w:numId w:val="1"/>
+        </w:numPr>
+      </w:pPr>
+      <w:r>
+        <w:lastRenderedPageBreak/>
+        <w:t>CMD [“/bin/bash”] // tells what to run in the container</w:t>
+      </w:r>
+    </w:p>
+    <w:p>
+      <w:pPr>
+        <w:pStyle w:val="Listaszerbekezds"/>
+        <w:numPr>
+          <w:ilvl w:val="0"/>
+          <w:numId w:val="1"/>
+        </w:numPr>
+      </w:pPr>
+      <w:r>
+        <w:t xml:space="preserve">docker build -t </w:t>
+      </w:r>
+      <w:r>
+        <w:t xml:space="preserve">supercoolcontainer . </w:t>
+      </w:r>
+      <w:r>
+        <w:rPr>
+          <w:i/>
+          <w:iCs/>
+        </w:rPr>
+        <w:t>// creates an image based on the Dockerfile with the given tagname</w:t>
+      </w:r>
+    </w:p>
+    <w:p>
+      <w:pPr>
+        <w:pStyle w:val="Listaszerbekezds"/>
+        <w:numPr>
+          <w:ilvl w:val="0"/>
+          <w:numId w:val="1"/>
+        </w:numPr>
+      </w:pPr>
+      <w:bookmarkStart w:id="1" w:name="_Hlk123467614"/>
+      <w:r>
+        <w:t xml:space="preserve">docker run -it </w:t>
+      </w:r>
+      <w:r>
+        <w:t>supercoolcontainer</w:t>
+      </w:r>
+      <w:r>
+        <w:t xml:space="preserve"> </w:t>
+      </w:r>
+    </w:p>
+    <w:bookmarkEnd w:id="1"/>
+    <w:p>
+      <w:pPr>
+        <w:pStyle w:val="Listaszerbekezds"/>
+        <w:numPr>
+          <w:ilvl w:val="1"/>
+          <w:numId w:val="1"/>
+        </w:numPr>
+      </w:pPr>
+      <w:r>
+        <w:t>the -it flag allows us to enter the docker container</w:t>
+      </w:r>
+    </w:p>
+    <w:p>
+      <w:pPr>
+        <w:pStyle w:val="Listaszerbekezds"/>
+        <w:numPr>
+          <w:ilvl w:val="0"/>
+          <w:numId w:val="1"/>
+        </w:numPr>
+      </w:pPr>
+      <w:bookmarkStart w:id="2" w:name="_Hlk123468186"/>
+      <w:r>
+        <w:t xml:space="preserve">docker run -it </w:t>
+      </w:r>
+      <w:r>
+        <w:t>-</w:t>
+      </w:r>
+      <w:r>
+        <w:rPr>
+          <w:b/>
+          <w:bCs/>
+        </w:rPr>
+        <w:t>d</w:t>
+      </w:r>
+      <w:r>
+        <w:t xml:space="preserve"> </w:t>
+      </w:r>
+      <w:r>
+        <w:t xml:space="preserve">supercoolcontainer </w:t>
+      </w:r>
+      <w:bookmarkEnd w:id="2"/>
+      <w:r>
+        <w:t>// running in the background</w:t>
+      </w:r>
+    </w:p>
+    <w:p>
+      <w:pPr>
+        <w:pStyle w:val="Listaszerbekezds"/>
+        <w:numPr>
+          <w:ilvl w:val="0"/>
+          <w:numId w:val="1"/>
+        </w:numPr>
+      </w:pPr>
+      <w:r>
+        <w:t>docker ps // lists currently running containers</w:t>
+      </w:r>
+    </w:p>
+    <w:p>
+      <w:pPr>
+        <w:pStyle w:val="Listaszerbekezds"/>
+        <w:numPr>
+          <w:ilvl w:val="0"/>
+          <w:numId w:val="1"/>
+        </w:numPr>
+      </w:pPr>
+      <w:r>
+        <w:t>docker exec -it [ID] bash // access the container</w:t>
+      </w:r>
+    </w:p>
+    <w:p>
+      <w:pPr>
+        <w:pStyle w:val="Listaszerbekezds"/>
+        <w:numPr>
+          <w:ilvl w:val="0"/>
+          <w:numId w:val="1"/>
+        </w:numPr>
+      </w:pPr>
+      <w:r>
+        <w:t>docker stop [ID]</w:t>
+      </w:r>
+    </w:p>
+    <w:p>
+      <w:pPr>
+        <w:pStyle w:val="Listaszerbekezds"/>
+        <w:numPr>
+          <w:ilvl w:val="0"/>
+          <w:numId w:val="1"/>
+        </w:numPr>
+      </w:pPr>
+      <w:r>
+        <w:t>WORKDIR /usr/some/cool/path // defining the working directory</w:t>
+      </w:r>
+    </w:p>
+    <w:p>
+      <w:pPr>
+        <w:pStyle w:val="Listaszerbekezds"/>
+        <w:numPr>
+          <w:ilvl w:val="0"/>
+          <w:numId w:val="1"/>
+        </w:numPr>
+      </w:pPr>
+      <w:r>
+        <w:t>COPY ./ ./ // copies everything from the WD to the container</w:t>
+      </w:r>
+    </w:p>
+    <w:p>
+      <w:pPr>
+        <w:pStyle w:val="Listaszerbekezds"/>
+        <w:numPr>
+          <w:ilvl w:val="0"/>
+          <w:numId w:val="1"/>
+        </w:numPr>
+      </w:pPr>
+      <w:r>
+        <w:t>RUN npm install</w:t>
+      </w:r>
+    </w:p>
+    <w:p>
+      <w:pPr>
+        <w:pStyle w:val="Listaszerbekezds"/>
+        <w:numPr>
+          <w:ilvl w:val="1"/>
+          <w:numId w:val="1"/>
+        </w:numPr>
+      </w:pPr>
+      <w:r>
+        <w:t>CMD vs RUN: a Dockerfile can only have one CMD, usually at the end of the file</w:t>
+      </w:r>
+    </w:p>
+    <w:p>
+      <w:pPr>
+        <w:pStyle w:val="Listaszerbekezds"/>
+        <w:numPr>
+          <w:ilvl w:val="0"/>
+          <w:numId w:val="1"/>
+        </w:numPr>
+      </w:pPr>
+      <w:r>
+        <w:t>docker run -it -</w:t>
+      </w:r>
+      <w:r>
+        <w:t>p 3000:3000</w:t>
+      </w:r>
+      <w:r>
+        <w:t xml:space="preserve"> supercoolcontainer</w:t>
+      </w:r>
+    </w:p>
+    <w:p>
+      <w:pPr>
+        <w:pStyle w:val="Listaszerbekezds"/>
+        <w:numPr>
+          <w:ilvl w:val="1"/>
+          <w:numId w:val="1"/>
+        </w:numPr>
+      </w:pPr>
+      <w:r>
+        <w:t>exposing a port / port binding / port forwarding</w:t>
+      </w:r>
+    </w:p>
+    <w:p>
+      <w:pPr>
+        <w:pStyle w:val="Listaszerbekezds"/>
+        <w:numPr>
+          <w:ilvl w:val="1"/>
+          <w:numId w:val="1"/>
+        </w:numPr>
+      </w:pPr>
+      <w:r>
+        <w:t>localhost refers to our computer and our computer does not know about our containers</w:t>
+      </w:r>
+    </w:p>
+    <w:p>
+      <w:pPr>
+        <w:pStyle w:val="Cmsor3"/>
+      </w:pPr>
+      <w:r>
+        <w:t>Docker compose</w:t>
+      </w:r>
+    </w:p>
+    <w:p>
+      <w:r>
+        <w:t>Docker Compose launches multiple containers</w:t>
+      </w:r>
+      <w:r>
+        <w:t>. (Separate services under one command.)</w:t>
+      </w:r>
+    </w:p>
+    <w:p>
+      <w:r>
+        <w:t>docker-compose.yml</w:t>
+      </w:r>
+    </w:p>
+    <w:p>
+      <w:pPr>
+        <w:pStyle w:val="Listaszerbekezds"/>
+        <w:numPr>
+          <w:ilvl w:val="0"/>
+          <w:numId w:val="1"/>
+        </w:numPr>
+      </w:pPr>
+      <w:r>
+        <w:t>docker-compose build</w:t>
+      </w:r>
+    </w:p>
+    <w:p>
+      <w:pPr>
+        <w:pStyle w:val="Listaszerbekezds"/>
+        <w:numPr>
+          <w:ilvl w:val="0"/>
+          <w:numId w:val="1"/>
+        </w:numPr>
+      </w:pPr>
+      <w:r>
+        <w:t>docker-compose up</w:t>
+      </w:r>
+    </w:p>
+    <w:p>
+      <w:pPr>
+        <w:pStyle w:val="Listaszerbekezds"/>
+        <w:numPr>
+          <w:ilvl w:val="0"/>
+          <w:numId w:val="1"/>
+        </w:numPr>
+      </w:pPr>
+      <w:r>
+        <w:t>docker-compose down</w:t>
+      </w:r>
+    </w:p>
+    <w:p>
+      <w:pPr>
+        <w:pStyle w:val="Cmsor2"/>
+      </w:pPr>
       <w:r>
         <w:t>Misc</w:t>
       </w:r>
-      <w:proofErr w:type="spellEnd"/>
-    </w:p>
-    <w:p>
-      <w:pPr>
-        <w:rPr>
-          <w:b/>
-          <w:bCs/>
-        </w:rPr>
-      </w:pPr>
-      <w:r>
-        <w:rPr>
-          <w:b/>
-          <w:bCs/>
-        </w:rPr>
-        <w:lastRenderedPageBreak/>
+    </w:p>
+    <w:p>
+      <w:pPr>
+        <w:pStyle w:val="Cmsor3"/>
+      </w:pPr>
+      <w:r>
         <w:t>Progressive Tooling</w:t>
       </w:r>
     </w:p>
@@ -5885,16 +6127,9 @@
     </w:p>
     <w:p>
       <w:pPr>
-        <w:rPr>
-          <w:b/>
-          <w:bCs/>
-        </w:rPr>
-      </w:pPr>
-      <w:r>
-        <w:rPr>
-          <w:b/>
-          <w:bCs/>
-        </w:rPr>
+        <w:pStyle w:val="Cmsor3"/>
+      </w:pPr>
+      <w:r>
         <w:t>State of JavaScript</w:t>
       </w:r>
     </w:p>
@@ -5910,16 +6145,9 @@
     </w:p>
     <w:p>
       <w:pPr>
-        <w:rPr>
-          <w:b/>
-          <w:bCs/>
-        </w:rPr>
-      </w:pPr>
-      <w:r>
-        <w:rPr>
-          <w:b/>
-          <w:bCs/>
-        </w:rPr>
+        <w:pStyle w:val="Cmsor3"/>
+      </w:pPr>
+      <w:r>
         <w:t>Stack Overflow Annual Developer Survey</w:t>
       </w:r>
     </w:p>
@@ -5936,16 +6164,9 @@
     <w:p/>
     <w:p>
       <w:pPr>
-        <w:rPr>
-          <w:b/>
-          <w:bCs/>
-        </w:rPr>
-      </w:pPr>
-      <w:r>
-        <w:rPr>
-          <w:b/>
-          <w:bCs/>
-        </w:rPr>
+        <w:pStyle w:val="Cmsor3"/>
+      </w:pPr>
+      <w:r>
         <w:t>A Developers Morning Routine</w:t>
       </w:r>
     </w:p>
@@ -5979,6 +6200,9 @@
       </w:r>
     </w:p>
     <w:p>
+      <w:pPr>
+        <w:pStyle w:val="Cmsor3"/>
+      </w:pPr>
       <w:r>
         <w:t>The Real Web Developer Roadmap</w:t>
       </w:r>
@@ -6043,7 +6267,6 @@
         </w:r>
       </w:hyperlink>
     </w:p>
-    <w:p/>
     <w:p/>
     <w:p/>
     <w:p>

</xml_diff>

<commit_message>
Add graphql to docx.
</commit_message>
<xml_diff>
--- a/it-knowledge-of-webpreneur.docx
+++ b/it-knowledge-of-webpreneur.docx
@@ -6828,6 +6828,117 @@
       </w:pPr>
       <w:proofErr w:type="spellStart"/>
       <w:r>
+        <w:t>GraphQL</w:t>
+      </w:r>
+      <w:proofErr w:type="spellEnd"/>
+    </w:p>
+    <w:p>
+      <w:hyperlink r:id="rId36" w:history="1">
+        <w:r>
+          <w:rPr>
+            <w:rStyle w:val="Hiperhivatkozs"/>
+          </w:rPr>
+          <w:t>https://www.udemy.com/course/nodejs-the-complete-guide/learn/lecture/12197882#overview</w:t>
+        </w:r>
+      </w:hyperlink>
+    </w:p>
+    <w:p>
+      <w:pPr>
+        <w:pStyle w:val="Listaszerbekezds"/>
+        <w:numPr>
+          <w:ilvl w:val="0"/>
+          <w:numId w:val="1"/>
+        </w:numPr>
+      </w:pPr>
+      <w:r>
+        <w:t>Almost like a database query language for the client.</w:t>
+      </w:r>
+    </w:p>
+    <w:p>
+      <w:pPr>
+        <w:pStyle w:val="Listaszerbekezds"/>
+        <w:numPr>
+          <w:ilvl w:val="0"/>
+          <w:numId w:val="1"/>
+        </w:numPr>
+      </w:pPr>
+      <w:r>
+        <w:t>Only POST requests are used</w:t>
+      </w:r>
+    </w:p>
+    <w:p>
+      <w:pPr>
+        <w:pStyle w:val="Listaszerbekezds"/>
+        <w:numPr>
+          <w:ilvl w:val="1"/>
+          <w:numId w:val="1"/>
+        </w:numPr>
+      </w:pPr>
+      <w:proofErr w:type="spellStart"/>
+      <w:r>
+        <w:t>GraphQL</w:t>
+      </w:r>
+      <w:proofErr w:type="spellEnd"/>
+      <w:r>
+        <w:t xml:space="preserve"> Query – a JSON-like object</w:t>
+      </w:r>
+    </w:p>
+    <w:p>
+      <w:pPr>
+        <w:pStyle w:val="Listaszerbekezds"/>
+        <w:numPr>
+          <w:ilvl w:val="0"/>
+          <w:numId w:val="1"/>
+        </w:numPr>
+      </w:pPr>
+      <w:r>
+        <w:t>Query Definitions – such routes</w:t>
+      </w:r>
+    </w:p>
+    <w:p>
+      <w:pPr>
+        <w:pStyle w:val="Listaszerbekezds"/>
+        <w:numPr>
+          <w:ilvl w:val="0"/>
+          <w:numId w:val="1"/>
+        </w:numPr>
+      </w:pPr>
+      <w:r>
+        <w:t>Resolvers – like controllers</w:t>
+      </w:r>
+    </w:p>
+    <w:p>
+      <w:pPr>
+        <w:pStyle w:val="Listaszerbekezds"/>
+        <w:numPr>
+          <w:ilvl w:val="0"/>
+          <w:numId w:val="1"/>
+        </w:numPr>
+      </w:pPr>
+      <w:r>
+        <w:t>ONE Single Endpoint /</w:t>
+      </w:r>
+      <w:proofErr w:type="spellStart"/>
+      <w:r>
+        <w:t>graphql</w:t>
+      </w:r>
+      <w:proofErr w:type="spellEnd"/>
+    </w:p>
+    <w:p>
+      <w:pPr>
+        <w:pStyle w:val="Listaszerbekezds"/>
+        <w:numPr>
+          <w:ilvl w:val="0"/>
+          <w:numId w:val="1"/>
+        </w:numPr>
+      </w:pPr>
+    </w:p>
+    <w:p>
+      <w:pPr>
+        <w:pStyle w:val="Cmsor2"/>
+      </w:pPr>
+      <w:proofErr w:type="spellStart"/>
+      <w:r>
         <w:t>Misc</w:t>
       </w:r>
       <w:proofErr w:type="spellEnd"/>
@@ -6846,7 +6957,7 @@
       </w:r>
     </w:p>
     <w:p>
-      <w:hyperlink r:id="rId36" w:history="1">
+      <w:hyperlink r:id="rId37" w:history="1">
         <w:r>
           <w:rPr>
             <w:rStyle w:val="Hiperhivatkozs"/>
@@ -6860,11 +6971,12 @@
         <w:pStyle w:val="Cmsor3"/>
       </w:pPr>
       <w:r>
+        <w:lastRenderedPageBreak/>
         <w:t>State of JavaScript</w:t>
       </w:r>
     </w:p>
     <w:p>
-      <w:hyperlink r:id="rId37" w:history="1">
+      <w:hyperlink r:id="rId38" w:history="1">
         <w:r>
           <w:rPr>
             <w:rStyle w:val="Hiperhivatkozs"/>
@@ -6882,7 +6994,7 @@
       </w:r>
     </w:p>
     <w:p>
-      <w:hyperlink r:id="rId38" w:history="1">
+      <w:hyperlink r:id="rId39" w:history="1">
         <w:r>
           <w:rPr>
             <w:rStyle w:val="Hiperhivatkozs"/>
@@ -6908,7 +7020,7 @@
           <w:numId w:val="1"/>
         </w:numPr>
       </w:pPr>
-      <w:hyperlink r:id="rId39" w:history="1">
+      <w:hyperlink r:id="rId40" w:history="1">
         <w:r>
           <w:rPr>
             <w:rStyle w:val="Hiperhivatkozs"/>
@@ -6926,7 +7038,6 @@
         </w:numPr>
       </w:pPr>
       <w:r>
-        <w:lastRenderedPageBreak/>
         <w:t>Check out cool products for inspiration and developer tools with over 200 upvotes on Product Hunt from the previous day.</w:t>
       </w:r>
     </w:p>
@@ -6949,7 +7060,7 @@
       <w:r>
         <w:t xml:space="preserve">Part 1: </w:t>
       </w:r>
-      <w:hyperlink r:id="rId40" w:history="1">
+      <w:hyperlink r:id="rId41" w:history="1">
         <w:r>
           <w:rPr>
             <w:rStyle w:val="Hiperhivatkozs"/>
@@ -6969,7 +7080,7 @@
       <w:r>
         <w:t xml:space="preserve">Part 2: </w:t>
       </w:r>
-      <w:hyperlink r:id="rId41" w:history="1">
+      <w:hyperlink r:id="rId42" w:history="1">
         <w:r>
           <w:rPr>
             <w:rStyle w:val="Hiperhivatkozs"/>
@@ -6989,7 +7100,7 @@
       <w:r>
         <w:t xml:space="preserve">Diagram: </w:t>
       </w:r>
-      <w:hyperlink r:id="rId42" w:history="1">
+      <w:hyperlink r:id="rId43" w:history="1">
         <w:r>
           <w:rPr>
             <w:rStyle w:val="Hiperhivatkozs"/>

</xml_diff>